<commit_message>
Cahier des charges update
</commit_message>
<xml_diff>
--- a/COMPTE-RENDU/Cahier des charges.docx
+++ b/COMPTE-RENDU/Cahier des charges.docx
@@ -1,6 +1,6 @@
 
 <file path=word/document.xml><?xml version="1.0" encoding="utf-8"?>
-<w:document xmlns:wpc="http://schemas.microsoft.com/office/word/2010/wordprocessingCanvas" xmlns:cx="http://schemas.microsoft.com/office/drawing/2014/chartex" xmlns:cx1="http://schemas.microsoft.com/office/drawing/2015/9/8/chartex" xmlns:cx2="http://schemas.microsoft.com/office/drawing/2015/10/21/chartex" xmlns:cx3="http://schemas.microsoft.com/office/drawing/2016/5/9/chartex" xmlns:cx4="http://schemas.microsoft.com/office/drawing/2016/5/10/chartex" xmlns:cx5="http://schemas.microsoft.com/office/drawing/2016/5/11/chartex" xmlns:cx6="http://schemas.microsoft.com/office/drawing/2016/5/12/chartex" xmlns:cx7="http://schemas.microsoft.com/office/drawing/2016/5/13/chartex" xmlns:cx8="http://schemas.microsoft.com/office/drawing/2016/5/14/chartex" xmlns:mc="http://schemas.openxmlformats.org/markup-compatibility/2006" xmlns:aink="http://schemas.microsoft.com/office/drawing/2016/ink" xmlns:am3d="http://schemas.microsoft.com/office/drawing/2017/model3d" xmlns:o="urn:schemas-microsoft-com:office:office" xmlns:r="http://schemas.openxmlformats.org/officeDocument/2006/relationships" xmlns:m="http://schemas.openxmlformats.org/officeDocument/2006/math" xmlns:v="urn:schemas-microsoft-com:vml" xmlns:wp14="http://schemas.microsoft.com/office/word/2010/wordprocessingDrawing" xmlns:wp="http://schemas.openxmlformats.org/drawingml/2006/wordprocessingDrawing" xmlns:w10="urn:schemas-microsoft-com:office:word" xmlns:w="http://schemas.openxmlformats.org/wordprocessingml/2006/main" xmlns:w14="http://schemas.microsoft.com/office/word/2010/wordml" xmlns:w15="http://schemas.microsoft.com/office/word/2012/wordml" xmlns:w16cex="http://schemas.microsoft.com/office/word/2018/wordml/cex" xmlns:w16cid="http://schemas.microsoft.com/office/word/2016/wordml/cid" xmlns:w16="http://schemas.microsoft.com/office/word/2018/wordml" xmlns:w16se="http://schemas.microsoft.com/office/word/2015/wordml/symex" xmlns:wpg="http://schemas.microsoft.com/office/word/2010/wordprocessingGroup" xmlns:wpi="http://schemas.microsoft.com/office/word/2010/wordprocessingInk" xmlns:wne="http://schemas.microsoft.com/office/word/2006/wordml" xmlns:wps="http://schemas.microsoft.com/office/word/2010/wordprocessingShape" mc:Ignorable="w14 w15 w16se w16cid w16 w16cex wp14">
+<w:document xmlns:wpc="http://schemas.microsoft.com/office/word/2010/wordprocessingCanvas" xmlns:cx="http://schemas.microsoft.com/office/drawing/2014/chartex" xmlns:cx1="http://schemas.microsoft.com/office/drawing/2015/9/8/chartex" xmlns:cx2="http://schemas.microsoft.com/office/drawing/2015/10/21/chartex" xmlns:cx3="http://schemas.microsoft.com/office/drawing/2016/5/9/chartex" xmlns:cx4="http://schemas.microsoft.com/office/drawing/2016/5/10/chartex" xmlns:cx5="http://schemas.microsoft.com/office/drawing/2016/5/11/chartex" xmlns:cx6="http://schemas.microsoft.com/office/drawing/2016/5/12/chartex" xmlns:cx7="http://schemas.microsoft.com/office/drawing/2016/5/13/chartex" xmlns:cx8="http://schemas.microsoft.com/office/drawing/2016/5/14/chartex" xmlns:mc="http://schemas.openxmlformats.org/markup-compatibility/2006" xmlns:aink="http://schemas.microsoft.com/office/drawing/2016/ink" xmlns:am3d="http://schemas.microsoft.com/office/drawing/2017/model3d" xmlns:o="urn:schemas-microsoft-com:office:office" xmlns:r="http://schemas.openxmlformats.org/officeDocument/2006/relationships" xmlns:m="http://schemas.openxmlformats.org/officeDocument/2006/math" xmlns:v="urn:schemas-microsoft-com:vml" xmlns:wp14="http://schemas.microsoft.com/office/word/2010/wordprocessingDrawing" xmlns:wp="http://schemas.openxmlformats.org/drawingml/2006/wordprocessingDrawing" xmlns:w10="urn:schemas-microsoft-com:office:word" xmlns:w="http://schemas.openxmlformats.org/wordprocessingml/2006/main" xmlns:w14="http://schemas.microsoft.com/office/word/2010/wordml" xmlns:w15="http://schemas.microsoft.com/office/word/2012/wordml" xmlns:w16cex="http://schemas.microsoft.com/office/word/2018/wordml/cex" xmlns:w16cid="http://schemas.microsoft.com/office/word/2016/wordml/cid" xmlns:w16="http://schemas.microsoft.com/office/word/2018/wordml" xmlns:w16sdtdh="http://schemas.microsoft.com/office/word/2020/wordml/sdtdatahash" xmlns:w16se="http://schemas.microsoft.com/office/word/2015/wordml/symex" xmlns:wpg="http://schemas.microsoft.com/office/word/2010/wordprocessingGroup" xmlns:wpi="http://schemas.microsoft.com/office/word/2010/wordprocessingInk" xmlns:wne="http://schemas.microsoft.com/office/word/2006/wordml" xmlns:wps="http://schemas.microsoft.com/office/word/2010/wordprocessingShape" mc:Ignorable="w14 w15 w16se w16cid w16 w16cex w16sdtdh wp14">
   <w:body>
     <w:p>
       <w:pPr>
@@ -126,7 +126,7 @@
       </w:pPr>
       <w:r>
         <w:rPr>
-          <w:color w:val="000000" w:themeColor="text1" w:themeTint="FF" w:themeShade="FF"/>
+          <w:color w:val="000000" w:themeColor="text1"/>
           <w:sz w:val="32"/>
           <w:szCs w:val="32"/>
         </w:rPr>
@@ -209,76 +209,30 @@
           <w:szCs w:val="32"/>
         </w:rPr>
       </w:pPr>
-      <w:proofErr w:type="spellStart"/>
-      <w:r>
-        <w:rPr>
-          <w:color w:val="000000" w:themeColor="text1" w:themeTint="FF" w:themeShade="FF"/>
-          <w:sz w:val="32"/>
-          <w:szCs w:val="32"/>
-        </w:rPr>
-        <w:t>Crossy</w:t>
-      </w:r>
-      <w:proofErr w:type="spellEnd"/>
-      <w:r>
-        <w:rPr>
-          <w:color w:val="000000" w:themeColor="text1" w:themeTint="FF" w:themeShade="FF"/>
-          <w:sz w:val="32"/>
-          <w:szCs w:val="32"/>
-        </w:rPr>
-        <w:t xml:space="preserve"> </w:t>
-      </w:r>
-      <w:proofErr w:type="spellStart"/>
-      <w:r>
-        <w:rPr>
-          <w:color w:val="000000" w:themeColor="text1" w:themeTint="FF" w:themeShade="FF"/>
-          <w:sz w:val="32"/>
-          <w:szCs w:val="32"/>
-        </w:rPr>
-        <w:t>Frog</w:t>
-      </w:r>
-      <w:proofErr w:type="spellEnd"/>
-      <w:r>
-        <w:rPr>
-          <w:color w:val="000000" w:themeColor="text1" w:themeTint="FF" w:themeShade="FF"/>
-          <w:sz w:val="32"/>
-          <w:szCs w:val="32"/>
-        </w:rPr>
-        <w:t xml:space="preserve"> V1 n’aura de qu’un seul mode de jeu </w:t>
-      </w:r>
-      <w:r>
-        <w:rPr>
-          <w:rFonts w:ascii="Calibri" w:hAnsi="Calibri" w:eastAsia="Calibri" w:cs="Calibri"/>
-          <w:noProof w:val="0"/>
-          <w:color w:val="000000" w:themeColor="text1" w:themeTint="FF" w:themeShade="FF"/>
-          <w:sz w:val="32"/>
-          <w:szCs w:val="32"/>
-          <w:lang w:val="fr-FR"/>
+      <w:r>
+        <w:rPr>
+          <w:color w:val="000000" w:themeColor="text1"/>
+          <w:sz w:val="32"/>
+          <w:szCs w:val="32"/>
+        </w:rPr>
+        <w:t xml:space="preserve">Crossy Frog V1 n’aura de qu’un seul mode de jeu </w:t>
+      </w:r>
+      <w:r>
+        <w:rPr>
+          <w:rFonts w:ascii="Calibri" w:eastAsia="Calibri" w:hAnsi="Calibri" w:cs="Calibri"/>
+          <w:color w:val="000000" w:themeColor="text1"/>
+          <w:sz w:val="32"/>
+          <w:szCs w:val="32"/>
         </w:rPr>
         <w:t>fonctionnel</w:t>
       </w:r>
       <w:r>
         <w:rPr>
-          <w:color w:val="000000" w:themeColor="text1" w:themeTint="FF" w:themeShade="FF"/>
-          <w:sz w:val="32"/>
-          <w:szCs w:val="32"/>
-        </w:rPr>
-        <w:t>, c’est un mode de jeu avec une carte sans fin (</w:t>
-      </w:r>
-      <w:r>
-        <w:rPr>
-          <w:color w:val="000000" w:themeColor="text1" w:themeTint="FF" w:themeShade="FF"/>
-          <w:sz w:val="32"/>
-          <w:szCs w:val="32"/>
-        </w:rPr>
-        <w:t>endless</w:t>
-      </w:r>
-      <w:r>
-        <w:rPr>
-          <w:color w:val="000000" w:themeColor="text1" w:themeTint="FF" w:themeShade="FF"/>
-          <w:sz w:val="32"/>
-          <w:szCs w:val="32"/>
-        </w:rPr>
-        <w:t>) ou le joueur devra réussir à aller le plus loin possible, la vitesse de défilement de la carte augmente au fil du temps. Le score correspond au nombre de mètres parcourus (1 case = 1 mètre). La grenouille ne doit pas toucher les blocs d’eau ou les obstacles comme les voitures.</w:t>
+          <w:color w:val="000000" w:themeColor="text1"/>
+          <w:sz w:val="32"/>
+          <w:szCs w:val="32"/>
+        </w:rPr>
+        <w:t>, c’est un mode de jeu avec une carte sans fin (endless) ou le joueur devra réussir à aller le plus loin possible, la vitesse de défilement de la carte augmente au fil du temps. Le score correspond au nombre de mètres parcourus (1 case = 1 mètre). La grenouille ne doit pas toucher les blocs d’eau ou les obstacles comme les voitures.</w:t>
       </w:r>
     </w:p>
     <w:p>
@@ -370,7 +324,7 @@
       </w:pPr>
       <w:r>
         <w:rPr>
-          <w:color w:val="000000" w:themeColor="text1" w:themeTint="FF" w:themeShade="FF"/>
+          <w:color w:val="000000" w:themeColor="text1"/>
           <w:sz w:val="32"/>
           <w:szCs w:val="32"/>
         </w:rPr>
@@ -392,7 +346,7 @@
       </w:pPr>
       <w:r>
         <w:rPr>
-          <w:color w:val="000000" w:themeColor="text1" w:themeTint="FF" w:themeShade="FF"/>
+          <w:color w:val="000000" w:themeColor="text1"/>
           <w:sz w:val="32"/>
           <w:szCs w:val="32"/>
         </w:rPr>
@@ -414,32 +368,15 @@
       </w:pPr>
       <w:r>
         <w:rPr>
-          <w:color w:val="000000" w:themeColor="text1" w:themeTint="FF" w:themeShade="FF"/>
-          <w:sz w:val="32"/>
-          <w:szCs w:val="32"/>
-        </w:rPr>
-        <w:t xml:space="preserve">L’affichage des patterns se fait à l’aide de 3 patterns comme vus sur les maquettes, dès qu’un pattern sort de l’écran, il retourne en haut et la disposition </w:t>
-      </w:r>
-      <w:r>
-        <w:rPr>
-          <w:color w:val="000000" w:themeColor="text1" w:themeTint="FF" w:themeShade="FF"/>
-          <w:sz w:val="32"/>
-          <w:szCs w:val="32"/>
-        </w:rPr>
-        <w:t>des blocs</w:t>
-      </w:r>
-      <w:r>
-        <w:rPr>
-          <w:color w:val="000000" w:themeColor="text1" w:themeTint="FF" w:themeShade="FF"/>
-          <w:sz w:val="32"/>
-          <w:szCs w:val="32"/>
-        </w:rPr>
-        <w:t xml:space="preserve"> est changée.</w:t>
-      </w:r>
-    </w:p>
-    <w:p w14:noSpellErr="1">
-      <w:pPr>
-        <w:pStyle w:val="Normal"/>
+          <w:color w:val="000000" w:themeColor="text1"/>
+          <w:sz w:val="32"/>
+          <w:szCs w:val="32"/>
+        </w:rPr>
+        <w:t>L’affichage des patterns se fait à l’aide de 3 patterns comme vus sur les maquettes, dès qu’un pattern sort de l’écran, il retourne en haut et la disposition des blocs est changée.</w:t>
+      </w:r>
+    </w:p>
+    <w:p>
+      <w:pPr>
         <w:ind w:left="1080"/>
         <w:rPr>
           <w:color w:val="000000" w:themeColor="text1"/>
@@ -482,10 +419,11 @@
       </w:pPr>
       <w:r>
         <w:rPr>
-          <w:color w:val="000000" w:themeColor="text1" w:themeTint="FF" w:themeShade="FF"/>
-          <w:sz w:val="32"/>
-          <w:szCs w:val="32"/>
-        </w:rPr>
+          <w:color w:val="000000" w:themeColor="text1"/>
+          <w:sz w:val="32"/>
+          <w:szCs w:val="32"/>
+        </w:rPr>
+        <w:lastRenderedPageBreak/>
         <w:t>Dans n’importe quel mode de jeu, les personnages pourront être choisis parmi une liste de grenouilles réalisées par notre équipe. Le personnage au centre sera le personnage actuel et les autres seront disposés sur le côté, on naviguera entre eux.</w:t>
       </w:r>
     </w:p>
@@ -594,7 +532,7 @@
       </w:pPr>
       <w:r>
         <w:rPr>
-          <w:color w:val="000000" w:themeColor="text1" w:themeTint="FF" w:themeShade="FF"/>
+          <w:color w:val="000000" w:themeColor="text1"/>
           <w:sz w:val="32"/>
           <w:szCs w:val="32"/>
         </w:rPr>
@@ -695,7 +633,7 @@
       </w:pPr>
       <w:r>
         <w:rPr>
-          <w:color w:val="000000" w:themeColor="text1" w:themeTint="FF" w:themeShade="FF"/>
+          <w:color w:val="000000" w:themeColor="text1"/>
           <w:sz w:val="32"/>
           <w:szCs w:val="32"/>
         </w:rPr>
@@ -768,7 +706,7 @@
       </w:pPr>
       <w:r>
         <w:rPr>
-          <w:color w:val="000000" w:themeColor="text1" w:themeTint="FF" w:themeShade="FF"/>
+          <w:color w:val="000000" w:themeColor="text1"/>
           <w:sz w:val="32"/>
           <w:szCs w:val="32"/>
         </w:rPr>
@@ -820,29 +758,11 @@
       </w:pPr>
       <w:r>
         <w:rPr>
-          <w:color w:val="000000" w:themeColor="text1" w:themeTint="FF" w:themeShade="FF"/>
-          <w:sz w:val="32"/>
-          <w:szCs w:val="32"/>
-        </w:rPr>
-        <w:t xml:space="preserve">Tout se fera à l’aide d’un </w:t>
-      </w:r>
-      <w:proofErr w:type="spellStart"/>
-      <w:r>
-        <w:rPr>
-          <w:color w:val="000000" w:themeColor="text1" w:themeTint="FF" w:themeShade="FF"/>
-          <w:sz w:val="32"/>
-          <w:szCs w:val="32"/>
-        </w:rPr>
-        <w:t>QPainter</w:t>
-      </w:r>
-      <w:proofErr w:type="spellEnd"/>
-      <w:r>
-        <w:rPr>
-          <w:color w:val="000000" w:themeColor="text1" w:themeTint="FF" w:themeShade="FF"/>
-          <w:sz w:val="32"/>
-          <w:szCs w:val="32"/>
-        </w:rPr>
-        <w:t xml:space="preserve"> l’option du menu en cours sera surlignée d’un carré blanc</w:t>
+          <w:color w:val="000000" w:themeColor="text1"/>
+          <w:sz w:val="32"/>
+          <w:szCs w:val="32"/>
+        </w:rPr>
+        <w:t>Tout se fera à l’aide d’un QPainter l’option du menu en cours sera surlignée d’un carré blanc</w:t>
       </w:r>
     </w:p>
     <w:p>
@@ -882,7 +802,7 @@
       </w:pPr>
       <w:r>
         <w:rPr>
-          <w:color w:val="000000" w:themeColor="text1" w:themeTint="FF" w:themeShade="FF"/>
+          <w:color w:val="000000" w:themeColor="text1"/>
           <w:sz w:val="32"/>
           <w:szCs w:val="32"/>
         </w:rPr>
@@ -901,27 +821,12 @@
       </w:pPr>
       <w:r>
         <w:rPr>
-          <w:color w:val="000000" w:themeColor="text1" w:themeTint="FF" w:themeShade="FF"/>
-          <w:sz w:val="32"/>
-          <w:szCs w:val="32"/>
-        </w:rPr>
-        <w:t xml:space="preserve">Les patterns sont </w:t>
-      </w:r>
-      <w:r>
-        <w:rPr>
-          <w:color w:val="000000" w:themeColor="text1" w:themeTint="FF" w:themeShade="FF"/>
-          <w:sz w:val="32"/>
-          <w:szCs w:val="32"/>
-        </w:rPr>
-        <w:t>composés</w:t>
-      </w:r>
-      <w:r>
-        <w:rPr>
-          <w:color w:val="000000" w:themeColor="text1" w:themeTint="FF" w:themeShade="FF"/>
-          <w:sz w:val="32"/>
-          <w:szCs w:val="32"/>
-        </w:rPr>
-        <w:t xml:space="preserve"> de cases de taille fixe, ces cases sont en fait des blocs avec une image et des propriétés correspondantes.</w:t>
+          <w:color w:val="000000" w:themeColor="text1"/>
+          <w:sz w:val="32"/>
+          <w:szCs w:val="32"/>
+        </w:rPr>
+        <w:lastRenderedPageBreak/>
+        <w:t>Les patterns sont composés de cases de taille fixe, ces cases sont en fait des blocs avec une image et des propriétés correspondantes.</w:t>
       </w:r>
     </w:p>
     <w:p>
@@ -958,7 +863,7 @@
       </w:pPr>
       <w:r>
         <w:rPr>
-          <w:color w:val="000000" w:themeColor="text1" w:themeTint="FF" w:themeShade="FF"/>
+          <w:color w:val="000000" w:themeColor="text1"/>
           <w:sz w:val="32"/>
           <w:szCs w:val="32"/>
         </w:rPr>
@@ -980,7 +885,7 @@
       </w:pPr>
       <w:r>
         <w:rPr>
-          <w:color w:val="000000" w:themeColor="text1" w:themeTint="FF" w:themeShade="FF"/>
+          <w:color w:val="000000" w:themeColor="text1"/>
           <w:sz w:val="32"/>
           <w:szCs w:val="32"/>
         </w:rPr>
@@ -1089,7 +994,7 @@
       </w:pPr>
       <w:r>
         <w:rPr>
-          <w:color w:val="000000" w:themeColor="text1" w:themeTint="FF" w:themeShade="FF"/>
+          <w:color w:val="000000" w:themeColor="text1"/>
           <w:sz w:val="32"/>
           <w:szCs w:val="32"/>
         </w:rPr>
@@ -1179,7 +1084,7 @@
       </w:pPr>
       <w:r>
         <w:rPr>
-          <w:color w:val="000000" w:themeColor="text1" w:themeTint="FF" w:themeShade="FF"/>
+          <w:color w:val="000000" w:themeColor="text1"/>
           <w:sz w:val="32"/>
           <w:szCs w:val="32"/>
         </w:rPr>
@@ -1201,7 +1106,7 @@
       </w:pPr>
       <w:r>
         <w:rPr>
-          <w:color w:val="000000" w:themeColor="text1" w:themeTint="FF" w:themeShade="FF"/>
+          <w:color w:val="000000" w:themeColor="text1"/>
           <w:sz w:val="32"/>
           <w:szCs w:val="32"/>
         </w:rPr>
@@ -1223,7 +1128,7 @@
       </w:pPr>
       <w:r>
         <w:rPr>
-          <w:color w:val="000000" w:themeColor="text1" w:themeTint="FF" w:themeShade="FF"/>
+          <w:color w:val="000000" w:themeColor="text1"/>
           <w:sz w:val="32"/>
           <w:szCs w:val="32"/>
         </w:rPr>
@@ -1245,7 +1150,7 @@
       </w:pPr>
       <w:r>
         <w:rPr>
-          <w:color w:val="000000" w:themeColor="text1" w:themeTint="FF" w:themeShade="FF"/>
+          <w:color w:val="000000" w:themeColor="text1"/>
           <w:sz w:val="32"/>
           <w:szCs w:val="32"/>
         </w:rPr>
@@ -1286,19 +1191,11 @@
       </w:pPr>
       <w:r>
         <w:rPr>
-          <w:color w:val="000000" w:themeColor="text1" w:themeTint="FF" w:themeShade="FF"/>
-          <w:sz w:val="32"/>
-          <w:szCs w:val="32"/>
-        </w:rPr>
-        <w:t xml:space="preserve">Les scores pourront, si l’utilisateur le souhaite, être enregistré à chaque fin de partie et, s’ils font partie des meilleurs, se retrouver dans le hall of </w:t>
-      </w:r>
-      <w:r>
-        <w:rPr>
-          <w:color w:val="000000" w:themeColor="text1" w:themeTint="FF" w:themeShade="FF"/>
-          <w:sz w:val="32"/>
-          <w:szCs w:val="32"/>
-        </w:rPr>
-        <w:t>fame</w:t>
+          <w:color w:val="000000" w:themeColor="text1"/>
+          <w:sz w:val="32"/>
+          <w:szCs w:val="32"/>
+        </w:rPr>
+        <w:t>Les scores pourront, si l’utilisateur le souhaite, être enregistré à chaque fin de partie et, s’ils font partie des meilleurs, se retrouver dans le hall of fame</w:t>
       </w:r>
     </w:p>
     <w:p>
@@ -1401,37 +1298,35 @@
       </w:pPr>
       <w:r>
         <w:rPr>
-          <w:color w:val="000000" w:themeColor="text1" w:themeTint="FF" w:themeShade="FF"/>
-          <w:sz w:val="32"/>
-          <w:szCs w:val="32"/>
-        </w:rPr>
-        <w:t xml:space="preserve">L’extension du fichier sera </w:t>
-      </w:r>
-      <w:r>
-        <w:rPr>
-          <w:color w:val="000000" w:themeColor="text1" w:themeTint="FF" w:themeShade="FF"/>
-          <w:sz w:val="32"/>
-          <w:szCs w:val="32"/>
-        </w:rPr>
-        <w:t>en .</w:t>
-      </w:r>
-      <w:proofErr w:type="spellStart"/>
-      <w:r>
-        <w:rPr>
-          <w:color w:val="000000" w:themeColor="text1" w:themeTint="FF" w:themeShade="FF"/>
-          <w:sz w:val="32"/>
-          <w:szCs w:val="32"/>
-        </w:rPr>
-        <w:t>cfs</w:t>
-      </w:r>
-      <w:proofErr w:type="spellEnd"/>
-      <w:r>
-        <w:rPr>
-          <w:color w:val="000000" w:themeColor="text1" w:themeTint="FF" w:themeShade="FF"/>
-          <w:sz w:val="32"/>
-          <w:szCs w:val="32"/>
-        </w:rPr>
-        <w:t xml:space="preserve"> Pour Crossy Frog Score.</w:t>
+          <w:color w:val="000000" w:themeColor="text1"/>
+          <w:sz w:val="32"/>
+          <w:szCs w:val="32"/>
+        </w:rPr>
+        <w:t>L’extension du fichier sera en .</w:t>
+      </w:r>
+      <w:r>
+        <w:rPr>
+          <w:color w:val="000000" w:themeColor="text1"/>
+          <w:sz w:val="32"/>
+          <w:szCs w:val="32"/>
+        </w:rPr>
+        <w:t>db</w:t>
+      </w:r>
+      <w:r>
+        <w:rPr>
+          <w:color w:val="000000" w:themeColor="text1"/>
+          <w:sz w:val="32"/>
+          <w:szCs w:val="32"/>
+        </w:rPr>
+        <w:t xml:space="preserve"> </w:t>
+      </w:r>
+      <w:r>
+        <w:rPr>
+          <w:color w:val="000000" w:themeColor="text1"/>
+          <w:sz w:val="32"/>
+          <w:szCs w:val="32"/>
+        </w:rPr>
+        <w:t>car ce seras une base de donnée locale</w:t>
       </w:r>
     </w:p>
     <w:p>
@@ -1447,6 +1342,126 @@
     </w:p>
     <w:p>
       <w:pPr>
+        <w:pStyle w:val="Paragraphedeliste"/>
+        <w:numPr>
+          <w:ilvl w:val="0"/>
+          <w:numId w:val="2"/>
+        </w:numPr>
+        <w:rPr>
+          <w:color w:val="000000" w:themeColor="text1"/>
+          <w:sz w:val="32"/>
+          <w:szCs w:val="32"/>
+        </w:rPr>
+      </w:pPr>
+      <w:r>
+        <w:rPr>
+          <w:color w:val="000000" w:themeColor="text1"/>
+          <w:sz w:val="32"/>
+          <w:szCs w:val="32"/>
+        </w:rPr>
+        <w:t>Graphiques :</w:t>
+      </w:r>
+    </w:p>
+    <w:p>
+      <w:pPr>
+        <w:pStyle w:val="Paragraphedeliste"/>
+        <w:ind w:left="1440"/>
+        <w:rPr>
+          <w:color w:val="000000" w:themeColor="text1"/>
+          <w:sz w:val="32"/>
+          <w:szCs w:val="32"/>
+        </w:rPr>
+      </w:pPr>
+      <w:r>
+        <w:rPr>
+          <w:color w:val="000000" w:themeColor="text1"/>
+          <w:sz w:val="32"/>
+          <w:szCs w:val="32"/>
+        </w:rPr>
+        <w:t xml:space="preserve">Tout les graphiques du jeu seront </w:t>
+      </w:r>
+      <w:r>
+        <w:rPr>
+          <w:color w:val="000000" w:themeColor="text1"/>
+          <w:sz w:val="32"/>
+          <w:szCs w:val="32"/>
+        </w:rPr>
+        <w:t>réalisé par notre équipe.</w:t>
+      </w:r>
+    </w:p>
+    <w:p>
+      <w:pPr>
+        <w:pStyle w:val="Paragraphedeliste"/>
+        <w:ind w:left="1440"/>
+        <w:rPr>
+          <w:color w:val="000000" w:themeColor="text1"/>
+          <w:sz w:val="32"/>
+          <w:szCs w:val="32"/>
+        </w:rPr>
+      </w:pPr>
+    </w:p>
+    <w:p>
+      <w:pPr>
+        <w:pStyle w:val="Paragraphedeliste"/>
+        <w:ind w:left="1440"/>
+        <w:rPr>
+          <w:color w:val="000000" w:themeColor="text1"/>
+          <w:sz w:val="32"/>
+          <w:szCs w:val="32"/>
+        </w:rPr>
+      </w:pPr>
+      <w:r>
+        <w:rPr>
+          <w:color w:val="000000" w:themeColor="text1"/>
+          <w:sz w:val="32"/>
+          <w:szCs w:val="32"/>
+        </w:rPr>
+        <w:t>Details techniques :</w:t>
+      </w:r>
+    </w:p>
+    <w:p>
+      <w:pPr>
+        <w:pStyle w:val="Paragraphedeliste"/>
+        <w:numPr>
+          <w:ilvl w:val="0"/>
+          <w:numId w:val="3"/>
+        </w:numPr>
+        <w:rPr>
+          <w:color w:val="000000" w:themeColor="text1"/>
+          <w:sz w:val="32"/>
+          <w:szCs w:val="32"/>
+        </w:rPr>
+      </w:pPr>
+      <w:r>
+        <w:rPr>
+          <w:color w:val="000000" w:themeColor="text1"/>
+          <w:sz w:val="32"/>
+          <w:szCs w:val="32"/>
+        </w:rPr>
+        <w:t xml:space="preserve">Le format des images diffèreras mais respecteras toujours les tailles suivantes, </w:t>
+      </w:r>
+      <w:r>
+        <w:rPr>
+          <w:color w:val="000000" w:themeColor="text1"/>
+          <w:sz w:val="32"/>
+          <w:szCs w:val="32"/>
+        </w:rPr>
+        <w:t>16x16 ou 32x32 ou 64x64 ou 128x128 (unité : pixel).</w:t>
+      </w:r>
+    </w:p>
+    <w:p>
+      <w:pPr>
+        <w:pStyle w:val="Paragraphedeliste"/>
+        <w:ind w:left="1800"/>
+        <w:rPr>
+          <w:color w:val="000000" w:themeColor="text1"/>
+          <w:sz w:val="32"/>
+          <w:szCs w:val="32"/>
+        </w:rPr>
+      </w:pPr>
+    </w:p>
+    <w:p>
+      <w:pPr>
         <w:rPr>
           <w:color w:val="000000" w:themeColor="text1"/>
           <w:sz w:val="32"/>
@@ -1455,7 +1470,7 @@
       </w:pPr>
     </w:p>
     <w:sectPr>
-      <w:pgSz w:w="11906" w:h="16838" w:orient="portrait"/>
+      <w:pgSz w:w="11906" w:h="16838"/>
       <w:pgMar w:top="1417" w:right="1417" w:bottom="1417" w:left="1417" w:header="708" w:footer="708" w:gutter="0"/>
       <w:cols w:space="708"/>
       <w:docGrid w:linePitch="360"/>
@@ -1465,7 +1480,7 @@
 </file>
 
 <file path=word/numbering.xml><?xml version="1.0" encoding="utf-8"?>
-<w:numbering xmlns:wpc="http://schemas.microsoft.com/office/word/2010/wordprocessingCanvas" xmlns:cx="http://schemas.microsoft.com/office/drawing/2014/chartex" xmlns:cx1="http://schemas.microsoft.com/office/drawing/2015/9/8/chartex" xmlns:cx2="http://schemas.microsoft.com/office/drawing/2015/10/21/chartex" xmlns:cx3="http://schemas.microsoft.com/office/drawing/2016/5/9/chartex" xmlns:cx4="http://schemas.microsoft.com/office/drawing/2016/5/10/chartex" xmlns:cx5="http://schemas.microsoft.com/office/drawing/2016/5/11/chartex" xmlns:cx6="http://schemas.microsoft.com/office/drawing/2016/5/12/chartex" xmlns:cx7="http://schemas.microsoft.com/office/drawing/2016/5/13/chartex" xmlns:cx8="http://schemas.microsoft.com/office/drawing/2016/5/14/chartex" xmlns:mc="http://schemas.openxmlformats.org/markup-compatibility/2006" xmlns:aink="http://schemas.microsoft.com/office/drawing/2016/ink" xmlns:am3d="http://schemas.microsoft.com/office/drawing/2017/model3d" xmlns:o="urn:schemas-microsoft-com:office:office" xmlns:r="http://schemas.openxmlformats.org/officeDocument/2006/relationships" xmlns:m="http://schemas.openxmlformats.org/officeDocument/2006/math" xmlns:v="urn:schemas-microsoft-com:vml" xmlns:wp14="http://schemas.microsoft.com/office/word/2010/wordprocessingDrawing" xmlns:wp="http://schemas.openxmlformats.org/drawingml/2006/wordprocessingDrawing" xmlns:w10="urn:schemas-microsoft-com:office:word" xmlns:w="http://schemas.openxmlformats.org/wordprocessingml/2006/main" xmlns:w14="http://schemas.microsoft.com/office/word/2010/wordml" xmlns:w15="http://schemas.microsoft.com/office/word/2012/wordml" xmlns:w16cex="http://schemas.microsoft.com/office/word/2018/wordml/cex" xmlns:w16cid="http://schemas.microsoft.com/office/word/2016/wordml/cid" xmlns:w16="http://schemas.microsoft.com/office/word/2018/wordml" xmlns:w16se="http://schemas.microsoft.com/office/word/2015/wordml/symex" xmlns:wpg="http://schemas.microsoft.com/office/word/2010/wordprocessingGroup" xmlns:wpi="http://schemas.microsoft.com/office/word/2010/wordprocessingInk" xmlns:wne="http://schemas.microsoft.com/office/word/2006/wordml" xmlns:wps="http://schemas.microsoft.com/office/word/2010/wordprocessingShape" mc:Ignorable="w14 w15 w16se w16cid w16 w16cex wp14">
+<w:numbering xmlns:wpc="http://schemas.microsoft.com/office/word/2010/wordprocessingCanvas" xmlns:cx="http://schemas.microsoft.com/office/drawing/2014/chartex" xmlns:cx1="http://schemas.microsoft.com/office/drawing/2015/9/8/chartex" xmlns:cx2="http://schemas.microsoft.com/office/drawing/2015/10/21/chartex" xmlns:cx3="http://schemas.microsoft.com/office/drawing/2016/5/9/chartex" xmlns:cx4="http://schemas.microsoft.com/office/drawing/2016/5/10/chartex" xmlns:cx5="http://schemas.microsoft.com/office/drawing/2016/5/11/chartex" xmlns:cx6="http://schemas.microsoft.com/office/drawing/2016/5/12/chartex" xmlns:cx7="http://schemas.microsoft.com/office/drawing/2016/5/13/chartex" xmlns:cx8="http://schemas.microsoft.com/office/drawing/2016/5/14/chartex" xmlns:mc="http://schemas.openxmlformats.org/markup-compatibility/2006" xmlns:aink="http://schemas.microsoft.com/office/drawing/2016/ink" xmlns:am3d="http://schemas.microsoft.com/office/drawing/2017/model3d" xmlns:o="urn:schemas-microsoft-com:office:office" xmlns:r="http://schemas.openxmlformats.org/officeDocument/2006/relationships" xmlns:m="http://schemas.openxmlformats.org/officeDocument/2006/math" xmlns:v="urn:schemas-microsoft-com:vml" xmlns:wp14="http://schemas.microsoft.com/office/word/2010/wordprocessingDrawing" xmlns:wp="http://schemas.openxmlformats.org/drawingml/2006/wordprocessingDrawing" xmlns:w10="urn:schemas-microsoft-com:office:word" xmlns:w="http://schemas.openxmlformats.org/wordprocessingml/2006/main" xmlns:w14="http://schemas.microsoft.com/office/word/2010/wordml" xmlns:w15="http://schemas.microsoft.com/office/word/2012/wordml" xmlns:w16cex="http://schemas.microsoft.com/office/word/2018/wordml/cex" xmlns:w16cid="http://schemas.microsoft.com/office/word/2016/wordml/cid" xmlns:w16="http://schemas.microsoft.com/office/word/2018/wordml" xmlns:w16sdtdh="http://schemas.microsoft.com/office/word/2020/wordml/sdtdatahash" xmlns:w16se="http://schemas.microsoft.com/office/word/2015/wordml/symex" xmlns:wpg="http://schemas.microsoft.com/office/word/2010/wordprocessingGroup" xmlns:wpi="http://schemas.microsoft.com/office/word/2010/wordprocessingInk" xmlns:wne="http://schemas.microsoft.com/office/word/2006/wordml" xmlns:wps="http://schemas.microsoft.com/office/word/2010/wordprocessingShape" mc:Ignorable="w14 w15 w16se w16cid w16 w16cex w16sdtdh wp14">
   <w:abstractNum w:abstractNumId="0" w15:restartNumberingAfterBreak="0">
     <w:nsid w:val="3DCF6292"/>
     <w:multiLevelType w:val="hybridMultilevel"/>
@@ -1479,7 +1494,7 @@
         <w:ind w:left="720" w:hanging="360"/>
       </w:pPr>
       <w:rPr>
-        <w:rFonts w:hint="default" w:ascii="Symbol" w:hAnsi="Symbol"/>
+        <w:rFonts w:ascii="Symbol" w:hAnsi="Symbol" w:hint="default"/>
       </w:rPr>
     </w:lvl>
     <w:lvl w:ilvl="1" w:tplc="040C0003" w:tentative="1">
@@ -1491,7 +1506,7 @@
         <w:ind w:left="1440" w:hanging="360"/>
       </w:pPr>
       <w:rPr>
-        <w:rFonts w:hint="default" w:ascii="Courier New" w:hAnsi="Courier New" w:cs="Courier New"/>
+        <w:rFonts w:ascii="Courier New" w:hAnsi="Courier New" w:cs="Courier New" w:hint="default"/>
       </w:rPr>
     </w:lvl>
     <w:lvl w:ilvl="2" w:tplc="040C0005" w:tentative="1">
@@ -1503,7 +1518,7 @@
         <w:ind w:left="2160" w:hanging="360"/>
       </w:pPr>
       <w:rPr>
-        <w:rFonts w:hint="default" w:ascii="Wingdings" w:hAnsi="Wingdings"/>
+        <w:rFonts w:ascii="Wingdings" w:hAnsi="Wingdings" w:hint="default"/>
       </w:rPr>
     </w:lvl>
     <w:lvl w:ilvl="3" w:tplc="040C0001" w:tentative="1">
@@ -1515,7 +1530,7 @@
         <w:ind w:left="2880" w:hanging="360"/>
       </w:pPr>
       <w:rPr>
-        <w:rFonts w:hint="default" w:ascii="Symbol" w:hAnsi="Symbol"/>
+        <w:rFonts w:ascii="Symbol" w:hAnsi="Symbol" w:hint="default"/>
       </w:rPr>
     </w:lvl>
     <w:lvl w:ilvl="4" w:tplc="040C0003" w:tentative="1">
@@ -1527,7 +1542,7 @@
         <w:ind w:left="3600" w:hanging="360"/>
       </w:pPr>
       <w:rPr>
-        <w:rFonts w:hint="default" w:ascii="Courier New" w:hAnsi="Courier New" w:cs="Courier New"/>
+        <w:rFonts w:ascii="Courier New" w:hAnsi="Courier New" w:cs="Courier New" w:hint="default"/>
       </w:rPr>
     </w:lvl>
     <w:lvl w:ilvl="5" w:tplc="040C0005" w:tentative="1">
@@ -1539,7 +1554,7 @@
         <w:ind w:left="4320" w:hanging="360"/>
       </w:pPr>
       <w:rPr>
-        <w:rFonts w:hint="default" w:ascii="Wingdings" w:hAnsi="Wingdings"/>
+        <w:rFonts w:ascii="Wingdings" w:hAnsi="Wingdings" w:hint="default"/>
       </w:rPr>
     </w:lvl>
     <w:lvl w:ilvl="6" w:tplc="040C0001" w:tentative="1">
@@ -1551,7 +1566,7 @@
         <w:ind w:left="5040" w:hanging="360"/>
       </w:pPr>
       <w:rPr>
-        <w:rFonts w:hint="default" w:ascii="Symbol" w:hAnsi="Symbol"/>
+        <w:rFonts w:ascii="Symbol" w:hAnsi="Symbol" w:hint="default"/>
       </w:rPr>
     </w:lvl>
     <w:lvl w:ilvl="7" w:tplc="040C0003" w:tentative="1">
@@ -1563,7 +1578,7 @@
         <w:ind w:left="5760" w:hanging="360"/>
       </w:pPr>
       <w:rPr>
-        <w:rFonts w:hint="default" w:ascii="Courier New" w:hAnsi="Courier New" w:cs="Courier New"/>
+        <w:rFonts w:ascii="Courier New" w:hAnsi="Courier New" w:cs="Courier New" w:hint="default"/>
       </w:rPr>
     </w:lvl>
     <w:lvl w:ilvl="8" w:tplc="040C0005" w:tentative="1">
@@ -1575,7 +1590,7 @@
         <w:ind w:left="6480" w:hanging="360"/>
       </w:pPr>
       <w:rPr>
-        <w:rFonts w:hint="default" w:ascii="Wingdings" w:hAnsi="Wingdings"/>
+        <w:rFonts w:ascii="Wingdings" w:hAnsi="Wingdings" w:hint="default"/>
       </w:rPr>
     </w:lvl>
   </w:abstractNum>
@@ -1677,7 +1692,7 @@
         <w:ind w:left="1780" w:hanging="360"/>
       </w:pPr>
       <w:rPr>
-        <w:rFonts w:hint="default" w:ascii="Calibri" w:hAnsi="Calibri" w:cs="Calibri" w:eastAsiaTheme="minorHAnsi"/>
+        <w:rFonts w:ascii="Calibri" w:eastAsiaTheme="minorHAnsi" w:hAnsi="Calibri" w:cs="Calibri" w:hint="default"/>
       </w:rPr>
     </w:lvl>
     <w:lvl w:ilvl="1" w:tplc="040C0003" w:tentative="1">
@@ -1689,7 +1704,7 @@
         <w:ind w:left="2500" w:hanging="360"/>
       </w:pPr>
       <w:rPr>
-        <w:rFonts w:hint="default" w:ascii="Courier New" w:hAnsi="Courier New" w:cs="Courier New"/>
+        <w:rFonts w:ascii="Courier New" w:hAnsi="Courier New" w:cs="Courier New" w:hint="default"/>
       </w:rPr>
     </w:lvl>
     <w:lvl w:ilvl="2" w:tplc="040C0005" w:tentative="1">
@@ -1701,7 +1716,7 @@
         <w:ind w:left="3220" w:hanging="360"/>
       </w:pPr>
       <w:rPr>
-        <w:rFonts w:hint="default" w:ascii="Wingdings" w:hAnsi="Wingdings"/>
+        <w:rFonts w:ascii="Wingdings" w:hAnsi="Wingdings" w:hint="default"/>
       </w:rPr>
     </w:lvl>
     <w:lvl w:ilvl="3" w:tplc="040C0001" w:tentative="1">
@@ -1713,7 +1728,7 @@
         <w:ind w:left="3940" w:hanging="360"/>
       </w:pPr>
       <w:rPr>
-        <w:rFonts w:hint="default" w:ascii="Symbol" w:hAnsi="Symbol"/>
+        <w:rFonts w:ascii="Symbol" w:hAnsi="Symbol" w:hint="default"/>
       </w:rPr>
     </w:lvl>
     <w:lvl w:ilvl="4" w:tplc="040C0003" w:tentative="1">
@@ -1725,7 +1740,7 @@
         <w:ind w:left="4660" w:hanging="360"/>
       </w:pPr>
       <w:rPr>
-        <w:rFonts w:hint="default" w:ascii="Courier New" w:hAnsi="Courier New" w:cs="Courier New"/>
+        <w:rFonts w:ascii="Courier New" w:hAnsi="Courier New" w:cs="Courier New" w:hint="default"/>
       </w:rPr>
     </w:lvl>
     <w:lvl w:ilvl="5" w:tplc="040C0005" w:tentative="1">
@@ -1737,7 +1752,7 @@
         <w:ind w:left="5380" w:hanging="360"/>
       </w:pPr>
       <w:rPr>
-        <w:rFonts w:hint="default" w:ascii="Wingdings" w:hAnsi="Wingdings"/>
+        <w:rFonts w:ascii="Wingdings" w:hAnsi="Wingdings" w:hint="default"/>
       </w:rPr>
     </w:lvl>
     <w:lvl w:ilvl="6" w:tplc="040C0001" w:tentative="1">
@@ -1749,7 +1764,7 @@
         <w:ind w:left="6100" w:hanging="360"/>
       </w:pPr>
       <w:rPr>
-        <w:rFonts w:hint="default" w:ascii="Symbol" w:hAnsi="Symbol"/>
+        <w:rFonts w:ascii="Symbol" w:hAnsi="Symbol" w:hint="default"/>
       </w:rPr>
     </w:lvl>
     <w:lvl w:ilvl="7" w:tplc="040C0003" w:tentative="1">
@@ -1761,7 +1776,7 @@
         <w:ind w:left="6820" w:hanging="360"/>
       </w:pPr>
       <w:rPr>
-        <w:rFonts w:hint="default" w:ascii="Courier New" w:hAnsi="Courier New" w:cs="Courier New"/>
+        <w:rFonts w:ascii="Courier New" w:hAnsi="Courier New" w:cs="Courier New" w:hint="default"/>
       </w:rPr>
     </w:lvl>
     <w:lvl w:ilvl="8" w:tplc="040C0005" w:tentative="1">
@@ -1773,7 +1788,7 @@
         <w:ind w:left="7540" w:hanging="360"/>
       </w:pPr>
       <w:rPr>
-        <w:rFonts w:hint="default" w:ascii="Wingdings" w:hAnsi="Wingdings"/>
+        <w:rFonts w:ascii="Wingdings" w:hAnsi="Wingdings" w:hint="default"/>
       </w:rPr>
     </w:lvl>
   </w:abstractNum>
@@ -1789,7 +1804,7 @@
         <w:ind w:left="1800" w:hanging="360"/>
       </w:pPr>
       <w:rPr>
-        <w:rFonts w:hint="default" w:ascii="Calibri" w:hAnsi="Calibri" w:cs="Calibri" w:eastAsiaTheme="minorHAnsi"/>
+        <w:rFonts w:ascii="Calibri" w:eastAsiaTheme="minorHAnsi" w:hAnsi="Calibri" w:cs="Calibri" w:hint="default"/>
       </w:rPr>
     </w:lvl>
     <w:lvl w:ilvl="1" w:tplc="040C0003" w:tentative="1">
@@ -1801,7 +1816,7 @@
         <w:ind w:left="2520" w:hanging="360"/>
       </w:pPr>
       <w:rPr>
-        <w:rFonts w:hint="default" w:ascii="Courier New" w:hAnsi="Courier New" w:cs="Courier New"/>
+        <w:rFonts w:ascii="Courier New" w:hAnsi="Courier New" w:cs="Courier New" w:hint="default"/>
       </w:rPr>
     </w:lvl>
     <w:lvl w:ilvl="2" w:tplc="040C0005" w:tentative="1">
@@ -1813,7 +1828,7 @@
         <w:ind w:left="3240" w:hanging="360"/>
       </w:pPr>
       <w:rPr>
-        <w:rFonts w:hint="default" w:ascii="Wingdings" w:hAnsi="Wingdings"/>
+        <w:rFonts w:ascii="Wingdings" w:hAnsi="Wingdings" w:hint="default"/>
       </w:rPr>
     </w:lvl>
     <w:lvl w:ilvl="3" w:tplc="040C0001" w:tentative="1">
@@ -1825,7 +1840,7 @@
         <w:ind w:left="3960" w:hanging="360"/>
       </w:pPr>
       <w:rPr>
-        <w:rFonts w:hint="default" w:ascii="Symbol" w:hAnsi="Symbol"/>
+        <w:rFonts w:ascii="Symbol" w:hAnsi="Symbol" w:hint="default"/>
       </w:rPr>
     </w:lvl>
     <w:lvl w:ilvl="4" w:tplc="040C0003" w:tentative="1">
@@ -1837,7 +1852,7 @@
         <w:ind w:left="4680" w:hanging="360"/>
       </w:pPr>
       <w:rPr>
-        <w:rFonts w:hint="default" w:ascii="Courier New" w:hAnsi="Courier New" w:cs="Courier New"/>
+        <w:rFonts w:ascii="Courier New" w:hAnsi="Courier New" w:cs="Courier New" w:hint="default"/>
       </w:rPr>
     </w:lvl>
     <w:lvl w:ilvl="5" w:tplc="040C0005" w:tentative="1">
@@ -1849,7 +1864,7 @@
         <w:ind w:left="5400" w:hanging="360"/>
       </w:pPr>
       <w:rPr>
-        <w:rFonts w:hint="default" w:ascii="Wingdings" w:hAnsi="Wingdings"/>
+        <w:rFonts w:ascii="Wingdings" w:hAnsi="Wingdings" w:hint="default"/>
       </w:rPr>
     </w:lvl>
     <w:lvl w:ilvl="6" w:tplc="040C0001" w:tentative="1">
@@ -1861,7 +1876,7 @@
         <w:ind w:left="6120" w:hanging="360"/>
       </w:pPr>
       <w:rPr>
-        <w:rFonts w:hint="default" w:ascii="Symbol" w:hAnsi="Symbol"/>
+        <w:rFonts w:ascii="Symbol" w:hAnsi="Symbol" w:hint="default"/>
       </w:rPr>
     </w:lvl>
     <w:lvl w:ilvl="7" w:tplc="040C0003" w:tentative="1">
@@ -1873,7 +1888,7 @@
         <w:ind w:left="6840" w:hanging="360"/>
       </w:pPr>
       <w:rPr>
-        <w:rFonts w:hint="default" w:ascii="Courier New" w:hAnsi="Courier New" w:cs="Courier New"/>
+        <w:rFonts w:ascii="Courier New" w:hAnsi="Courier New" w:cs="Courier New" w:hint="default"/>
       </w:rPr>
     </w:lvl>
     <w:lvl w:ilvl="8" w:tplc="040C0005" w:tentative="1">
@@ -1885,7 +1900,7 @@
         <w:ind w:left="7560" w:hanging="360"/>
       </w:pPr>
       <w:rPr>
-        <w:rFonts w:hint="default" w:ascii="Wingdings" w:hAnsi="Wingdings"/>
+        <w:rFonts w:ascii="Wingdings" w:hAnsi="Wingdings" w:hint="default"/>
       </w:rPr>
     </w:lvl>
   </w:abstractNum>
@@ -1905,11 +1920,11 @@
 </file>
 
 <file path=word/styles.xml><?xml version="1.0" encoding="utf-8"?>
-<w:styles xmlns:mc="http://schemas.openxmlformats.org/markup-compatibility/2006" xmlns:r="http://schemas.openxmlformats.org/officeDocument/2006/relationships" xmlns:w="http://schemas.openxmlformats.org/wordprocessingml/2006/main" xmlns:w14="http://schemas.microsoft.com/office/word/2010/wordml" xmlns:w15="http://schemas.microsoft.com/office/word/2012/wordml" xmlns:w16cex="http://schemas.microsoft.com/office/word/2018/wordml/cex" xmlns:w16cid="http://schemas.microsoft.com/office/word/2016/wordml/cid" xmlns:w16="http://schemas.microsoft.com/office/word/2018/wordml" xmlns:w16se="http://schemas.microsoft.com/office/word/2015/wordml/symex" mc:Ignorable="w14 w15 w16se w16cid w16 w16cex">
+<w:styles xmlns:mc="http://schemas.openxmlformats.org/markup-compatibility/2006" xmlns:r="http://schemas.openxmlformats.org/officeDocument/2006/relationships" xmlns:w="http://schemas.openxmlformats.org/wordprocessingml/2006/main" xmlns:w14="http://schemas.microsoft.com/office/word/2010/wordml" xmlns:w15="http://schemas.microsoft.com/office/word/2012/wordml" xmlns:w16cex="http://schemas.microsoft.com/office/word/2018/wordml/cex" xmlns:w16cid="http://schemas.microsoft.com/office/word/2016/wordml/cid" xmlns:w16="http://schemas.microsoft.com/office/word/2018/wordml" xmlns:w16sdtdh="http://schemas.microsoft.com/office/word/2020/wordml/sdtdatahash" xmlns:w16se="http://schemas.microsoft.com/office/word/2015/wordml/symex" mc:Ignorable="w14 w15 w16se w16cid w16 w16cex w16sdtdh">
   <w:docDefaults>
     <w:rPrDefault>
       <w:rPr>
-        <w:rFonts w:asciiTheme="minorHAnsi" w:hAnsiTheme="minorHAnsi" w:eastAsiaTheme="minorHAnsi" w:cstheme="minorBidi"/>
+        <w:rFonts w:asciiTheme="minorHAnsi" w:eastAsiaTheme="minorHAnsi" w:hAnsiTheme="minorHAnsi" w:cstheme="minorBidi"/>
         <w:sz w:val="24"/>
         <w:szCs w:val="24"/>
         <w:lang w:val="fr-FR" w:eastAsia="en-US" w:bidi="ar-SA"/>
@@ -1920,14 +1935,14 @@
   <w:latentStyles w:defLockedState="0" w:defUIPriority="99" w:defSemiHidden="0" w:defUnhideWhenUsed="0" w:defQFormat="0" w:count="376">
     <w:lsdException w:name="Normal" w:uiPriority="0" w:qFormat="1"/>
     <w:lsdException w:name="heading 1" w:uiPriority="9" w:qFormat="1"/>
-    <w:lsdException w:name="heading 2" w:uiPriority="9" w:semiHidden="1" w:unhideWhenUsed="1" w:qFormat="1"/>
-    <w:lsdException w:name="heading 3" w:uiPriority="9" w:semiHidden="1" w:unhideWhenUsed="1" w:qFormat="1"/>
-    <w:lsdException w:name="heading 4" w:uiPriority="9" w:semiHidden="1" w:unhideWhenUsed="1" w:qFormat="1"/>
-    <w:lsdException w:name="heading 5" w:uiPriority="9" w:semiHidden="1" w:unhideWhenUsed="1" w:qFormat="1"/>
-    <w:lsdException w:name="heading 6" w:uiPriority="9" w:semiHidden="1" w:unhideWhenUsed="1" w:qFormat="1"/>
-    <w:lsdException w:name="heading 7" w:uiPriority="9" w:semiHidden="1" w:unhideWhenUsed="1" w:qFormat="1"/>
-    <w:lsdException w:name="heading 8" w:uiPriority="9" w:semiHidden="1" w:unhideWhenUsed="1" w:qFormat="1"/>
-    <w:lsdException w:name="heading 9" w:uiPriority="9" w:semiHidden="1" w:unhideWhenUsed="1" w:qFormat="1"/>
+    <w:lsdException w:name="heading 2" w:semiHidden="1" w:uiPriority="9" w:unhideWhenUsed="1" w:qFormat="1"/>
+    <w:lsdException w:name="heading 3" w:semiHidden="1" w:uiPriority="9" w:unhideWhenUsed="1" w:qFormat="1"/>
+    <w:lsdException w:name="heading 4" w:semiHidden="1" w:uiPriority="9" w:unhideWhenUsed="1" w:qFormat="1"/>
+    <w:lsdException w:name="heading 5" w:semiHidden="1" w:uiPriority="9" w:unhideWhenUsed="1" w:qFormat="1"/>
+    <w:lsdException w:name="heading 6" w:semiHidden="1" w:uiPriority="9" w:unhideWhenUsed="1" w:qFormat="1"/>
+    <w:lsdException w:name="heading 7" w:semiHidden="1" w:uiPriority="9" w:unhideWhenUsed="1" w:qFormat="1"/>
+    <w:lsdException w:name="heading 8" w:semiHidden="1" w:uiPriority="9" w:unhideWhenUsed="1" w:qFormat="1"/>
+    <w:lsdException w:name="heading 9" w:semiHidden="1" w:uiPriority="9" w:unhideWhenUsed="1" w:qFormat="1"/>
     <w:lsdException w:name="index 1" w:semiHidden="1" w:unhideWhenUsed="1"/>
     <w:lsdException w:name="index 2" w:semiHidden="1" w:unhideWhenUsed="1"/>
     <w:lsdException w:name="index 3" w:semiHidden="1" w:unhideWhenUsed="1"/>
@@ -1937,22 +1952,22 @@
     <w:lsdException w:name="index 7" w:semiHidden="1" w:unhideWhenUsed="1"/>
     <w:lsdException w:name="index 8" w:semiHidden="1" w:unhideWhenUsed="1"/>
     <w:lsdException w:name="index 9" w:semiHidden="1" w:unhideWhenUsed="1"/>
-    <w:lsdException w:name="toc 1" w:uiPriority="39" w:semiHidden="1" w:unhideWhenUsed="1"/>
-    <w:lsdException w:name="toc 2" w:uiPriority="39" w:semiHidden="1" w:unhideWhenUsed="1"/>
-    <w:lsdException w:name="toc 3" w:uiPriority="39" w:semiHidden="1" w:unhideWhenUsed="1"/>
-    <w:lsdException w:name="toc 4" w:uiPriority="39" w:semiHidden="1" w:unhideWhenUsed="1"/>
-    <w:lsdException w:name="toc 5" w:uiPriority="39" w:semiHidden="1" w:unhideWhenUsed="1"/>
-    <w:lsdException w:name="toc 6" w:uiPriority="39" w:semiHidden="1" w:unhideWhenUsed="1"/>
-    <w:lsdException w:name="toc 7" w:uiPriority="39" w:semiHidden="1" w:unhideWhenUsed="1"/>
-    <w:lsdException w:name="toc 8" w:uiPriority="39" w:semiHidden="1" w:unhideWhenUsed="1"/>
-    <w:lsdException w:name="toc 9" w:uiPriority="39" w:semiHidden="1" w:unhideWhenUsed="1"/>
+    <w:lsdException w:name="toc 1" w:semiHidden="1" w:uiPriority="39" w:unhideWhenUsed="1"/>
+    <w:lsdException w:name="toc 2" w:semiHidden="1" w:uiPriority="39" w:unhideWhenUsed="1"/>
+    <w:lsdException w:name="toc 3" w:semiHidden="1" w:uiPriority="39" w:unhideWhenUsed="1"/>
+    <w:lsdException w:name="toc 4" w:semiHidden="1" w:uiPriority="39" w:unhideWhenUsed="1"/>
+    <w:lsdException w:name="toc 5" w:semiHidden="1" w:uiPriority="39" w:unhideWhenUsed="1"/>
+    <w:lsdException w:name="toc 6" w:semiHidden="1" w:uiPriority="39" w:unhideWhenUsed="1"/>
+    <w:lsdException w:name="toc 7" w:semiHidden="1" w:uiPriority="39" w:unhideWhenUsed="1"/>
+    <w:lsdException w:name="toc 8" w:semiHidden="1" w:uiPriority="39" w:unhideWhenUsed="1"/>
+    <w:lsdException w:name="toc 9" w:semiHidden="1" w:uiPriority="39" w:unhideWhenUsed="1"/>
     <w:lsdException w:name="Normal Indent" w:semiHidden="1" w:unhideWhenUsed="1"/>
     <w:lsdException w:name="footnote text" w:semiHidden="1" w:unhideWhenUsed="1"/>
     <w:lsdException w:name="annotation text" w:semiHidden="1" w:unhideWhenUsed="1"/>
     <w:lsdException w:name="header" w:semiHidden="1" w:unhideWhenUsed="1"/>
     <w:lsdException w:name="footer" w:semiHidden="1" w:unhideWhenUsed="1"/>
     <w:lsdException w:name="index heading" w:semiHidden="1" w:unhideWhenUsed="1"/>
-    <w:lsdException w:name="caption" w:uiPriority="35" w:semiHidden="1" w:unhideWhenUsed="1" w:qFormat="1"/>
+    <w:lsdException w:name="caption" w:semiHidden="1" w:uiPriority="35" w:unhideWhenUsed="1" w:qFormat="1"/>
     <w:lsdException w:name="table of figures" w:semiHidden="1" w:unhideWhenUsed="1"/>
     <w:lsdException w:name="envelope address" w:semiHidden="1" w:unhideWhenUsed="1"/>
     <w:lsdException w:name="envelope return" w:semiHidden="1" w:unhideWhenUsed="1"/>
@@ -1983,7 +1998,7 @@
     <w:lsdException w:name="Title" w:uiPriority="10" w:qFormat="1"/>
     <w:lsdException w:name="Closing" w:semiHidden="1" w:unhideWhenUsed="1"/>
     <w:lsdException w:name="Signature" w:semiHidden="1" w:unhideWhenUsed="1"/>
-    <w:lsdException w:name="Default Paragraph Font" w:uiPriority="1" w:semiHidden="1" w:unhideWhenUsed="1"/>
+    <w:lsdException w:name="Default Paragraph Font" w:semiHidden="1" w:uiPriority="1" w:unhideWhenUsed="1"/>
     <w:lsdException w:name="Body Text" w:semiHidden="1" w:unhideWhenUsed="1"/>
     <w:lsdException w:name="Body Text Indent" w:semiHidden="1" w:unhideWhenUsed="1"/>
     <w:lsdException w:name="List Continue" w:semiHidden="1" w:unhideWhenUsed="1"/>
@@ -2183,8 +2198,8 @@
     <w:lsdException w:name="Subtle Reference" w:uiPriority="31" w:qFormat="1"/>
     <w:lsdException w:name="Intense Reference" w:uiPriority="32" w:qFormat="1"/>
     <w:lsdException w:name="Book Title" w:uiPriority="33" w:qFormat="1"/>
-    <w:lsdException w:name="Bibliography" w:uiPriority="37" w:semiHidden="1" w:unhideWhenUsed="1"/>
-    <w:lsdException w:name="TOC Heading" w:uiPriority="39" w:semiHidden="1" w:unhideWhenUsed="1" w:qFormat="1"/>
+    <w:lsdException w:name="Bibliography" w:semiHidden="1" w:uiPriority="37" w:unhideWhenUsed="1"/>
+    <w:lsdException w:name="TOC Heading" w:semiHidden="1" w:uiPriority="39" w:unhideWhenUsed="1" w:qFormat="1"/>
     <w:lsdException w:name="Plain Table 1" w:uiPriority="41"/>
     <w:lsdException w:name="Plain Table 2" w:uiPriority="42"/>
     <w:lsdException w:name="Plain Table 3" w:uiPriority="43"/>
@@ -2295,17 +2310,17 @@
     <w:lsdException w:name="Unresolved Mention" w:semiHidden="1" w:unhideWhenUsed="1"/>
     <w:lsdException w:name="Smart Link" w:semiHidden="1" w:unhideWhenUsed="1"/>
   </w:latentStyles>
-  <w:style w:type="paragraph" w:styleId="Normal" w:default="1">
+  <w:style w:type="paragraph" w:default="1" w:styleId="Normal">
     <w:name w:val="Normal"/>
     <w:qFormat/>
   </w:style>
-  <w:style w:type="character" w:styleId="Policepardfaut" w:default="1">
+  <w:style w:type="character" w:default="1" w:styleId="Policepardfaut">
     <w:name w:val="Default Paragraph Font"/>
     <w:uiPriority w:val="1"/>
     <w:semiHidden/>
     <w:unhideWhenUsed/>
   </w:style>
-  <w:style w:type="table" w:styleId="TableauNormal" w:default="1">
+  <w:style w:type="table" w:default="1" w:styleId="TableauNormal">
     <w:name w:val="Normal Table"/>
     <w:uiPriority w:val="99"/>
     <w:semiHidden/>
@@ -2320,7 +2335,7 @@
       </w:tblCellMar>
     </w:tblPr>
   </w:style>
-  <w:style w:type="numbering" w:styleId="Aucuneliste" w:default="1">
+  <w:style w:type="numbering" w:default="1" w:styleId="Aucuneliste">
     <w:name w:val="No List"/>
     <w:uiPriority w:val="99"/>
     <w:semiHidden/>

</xml_diff>

<commit_message>
Linguistic update and paus emenu
</commit_message>
<xml_diff>
--- a/COMPTE-RENDU/Cahier des charges.docx
+++ b/COMPTE-RENDU/Cahier des charges.docx
@@ -6,14 +6,14 @@
       <w:pPr>
         <w:jc w:val="center"/>
         <w:rPr>
-          <w:rFonts w:ascii="Roboto" w:eastAsia="Roboto" w:hAnsi="Roboto" w:cs="Roboto"/>
+          <w:rFonts w:ascii="Roboto" w:hAnsi="Roboto" w:eastAsia="Roboto" w:cs="Roboto"/>
           <w:sz w:val="40"/>
           <w:szCs w:val="40"/>
         </w:rPr>
       </w:pPr>
       <w:r>
         <w:rPr>
-          <w:rFonts w:ascii="Roboto" w:eastAsia="Roboto" w:hAnsi="Roboto" w:cs="Roboto"/>
+          <w:rFonts w:ascii="Roboto" w:hAnsi="Roboto" w:eastAsia="Roboto" w:cs="Roboto"/>
           <w:sz w:val="40"/>
           <w:szCs w:val="40"/>
         </w:rPr>
@@ -23,7 +23,7 @@
     <w:p>
       <w:pPr>
         <w:rPr>
-          <w:rFonts w:ascii="Roboto" w:eastAsia="Roboto" w:hAnsi="Roboto" w:cs="Roboto"/>
+          <w:rFonts w:ascii="Roboto" w:hAnsi="Roboto" w:eastAsia="Roboto" w:cs="Roboto"/>
           <w:sz w:val="32"/>
           <w:szCs w:val="32"/>
         </w:rPr>
@@ -33,14 +33,14 @@
       <w:pPr>
         <w:spacing w:line="257" w:lineRule="auto"/>
         <w:rPr>
-          <w:rFonts w:ascii="Roboto" w:eastAsia="Roboto" w:hAnsi="Roboto" w:cs="Roboto"/>
+          <w:rFonts w:ascii="Roboto" w:hAnsi="Roboto" w:eastAsia="Roboto" w:cs="Roboto"/>
           <w:sz w:val="32"/>
           <w:szCs w:val="32"/>
         </w:rPr>
       </w:pPr>
       <w:r>
         <w:rPr>
-          <w:rFonts w:ascii="Roboto" w:eastAsia="Roboto" w:hAnsi="Roboto" w:cs="Roboto"/>
+          <w:rFonts w:ascii="Roboto" w:hAnsi="Roboto" w:eastAsia="Roboto" w:cs="Roboto"/>
           <w:b/>
           <w:bCs/>
           <w:sz w:val="32"/>
@@ -52,12 +52,12 @@
     <w:p>
       <w:pPr>
         <w:rPr>
-          <w:rFonts w:ascii="Roboto" w:eastAsia="Roboto" w:hAnsi="Roboto" w:cs="Roboto"/>
-        </w:rPr>
-      </w:pPr>
-      <w:r>
-        <w:rPr>
-          <w:rFonts w:ascii="Roboto" w:eastAsia="Roboto" w:hAnsi="Roboto" w:cs="Roboto"/>
+          <w:rFonts w:ascii="Roboto" w:hAnsi="Roboto" w:eastAsia="Roboto" w:cs="Roboto"/>
+        </w:rPr>
+      </w:pPr>
+      <w:r>
+        <w:rPr>
+          <w:rFonts w:ascii="Roboto" w:hAnsi="Roboto" w:eastAsia="Roboto" w:cs="Roboto"/>
         </w:rPr>
         <w:t>Création d’une version remasterisé du jeu Frogger 1 et 2. Le nom sera Crossy Frog.</w:t>
       </w:r>
@@ -66,7 +66,7 @@
       <w:pPr>
         <w:spacing w:line="257" w:lineRule="auto"/>
         <w:rPr>
-          <w:rFonts w:ascii="Roboto" w:eastAsia="Roboto" w:hAnsi="Roboto" w:cs="Roboto"/>
+          <w:rFonts w:ascii="Roboto" w:hAnsi="Roboto" w:eastAsia="Roboto" w:cs="Roboto"/>
           <w:b/>
           <w:bCs/>
           <w:sz w:val="32"/>
@@ -77,96 +77,138 @@
     <w:p>
       <w:pPr>
         <w:rPr>
-          <w:rFonts w:ascii="Roboto" w:eastAsia="Roboto" w:hAnsi="Roboto" w:cs="Roboto"/>
+          <w:rFonts w:ascii="Roboto" w:hAnsi="Roboto" w:eastAsia="Roboto" w:cs="Roboto"/>
           <w:sz w:val="32"/>
           <w:szCs w:val="32"/>
         </w:rPr>
       </w:pPr>
       <w:r>
         <w:rPr>
-          <w:rFonts w:ascii="Roboto" w:eastAsia="Roboto" w:hAnsi="Roboto" w:cs="Roboto"/>
+          <w:rFonts w:ascii="Roboto" w:hAnsi="Roboto" w:eastAsia="Roboto" w:cs="Roboto"/>
+          <w:b w:val="1"/>
+          <w:bCs w:val="1"/>
+          <w:sz w:val="32"/>
+          <w:szCs w:val="32"/>
+        </w:rPr>
+        <w:t>Nom Equipe</w:t>
+      </w:r>
+    </w:p>
+    <w:p>
+      <w:pPr>
+        <w:rPr>
+          <w:rFonts w:ascii="Roboto" w:hAnsi="Roboto" w:eastAsia="Roboto" w:cs="Roboto"/>
+          <w:sz w:val="32"/>
+          <w:szCs w:val="32"/>
+        </w:rPr>
+      </w:pPr>
+      <w:r>
+        <w:rPr>
+          <w:rFonts w:ascii="Roboto" w:hAnsi="Roboto" w:eastAsia="Roboto" w:cs="Roboto"/>
+        </w:rPr>
+        <w:t xml:space="preserve">Satari </w:t>
+      </w:r>
+    </w:p>
+    <w:p>
+      <w:pPr>
+        <w:rPr>
+          <w:rFonts w:ascii="Roboto" w:hAnsi="Roboto" w:eastAsia="Roboto" w:cs="Roboto"/>
+          <w:sz w:val="32"/>
+          <w:szCs w:val="32"/>
+        </w:rPr>
+      </w:pPr>
+    </w:p>
+    <w:p>
+      <w:pPr>
+        <w:spacing w:line="257" w:lineRule="auto"/>
+        <w:rPr>
+          <w:rFonts w:ascii="Roboto" w:hAnsi="Roboto" w:eastAsia="Roboto" w:cs="Roboto"/>
+          <w:sz w:val="32"/>
+          <w:szCs w:val="32"/>
+        </w:rPr>
+      </w:pPr>
+      <w:r>
+        <w:rPr>
+          <w:rFonts w:ascii="Roboto" w:hAnsi="Roboto" w:eastAsia="Roboto" w:cs="Roboto"/>
           <w:b/>
           <w:bCs/>
           <w:sz w:val="32"/>
           <w:szCs w:val="32"/>
         </w:rPr>
-        <w:t>Nom Equipe</w:t>
-      </w:r>
-    </w:p>
-    <w:p>
-      <w:pPr>
-        <w:rPr>
-          <w:rFonts w:ascii="Roboto" w:eastAsia="Roboto" w:hAnsi="Roboto" w:cs="Roboto"/>
+        <w:t xml:space="preserve">Présentation des Membres de l’équipe </w:t>
+      </w:r>
+      <w:r>
+        <w:rPr>
+          <w:rFonts w:ascii="Roboto" w:hAnsi="Roboto" w:eastAsia="Roboto" w:cs="Roboto"/>
           <w:sz w:val="32"/>
           <w:szCs w:val="32"/>
         </w:rPr>
-      </w:pPr>
-      <w:r>
-        <w:rPr>
-          <w:rFonts w:ascii="Roboto" w:eastAsia="Roboto" w:hAnsi="Roboto" w:cs="Roboto"/>
-        </w:rPr>
-        <w:t xml:space="preserve">Satari </w:t>
-      </w:r>
-    </w:p>
-    <w:p>
-      <w:pPr>
-        <w:rPr>
-          <w:rFonts w:ascii="Roboto" w:eastAsia="Roboto" w:hAnsi="Roboto" w:cs="Roboto"/>
-          <w:sz w:val="32"/>
-          <w:szCs w:val="32"/>
-        </w:rPr>
-      </w:pPr>
+        <w:t xml:space="preserve"> </w:t>
+      </w:r>
     </w:p>
     <w:p>
       <w:pPr>
         <w:spacing w:line="257" w:lineRule="auto"/>
         <w:rPr>
-          <w:rFonts w:ascii="Roboto" w:eastAsia="Roboto" w:hAnsi="Roboto" w:cs="Roboto"/>
-          <w:sz w:val="32"/>
-          <w:szCs w:val="32"/>
-        </w:rPr>
-      </w:pPr>
-      <w:r>
-        <w:rPr>
-          <w:rFonts w:ascii="Roboto" w:eastAsia="Roboto" w:hAnsi="Roboto" w:cs="Roboto"/>
+          <w:rFonts w:ascii="Roboto" w:hAnsi="Roboto" w:eastAsia="Roboto" w:cs="Roboto"/>
           <w:b/>
           <w:bCs/>
-          <w:sz w:val="32"/>
-          <w:szCs w:val="32"/>
-        </w:rPr>
-        <w:t xml:space="preserve">Présentation des Membres de l’équipe </w:t>
-      </w:r>
-      <w:r>
-        <w:rPr>
-          <w:rFonts w:ascii="Roboto" w:eastAsia="Roboto" w:hAnsi="Roboto" w:cs="Roboto"/>
-          <w:sz w:val="32"/>
-          <w:szCs w:val="32"/>
-        </w:rPr>
-        <w:t xml:space="preserve"> </w:t>
-      </w:r>
-    </w:p>
-    <w:p>
-      <w:pPr>
-        <w:spacing w:line="257" w:lineRule="auto"/>
-        <w:rPr>
-          <w:rFonts w:ascii="Roboto" w:eastAsia="Roboto" w:hAnsi="Roboto" w:cs="Roboto"/>
+        </w:rPr>
+      </w:pPr>
+      <w:r>
+        <w:rPr>
+          <w:rFonts w:ascii="Roboto" w:hAnsi="Roboto" w:eastAsia="Roboto" w:cs="Roboto"/>
+        </w:rPr>
+        <w:t xml:space="preserve">Grégoire Dolidon : </w:t>
+      </w:r>
+      <w:r>
+        <w:rPr>
+          <w:rFonts w:ascii="Roboto" w:hAnsi="Roboto" w:eastAsia="Roboto" w:cs="Roboto"/>
           <w:b/>
           <w:bCs/>
         </w:rPr>
-      </w:pPr>
-      <w:r>
-        <w:rPr>
-          <w:rFonts w:ascii="Roboto" w:eastAsia="Roboto" w:hAnsi="Roboto" w:cs="Roboto"/>
-        </w:rPr>
-        <w:t xml:space="preserve">Grégoire Dolidon : </w:t>
-      </w:r>
-      <w:r>
-        <w:rPr>
-          <w:rFonts w:ascii="Roboto" w:eastAsia="Roboto" w:hAnsi="Roboto" w:cs="Roboto"/>
+        <w:t>Graphiste</w:t>
+      </w:r>
+      <w:r>
+        <w:br/>
+      </w:r>
+      <w:r>
+        <w:tab/>
+      </w:r>
+      <w:r>
+        <w:rPr>
+          <w:rFonts w:ascii="Roboto" w:hAnsi="Roboto" w:eastAsia="Roboto" w:cs="Roboto"/>
+        </w:rPr>
+        <w:t>À l’aise avec les outils de création artistique, son rôle principal est la réalisation de tous les graphismes du jeu.</w:t>
+      </w:r>
+    </w:p>
+    <w:p>
+      <w:pPr>
+        <w:spacing w:line="257" w:lineRule="auto"/>
+        <w:rPr>
+          <w:rFonts w:ascii="Roboto" w:hAnsi="Roboto" w:eastAsia="Roboto" w:cs="Roboto"/>
+        </w:rPr>
+      </w:pPr>
+    </w:p>
+    <w:p>
+      <w:pPr>
+        <w:spacing w:line="257" w:lineRule="auto"/>
+        <w:rPr>
+          <w:rFonts w:ascii="Roboto" w:hAnsi="Roboto" w:eastAsia="Roboto" w:cs="Roboto"/>
+        </w:rPr>
+      </w:pPr>
+      <w:r>
+        <w:rPr>
+          <w:rFonts w:ascii="Roboto" w:hAnsi="Roboto" w:eastAsia="Roboto" w:cs="Roboto"/>
+        </w:rPr>
+        <w:t xml:space="preserve">Hakim Izm : </w:t>
+      </w:r>
+      <w:r>
+        <w:rPr>
+          <w:rFonts w:ascii="Roboto" w:hAnsi="Roboto" w:eastAsia="Roboto" w:cs="Roboto"/>
           <w:b/>
           <w:bCs/>
         </w:rPr>
-        <w:t>Graphiste</w:t>
+        <w:t>Développeur et chargé de production</w:t>
       </w:r>
       <w:r>
         <w:br/>
@@ -176,16 +218,16 @@
       </w:r>
       <w:r>
         <w:rPr>
-          <w:rFonts w:ascii="Roboto" w:eastAsia="Roboto" w:hAnsi="Roboto" w:cs="Roboto"/>
-        </w:rPr>
-        <w:t>À l’aise avec les outils de création artistique, son rôle principal est la réalisation de tous les graphismes du jeu.</w:t>
+          <w:rFonts w:ascii="Roboto" w:hAnsi="Roboto" w:eastAsia="Roboto" w:cs="Roboto"/>
+        </w:rPr>
+        <w:t>Polyvalent dans tous les domaines et en particulier en orthographe, il est le développeur secondaire et relecteur/correcteur de tous les documents.</w:t>
       </w:r>
     </w:p>
     <w:p>
       <w:pPr>
         <w:spacing w:line="257" w:lineRule="auto"/>
         <w:rPr>
-          <w:rFonts w:ascii="Roboto" w:eastAsia="Roboto" w:hAnsi="Roboto" w:cs="Roboto"/>
+          <w:rFonts w:ascii="Roboto" w:hAnsi="Roboto" w:eastAsia="Roboto" w:cs="Roboto"/>
         </w:rPr>
       </w:pPr>
     </w:p>
@@ -193,22 +235,22 @@
       <w:pPr>
         <w:spacing w:line="257" w:lineRule="auto"/>
         <w:rPr>
-          <w:rFonts w:ascii="Roboto" w:eastAsia="Roboto" w:hAnsi="Roboto" w:cs="Roboto"/>
-        </w:rPr>
-      </w:pPr>
-      <w:r>
-        <w:rPr>
-          <w:rFonts w:ascii="Roboto" w:eastAsia="Roboto" w:hAnsi="Roboto" w:cs="Roboto"/>
-        </w:rPr>
-        <w:t xml:space="preserve">Hakim Izm : </w:t>
-      </w:r>
-      <w:r>
-        <w:rPr>
-          <w:rFonts w:ascii="Roboto" w:eastAsia="Roboto" w:hAnsi="Roboto" w:cs="Roboto"/>
+          <w:rFonts w:ascii="Roboto" w:hAnsi="Roboto" w:eastAsia="Roboto" w:cs="Roboto"/>
+        </w:rPr>
+      </w:pPr>
+      <w:r>
+        <w:rPr>
+          <w:rFonts w:ascii="Roboto" w:hAnsi="Roboto" w:eastAsia="Roboto" w:cs="Roboto"/>
+        </w:rPr>
+        <w:t xml:space="preserve">Louis Huort : </w:t>
+      </w:r>
+      <w:r>
+        <w:rPr>
+          <w:rFonts w:ascii="Roboto" w:hAnsi="Roboto" w:eastAsia="Roboto" w:cs="Roboto"/>
           <w:b/>
           <w:bCs/>
         </w:rPr>
-        <w:t>Développeur et chargé de production</w:t>
+        <w:t>Développeur (chef de projet)</w:t>
       </w:r>
       <w:r>
         <w:br/>
@@ -218,39 +260,38 @@
       </w:r>
       <w:r>
         <w:rPr>
-          <w:rFonts w:ascii="Roboto" w:eastAsia="Roboto" w:hAnsi="Roboto" w:cs="Roboto"/>
-        </w:rPr>
-        <w:t>Polyvalent dans tous les domaines et en particulier en orthographe, il est le développeur secondaire et relecteur/correcteur de tous les documents.</w:t>
+          <w:rFonts w:ascii="Roboto" w:hAnsi="Roboto" w:eastAsia="Roboto" w:cs="Roboto"/>
+        </w:rPr>
+        <w:t>Bilingue Qt, il est le développeur principal, s’occupant ainsi du codage et des différents diagrammes.</w:t>
       </w:r>
     </w:p>
     <w:p>
       <w:pPr>
         <w:spacing w:line="257" w:lineRule="auto"/>
         <w:rPr>
-          <w:rFonts w:ascii="Roboto" w:eastAsia="Roboto" w:hAnsi="Roboto" w:cs="Roboto"/>
-        </w:rPr>
-      </w:pPr>
-    </w:p>
-    <w:p>
-      <w:pPr>
-        <w:spacing w:line="257" w:lineRule="auto"/>
-        <w:rPr>
-          <w:rFonts w:ascii="Roboto" w:eastAsia="Roboto" w:hAnsi="Roboto" w:cs="Roboto"/>
-        </w:rPr>
-      </w:pPr>
-      <w:r>
-        <w:rPr>
-          <w:rFonts w:ascii="Roboto" w:eastAsia="Roboto" w:hAnsi="Roboto" w:cs="Roboto"/>
-        </w:rPr>
-        <w:t xml:space="preserve">Louis Huort : </w:t>
-      </w:r>
-      <w:r>
-        <w:rPr>
-          <w:rFonts w:ascii="Roboto" w:eastAsia="Roboto" w:hAnsi="Roboto" w:cs="Roboto"/>
+          <w:rFonts w:ascii="Roboto" w:hAnsi="Roboto" w:eastAsia="Roboto" w:cs="Roboto"/>
+        </w:rPr>
+      </w:pPr>
+    </w:p>
+    <w:p>
+      <w:pPr>
+        <w:rPr>
+          <w:rFonts w:ascii="Roboto" w:hAnsi="Roboto" w:eastAsia="Roboto" w:cs="Roboto"/>
+        </w:rPr>
+      </w:pPr>
+      <w:r>
+        <w:rPr>
+          <w:rFonts w:ascii="Roboto" w:hAnsi="Roboto" w:eastAsia="Roboto" w:cs="Roboto"/>
+        </w:rPr>
+        <w:t xml:space="preserve">Mathis Guessard : </w:t>
+      </w:r>
+      <w:r>
+        <w:rPr>
+          <w:rFonts w:ascii="Roboto" w:hAnsi="Roboto" w:eastAsia="Roboto" w:cs="Roboto"/>
           <w:b/>
           <w:bCs/>
         </w:rPr>
-        <w:t>Développeur (chef de projet)</w:t>
+        <w:t>Chargé de production</w:t>
       </w:r>
       <w:r>
         <w:br/>
@@ -260,48 +301,7 @@
       </w:r>
       <w:r>
         <w:rPr>
-          <w:rFonts w:ascii="Roboto" w:eastAsia="Roboto" w:hAnsi="Roboto" w:cs="Roboto"/>
-        </w:rPr>
-        <w:t>Bilingue Qt, il est le développeur principal, s’occupant ainsi du codage et des différents diagrammes.</w:t>
-      </w:r>
-    </w:p>
-    <w:p>
-      <w:pPr>
-        <w:spacing w:line="257" w:lineRule="auto"/>
-        <w:rPr>
-          <w:rFonts w:ascii="Roboto" w:eastAsia="Roboto" w:hAnsi="Roboto" w:cs="Roboto"/>
-        </w:rPr>
-      </w:pPr>
-    </w:p>
-    <w:p>
-      <w:pPr>
-        <w:rPr>
-          <w:rFonts w:ascii="Roboto" w:eastAsia="Roboto" w:hAnsi="Roboto" w:cs="Roboto"/>
-        </w:rPr>
-      </w:pPr>
-      <w:r>
-        <w:rPr>
-          <w:rFonts w:ascii="Roboto" w:eastAsia="Roboto" w:hAnsi="Roboto" w:cs="Roboto"/>
-        </w:rPr>
-        <w:t xml:space="preserve">Mathis Guessard : </w:t>
-      </w:r>
-      <w:r>
-        <w:rPr>
-          <w:rFonts w:ascii="Roboto" w:eastAsia="Roboto" w:hAnsi="Roboto" w:cs="Roboto"/>
-          <w:b/>
-          <w:bCs/>
-        </w:rPr>
-        <w:t>Chargé de production</w:t>
-      </w:r>
-      <w:r>
-        <w:br/>
-      </w:r>
-      <w:r>
-        <w:tab/>
-      </w:r>
-      <w:r>
-        <w:rPr>
-          <w:rFonts w:ascii="Roboto" w:eastAsia="Roboto" w:hAnsi="Roboto" w:cs="Roboto"/>
+          <w:rFonts w:ascii="Roboto" w:hAnsi="Roboto" w:eastAsia="Roboto" w:cs="Roboto"/>
         </w:rPr>
         <w:t>Multitâche, chargé de la rédaction des comptes rendu et des livrables, ainsi que du suivi du projet.</w:t>
       </w:r>
@@ -309,7 +309,7 @@
     <w:p>
       <w:pPr>
         <w:rPr>
-          <w:rFonts w:ascii="Roboto" w:eastAsia="Roboto" w:hAnsi="Roboto" w:cs="Roboto"/>
+          <w:rFonts w:ascii="Roboto" w:hAnsi="Roboto" w:eastAsia="Roboto" w:cs="Roboto"/>
           <w:sz w:val="32"/>
           <w:szCs w:val="32"/>
           <w:highlight w:val="yellow"/>
@@ -319,7 +319,7 @@
     <w:p>
       <w:pPr>
         <w:rPr>
-          <w:rFonts w:ascii="Roboto" w:eastAsia="Roboto" w:hAnsi="Roboto" w:cs="Roboto"/>
+          <w:rFonts w:ascii="Roboto" w:hAnsi="Roboto" w:eastAsia="Roboto" w:cs="Roboto"/>
           <w:b/>
           <w:bCs/>
           <w:color w:val="000000" w:themeColor="text1"/>
@@ -327,7 +327,7 @@
       </w:pPr>
       <w:r>
         <w:rPr>
-          <w:rFonts w:ascii="Roboto" w:eastAsia="Roboto" w:hAnsi="Roboto" w:cs="Roboto"/>
+          <w:rFonts w:ascii="Roboto" w:hAnsi="Roboto" w:eastAsia="Roboto" w:cs="Roboto"/>
           <w:b/>
           <w:bCs/>
           <w:color w:val="000000" w:themeColor="text1"/>
@@ -340,20 +340,20 @@
     <w:p>
       <w:pPr>
         <w:rPr>
-          <w:rFonts w:ascii="Roboto" w:eastAsia="Roboto" w:hAnsi="Roboto" w:cs="Roboto"/>
-          <w:color w:val="000000" w:themeColor="text1"/>
-        </w:rPr>
-      </w:pPr>
-      <w:r>
-        <w:rPr>
-          <w:rFonts w:ascii="Roboto" w:eastAsia="Roboto" w:hAnsi="Roboto" w:cs="Roboto"/>
+          <w:rFonts w:ascii="Roboto" w:hAnsi="Roboto" w:eastAsia="Roboto" w:cs="Roboto"/>
+          <w:color w:val="000000" w:themeColor="text1"/>
+        </w:rPr>
+      </w:pPr>
+      <w:r>
+        <w:rPr>
+          <w:rFonts w:ascii="Roboto" w:hAnsi="Roboto" w:eastAsia="Roboto" w:cs="Roboto"/>
           <w:color w:val="000000" w:themeColor="text1"/>
         </w:rPr>
         <w:t xml:space="preserve">Nous utilisons la plateforme </w:t>
       </w:r>
       <w:r>
         <w:rPr>
-          <w:rFonts w:ascii="Roboto" w:eastAsia="Roboto" w:hAnsi="Roboto" w:cs="Roboto"/>
+          <w:rFonts w:ascii="Roboto" w:hAnsi="Roboto" w:eastAsia="Roboto" w:cs="Roboto"/>
           <w:i/>
           <w:iCs/>
           <w:color w:val="000000" w:themeColor="text1"/>
@@ -362,7 +362,7 @@
       </w:r>
       <w:r>
         <w:rPr>
-          <w:rFonts w:ascii="Roboto" w:eastAsia="Roboto" w:hAnsi="Roboto" w:cs="Roboto"/>
+          <w:rFonts w:ascii="Roboto" w:hAnsi="Roboto" w:eastAsia="Roboto" w:cs="Roboto"/>
           <w:color w:val="000000" w:themeColor="text1"/>
         </w:rPr>
         <w:t>sur laquelle nous avons créé un serveur de travail qui nous permet de discuter par messages textuels, d’organiser des réunions en appel vocal, de partager des documents et des informations de manière très rapide.</w:t>
@@ -371,7 +371,7 @@
     <w:p>
       <w:pPr>
         <w:rPr>
-          <w:rFonts w:ascii="Roboto" w:eastAsia="Roboto" w:hAnsi="Roboto" w:cs="Roboto"/>
+          <w:rFonts w:ascii="Roboto" w:hAnsi="Roboto" w:eastAsia="Roboto" w:cs="Roboto"/>
           <w:sz w:val="32"/>
           <w:szCs w:val="32"/>
         </w:rPr>
@@ -380,7 +380,7 @@
     <w:p>
       <w:pPr>
         <w:rPr>
-          <w:rFonts w:ascii="Roboto" w:eastAsia="Roboto" w:hAnsi="Roboto" w:cs="Roboto"/>
+          <w:rFonts w:ascii="Roboto" w:hAnsi="Roboto" w:eastAsia="Roboto" w:cs="Roboto"/>
           <w:b/>
           <w:bCs/>
           <w:color w:val="000000" w:themeColor="text1"/>
@@ -390,7 +390,7 @@
       </w:pPr>
       <w:r>
         <w:rPr>
-          <w:rFonts w:ascii="Roboto" w:eastAsia="Roboto" w:hAnsi="Roboto" w:cs="Roboto"/>
+          <w:rFonts w:ascii="Roboto" w:hAnsi="Roboto" w:eastAsia="Roboto" w:cs="Roboto"/>
           <w:b/>
           <w:bCs/>
           <w:color w:val="000000" w:themeColor="text1"/>
@@ -404,20 +404,20 @@
       <w:pPr>
         <w:ind w:firstLine="708"/>
         <w:rPr>
-          <w:rFonts w:ascii="Roboto" w:eastAsia="Roboto" w:hAnsi="Roboto" w:cs="Roboto"/>
-          <w:color w:val="000000" w:themeColor="text1"/>
-        </w:rPr>
-      </w:pPr>
-      <w:r>
-        <w:rPr>
-          <w:rFonts w:ascii="Roboto" w:eastAsia="Roboto" w:hAnsi="Roboto" w:cs="Roboto"/>
+          <w:rFonts w:ascii="Roboto" w:hAnsi="Roboto" w:eastAsia="Roboto" w:cs="Roboto"/>
+          <w:color w:val="000000" w:themeColor="text1"/>
+        </w:rPr>
+      </w:pPr>
+      <w:r>
+        <w:rPr>
+          <w:rFonts w:ascii="Roboto" w:hAnsi="Roboto" w:eastAsia="Roboto" w:cs="Roboto"/>
           <w:color w:val="000000" w:themeColor="text1"/>
         </w:rPr>
         <w:t xml:space="preserve">La </w:t>
       </w:r>
       <w:r>
         <w:rPr>
-          <w:rFonts w:ascii="Roboto" w:eastAsia="Roboto" w:hAnsi="Roboto" w:cs="Roboto"/>
+          <w:rFonts w:ascii="Roboto" w:hAnsi="Roboto" w:eastAsia="Roboto" w:cs="Roboto"/>
           <w:i/>
           <w:iCs/>
           <w:color w:val="000000" w:themeColor="text1"/>
@@ -426,7 +426,7 @@
       </w:r>
       <w:r>
         <w:rPr>
-          <w:rFonts w:ascii="Roboto" w:eastAsia="Roboto" w:hAnsi="Roboto" w:cs="Roboto"/>
+          <w:rFonts w:ascii="Roboto" w:hAnsi="Roboto" w:eastAsia="Roboto" w:cs="Roboto"/>
           <w:color w:val="000000" w:themeColor="text1"/>
         </w:rPr>
         <w:t xml:space="preserve"> de l’IUT nous permet d’héberger tous les fichiers relatifs à notre projet (code, diagrammes, compte-rendu) et de pouvoir travailler de manière collaborative. Ainsi, toutes les personnes du groupe ont le rôle de "maintainer".</w:t>
@@ -437,13 +437,13 @@
         <w:spacing w:line="259" w:lineRule="auto"/>
         <w:ind w:firstLine="708"/>
         <w:rPr>
-          <w:rFonts w:ascii="Roboto" w:eastAsia="Roboto" w:hAnsi="Roboto" w:cs="Roboto"/>
-          <w:color w:val="000000" w:themeColor="text1"/>
-        </w:rPr>
-      </w:pPr>
-      <w:r>
-        <w:rPr>
-          <w:rFonts w:ascii="Roboto" w:eastAsia="Roboto" w:hAnsi="Roboto" w:cs="Roboto"/>
+          <w:rFonts w:ascii="Roboto" w:hAnsi="Roboto" w:eastAsia="Roboto" w:cs="Roboto"/>
+          <w:color w:val="000000" w:themeColor="text1"/>
+        </w:rPr>
+      </w:pPr>
+      <w:r>
+        <w:rPr>
+          <w:rFonts w:ascii="Roboto" w:hAnsi="Roboto" w:eastAsia="Roboto" w:cs="Roboto"/>
           <w:i/>
           <w:iCs/>
           <w:color w:val="000000" w:themeColor="text1"/>
@@ -452,7 +452,7 @@
       </w:r>
       <w:r>
         <w:rPr>
-          <w:rFonts w:ascii="Roboto" w:eastAsia="Roboto" w:hAnsi="Roboto" w:cs="Roboto"/>
+          <w:rFonts w:ascii="Roboto" w:hAnsi="Roboto" w:eastAsia="Roboto" w:cs="Roboto"/>
           <w:color w:val="000000" w:themeColor="text1"/>
         </w:rPr>
         <w:t>est le site sur lequel nous avons réalisé les maquettes visuelles de l’interface utilisateur de notre jeu. Toutes ces maquettes sont enregistrées dans un fichier que nous nous partageons.</w:t>
@@ -463,20 +463,20 @@
         <w:spacing w:line="259" w:lineRule="auto"/>
         <w:ind w:firstLine="708"/>
         <w:rPr>
-          <w:rFonts w:ascii="Roboto" w:eastAsia="Roboto" w:hAnsi="Roboto" w:cs="Roboto"/>
-          <w:color w:val="000000" w:themeColor="text1"/>
-        </w:rPr>
-      </w:pPr>
-      <w:r>
-        <w:rPr>
-          <w:rFonts w:ascii="Roboto" w:eastAsia="Roboto" w:hAnsi="Roboto" w:cs="Roboto"/>
+          <w:rFonts w:ascii="Roboto" w:hAnsi="Roboto" w:eastAsia="Roboto" w:cs="Roboto"/>
+          <w:color w:val="000000" w:themeColor="text1"/>
+        </w:rPr>
+      </w:pPr>
+      <w:r>
+        <w:rPr>
+          <w:rFonts w:ascii="Roboto" w:hAnsi="Roboto" w:eastAsia="Roboto" w:cs="Roboto"/>
           <w:color w:val="000000" w:themeColor="text1"/>
         </w:rPr>
         <w:t xml:space="preserve">Nous utilisons </w:t>
       </w:r>
       <w:r>
         <w:rPr>
-          <w:rFonts w:ascii="Roboto" w:eastAsia="Roboto" w:hAnsi="Roboto" w:cs="Roboto"/>
+          <w:rFonts w:ascii="Roboto" w:hAnsi="Roboto" w:eastAsia="Roboto" w:cs="Roboto"/>
           <w:i/>
           <w:iCs/>
           <w:color w:val="000000" w:themeColor="text1"/>
@@ -485,7 +485,7 @@
       </w:r>
       <w:r>
         <w:rPr>
-          <w:rFonts w:ascii="Roboto" w:eastAsia="Roboto" w:hAnsi="Roboto" w:cs="Roboto"/>
+          <w:rFonts w:ascii="Roboto" w:hAnsi="Roboto" w:eastAsia="Roboto" w:cs="Roboto"/>
           <w:color w:val="000000" w:themeColor="text1"/>
         </w:rPr>
         <w:t xml:space="preserve"> pour la réalisation des différents diagrammes afférant à notre jeu. Ces diagrammes sont principalement modifiés par Louis et Hakim avec l’accord de l’équipe.</w:t>
@@ -494,15 +494,15 @@
     <w:p>
       <w:pPr>
         <w:rPr>
-          <w:rFonts w:ascii="Roboto" w:eastAsia="Roboto" w:hAnsi="Roboto" w:cs="Roboto"/>
-          <w:color w:val="000000" w:themeColor="text1"/>
-        </w:rPr>
-      </w:pPr>
-    </w:p>
-    <w:p>
-      <w:pPr>
-        <w:rPr>
-          <w:rFonts w:ascii="Roboto" w:eastAsia="Roboto" w:hAnsi="Roboto" w:cs="Roboto"/>
+          <w:rFonts w:ascii="Roboto" w:hAnsi="Roboto" w:eastAsia="Roboto" w:cs="Roboto"/>
+          <w:color w:val="000000" w:themeColor="text1"/>
+        </w:rPr>
+      </w:pPr>
+    </w:p>
+    <w:p>
+      <w:pPr>
+        <w:rPr>
+          <w:rFonts w:ascii="Roboto" w:hAnsi="Roboto" w:eastAsia="Roboto" w:cs="Roboto"/>
           <w:b/>
           <w:bCs/>
           <w:color w:val="000000" w:themeColor="text1"/>
@@ -512,7 +512,7 @@
       </w:pPr>
       <w:r>
         <w:rPr>
-          <w:rFonts w:ascii="Roboto" w:eastAsia="Roboto" w:hAnsi="Roboto" w:cs="Roboto"/>
+          <w:rFonts w:ascii="Roboto" w:hAnsi="Roboto" w:eastAsia="Roboto" w:cs="Roboto"/>
           <w:b/>
           <w:bCs/>
           <w:color w:val="000000" w:themeColor="text1"/>
@@ -526,12 +526,12 @@
       <w:pPr>
         <w:ind w:firstLine="708"/>
         <w:rPr>
-          <w:rFonts w:ascii="Roboto" w:eastAsia="Roboto" w:hAnsi="Roboto" w:cs="Roboto"/>
-        </w:rPr>
-      </w:pPr>
-      <w:r>
-        <w:rPr>
-          <w:rFonts w:ascii="Roboto" w:eastAsia="Roboto" w:hAnsi="Roboto" w:cs="Roboto"/>
+          <w:rFonts w:ascii="Roboto" w:hAnsi="Roboto" w:eastAsia="Roboto" w:cs="Roboto"/>
+        </w:rPr>
+      </w:pPr>
+      <w:r>
+        <w:rPr>
+          <w:rFonts w:ascii="Roboto" w:hAnsi="Roboto" w:eastAsia="Roboto" w:cs="Roboto"/>
         </w:rPr>
         <w:t>Pour la progression de notre projet, nous utilisons principalement Miro qui nous permet de mettre en commun des notes et des idées de manière très visuelle. Cette plateforme nous a beaucoup aidé dans l’élaboration de notre cahier des charges, des comptes-rendus de nos réunions, de la répartition des rôles et de la description de nos objectifs.</w:t>
       </w:r>
@@ -540,12 +540,12 @@
       <w:pPr>
         <w:ind w:firstLine="708"/>
         <w:rPr>
-          <w:rFonts w:ascii="Roboto" w:eastAsia="Roboto" w:hAnsi="Roboto" w:cs="Roboto"/>
-        </w:rPr>
-      </w:pPr>
-      <w:r>
-        <w:rPr>
-          <w:rFonts w:ascii="Roboto" w:eastAsia="Roboto" w:hAnsi="Roboto" w:cs="Roboto"/>
+          <w:rFonts w:ascii="Roboto" w:hAnsi="Roboto" w:eastAsia="Roboto" w:cs="Roboto"/>
+        </w:rPr>
+      </w:pPr>
+      <w:r>
+        <w:rPr>
+          <w:rFonts w:ascii="Roboto" w:hAnsi="Roboto" w:eastAsia="Roboto" w:cs="Roboto"/>
         </w:rPr>
         <w:t>Nous avons aussi utilisé le logiciel Gantt Project pour la mise en place de notre calendrier prévisionnel qui nous permettra de suivre des objectifs précis et de respecter les délais prévus.</w:t>
       </w:r>
@@ -553,15 +553,15 @@
     <w:p>
       <w:pPr>
         <w:rPr>
-          <w:rFonts w:ascii="Roboto" w:eastAsia="Roboto" w:hAnsi="Roboto" w:cs="Roboto"/>
-          <w:color w:val="000000" w:themeColor="text1"/>
-        </w:rPr>
-      </w:pPr>
-    </w:p>
-    <w:p>
-      <w:pPr>
-        <w:rPr>
-          <w:rFonts w:ascii="Roboto" w:eastAsia="Roboto" w:hAnsi="Roboto" w:cs="Roboto"/>
+          <w:rFonts w:ascii="Roboto" w:hAnsi="Roboto" w:eastAsia="Roboto" w:cs="Roboto"/>
+          <w:color w:val="000000" w:themeColor="text1"/>
+        </w:rPr>
+      </w:pPr>
+    </w:p>
+    <w:p>
+      <w:pPr>
+        <w:rPr>
+          <w:rFonts w:ascii="Roboto" w:hAnsi="Roboto" w:eastAsia="Roboto" w:cs="Roboto"/>
           <w:b/>
           <w:bCs/>
           <w:color w:val="000000" w:themeColor="text1"/>
@@ -571,7 +571,7 @@
       </w:pPr>
       <w:r>
         <w:rPr>
-          <w:rFonts w:ascii="Roboto" w:eastAsia="Roboto" w:hAnsi="Roboto" w:cs="Roboto"/>
+          <w:rFonts w:ascii="Roboto" w:hAnsi="Roboto" w:eastAsia="Roboto" w:cs="Roboto"/>
           <w:b/>
           <w:bCs/>
           <w:color w:val="000000" w:themeColor="text1"/>
@@ -585,13 +585,13 @@
       <w:pPr>
         <w:ind w:firstLine="708"/>
         <w:rPr>
-          <w:rFonts w:ascii="Roboto" w:eastAsia="Roboto" w:hAnsi="Roboto" w:cs="Roboto"/>
-          <w:color w:val="000000" w:themeColor="text1"/>
-        </w:rPr>
-      </w:pPr>
-      <w:r>
-        <w:rPr>
-          <w:rFonts w:ascii="Roboto" w:eastAsia="Roboto" w:hAnsi="Roboto" w:cs="Roboto"/>
+          <w:rFonts w:ascii="Roboto" w:hAnsi="Roboto" w:eastAsia="Roboto" w:cs="Roboto"/>
+          <w:color w:val="000000" w:themeColor="text1"/>
+        </w:rPr>
+      </w:pPr>
+      <w:r>
+        <w:rPr>
+          <w:rFonts w:ascii="Roboto" w:hAnsi="Roboto" w:eastAsia="Roboto" w:cs="Roboto"/>
           <w:color w:val="000000" w:themeColor="text1"/>
         </w:rPr>
         <w:t>Pour le développement de notre jeu, nous utilisons l’IDE Qt Creator qui est configurer pour pouvoir automatiquement se synchroniser avec le GitLab de l’IUT pour permettre un travail collaboratif plus confortable et un suivi des mises à jour.</w:t>
@@ -601,15 +601,15 @@
       <w:pPr>
         <w:ind w:firstLine="708"/>
         <w:rPr>
-          <w:rFonts w:ascii="Roboto" w:eastAsia="Roboto" w:hAnsi="Roboto" w:cs="Roboto"/>
-          <w:color w:val="000000" w:themeColor="text1"/>
-        </w:rPr>
-      </w:pPr>
-    </w:p>
-    <w:p>
-      <w:pPr>
-        <w:rPr>
-          <w:rFonts w:ascii="Roboto" w:eastAsia="Roboto" w:hAnsi="Roboto" w:cs="Roboto"/>
+          <w:rFonts w:ascii="Roboto" w:hAnsi="Roboto" w:eastAsia="Roboto" w:cs="Roboto"/>
+          <w:color w:val="000000" w:themeColor="text1"/>
+        </w:rPr>
+      </w:pPr>
+    </w:p>
+    <w:p>
+      <w:pPr>
+        <w:rPr>
+          <w:rFonts w:ascii="Roboto" w:hAnsi="Roboto" w:eastAsia="Roboto" w:cs="Roboto"/>
           <w:b/>
           <w:bCs/>
           <w:color w:val="000000" w:themeColor="text1"/>
@@ -619,7 +619,7 @@
       </w:pPr>
       <w:r>
         <w:rPr>
-          <w:rFonts w:ascii="Roboto" w:eastAsia="Roboto" w:hAnsi="Roboto" w:cs="Roboto"/>
+          <w:rFonts w:ascii="Roboto" w:hAnsi="Roboto" w:eastAsia="Roboto" w:cs="Roboto"/>
           <w:b/>
           <w:bCs/>
           <w:color w:val="000000" w:themeColor="text1"/>
@@ -632,13 +632,13 @@
     <w:p>
       <w:pPr>
         <w:rPr>
-          <w:rFonts w:ascii="Roboto" w:eastAsia="Roboto" w:hAnsi="Roboto" w:cs="Roboto"/>
-          <w:color w:val="000000" w:themeColor="text1"/>
-        </w:rPr>
-      </w:pPr>
-      <w:r>
-        <w:rPr>
-          <w:rFonts w:ascii="Roboto" w:eastAsia="Roboto" w:hAnsi="Roboto" w:cs="Roboto"/>
+          <w:rFonts w:ascii="Roboto" w:hAnsi="Roboto" w:eastAsia="Roboto" w:cs="Roboto"/>
+          <w:color w:val="000000" w:themeColor="text1"/>
+        </w:rPr>
+      </w:pPr>
+      <w:r>
+        <w:rPr>
+          <w:rFonts w:ascii="Roboto" w:hAnsi="Roboto" w:eastAsia="Roboto" w:cs="Roboto"/>
           <w:color w:val="000000" w:themeColor="text1"/>
         </w:rPr>
         <w:t>- Jeu fonctionnel</w:t>
@@ -647,13 +647,13 @@
     <w:p>
       <w:pPr>
         <w:rPr>
-          <w:rFonts w:ascii="Roboto" w:eastAsia="Roboto" w:hAnsi="Roboto" w:cs="Roboto"/>
-          <w:color w:val="000000" w:themeColor="text1"/>
-        </w:rPr>
-      </w:pPr>
-      <w:r>
-        <w:rPr>
-          <w:rFonts w:ascii="Roboto" w:eastAsia="Roboto" w:hAnsi="Roboto" w:cs="Roboto"/>
+          <w:rFonts w:ascii="Roboto" w:hAnsi="Roboto" w:eastAsia="Roboto" w:cs="Roboto"/>
+          <w:color w:val="000000" w:themeColor="text1"/>
+        </w:rPr>
+      </w:pPr>
+      <w:r>
+        <w:rPr>
+          <w:rFonts w:ascii="Roboto" w:hAnsi="Roboto" w:eastAsia="Roboto" w:cs="Roboto"/>
           <w:color w:val="000000" w:themeColor="text1"/>
         </w:rPr>
         <w:t>- Diagrammes de conception</w:t>
@@ -662,13 +662,13 @@
     <w:p>
       <w:pPr>
         <w:rPr>
-          <w:rFonts w:ascii="Roboto" w:eastAsia="Roboto" w:hAnsi="Roboto" w:cs="Roboto"/>
-          <w:color w:val="000000" w:themeColor="text1"/>
-        </w:rPr>
-      </w:pPr>
-      <w:r>
-        <w:rPr>
-          <w:rFonts w:ascii="Roboto" w:eastAsia="Roboto" w:hAnsi="Roboto" w:cs="Roboto"/>
+          <w:rFonts w:ascii="Roboto" w:hAnsi="Roboto" w:eastAsia="Roboto" w:cs="Roboto"/>
+          <w:color w:val="000000" w:themeColor="text1"/>
+        </w:rPr>
+      </w:pPr>
+      <w:r>
+        <w:rPr>
+          <w:rFonts w:ascii="Roboto" w:hAnsi="Roboto" w:eastAsia="Roboto" w:cs="Roboto"/>
           <w:color w:val="000000" w:themeColor="text1"/>
         </w:rPr>
         <w:t>- Support de la soutenance orale</w:t>
@@ -677,13 +677,13 @@
     <w:p>
       <w:pPr>
         <w:rPr>
-          <w:rFonts w:ascii="Roboto" w:eastAsia="Roboto" w:hAnsi="Roboto" w:cs="Roboto"/>
-          <w:color w:val="000000" w:themeColor="text1"/>
-        </w:rPr>
-      </w:pPr>
-      <w:r>
-        <w:rPr>
-          <w:rFonts w:ascii="Roboto" w:eastAsia="Roboto" w:hAnsi="Roboto" w:cs="Roboto"/>
+          <w:rFonts w:ascii="Roboto" w:hAnsi="Roboto" w:eastAsia="Roboto" w:cs="Roboto"/>
+          <w:color w:val="000000" w:themeColor="text1"/>
+        </w:rPr>
+      </w:pPr>
+      <w:r>
+        <w:rPr>
+          <w:rFonts w:ascii="Roboto" w:hAnsi="Roboto" w:eastAsia="Roboto" w:cs="Roboto"/>
           <w:color w:val="000000" w:themeColor="text1"/>
         </w:rPr>
         <w:t>- Documentation afférant à notre jeu</w:t>
@@ -692,7 +692,7 @@
     <w:p>
       <w:pPr>
         <w:rPr>
-          <w:rFonts w:ascii="Roboto" w:eastAsia="Roboto" w:hAnsi="Roboto" w:cs="Roboto"/>
+          <w:rFonts w:ascii="Roboto" w:hAnsi="Roboto" w:eastAsia="Roboto" w:cs="Roboto"/>
           <w:sz w:val="28"/>
           <w:szCs w:val="28"/>
         </w:rPr>
@@ -701,7 +701,7 @@
     <w:p>
       <w:pPr>
         <w:rPr>
-          <w:rFonts w:ascii="Roboto" w:eastAsia="Roboto" w:hAnsi="Roboto" w:cs="Roboto"/>
+          <w:rFonts w:ascii="Roboto" w:hAnsi="Roboto" w:eastAsia="Roboto" w:cs="Roboto"/>
           <w:b/>
           <w:bCs/>
           <w:color w:val="FF0000"/>
@@ -711,7 +711,7 @@
       </w:pPr>
       <w:r>
         <w:rPr>
-          <w:rFonts w:ascii="Roboto" w:eastAsia="Roboto" w:hAnsi="Roboto" w:cs="Roboto"/>
+          <w:rFonts w:ascii="Roboto" w:hAnsi="Roboto" w:eastAsia="Roboto" w:cs="Roboto"/>
           <w:b/>
           <w:bCs/>
           <w:color w:val="FF0000"/>
@@ -729,13 +729,13 @@
           <w:numId w:val="3"/>
         </w:numPr>
         <w:rPr>
-          <w:rFonts w:ascii="Roboto" w:eastAsia="Roboto" w:hAnsi="Roboto" w:cs="Roboto"/>
-          <w:color w:val="000000" w:themeColor="text1"/>
-        </w:rPr>
-      </w:pPr>
-      <w:r>
-        <w:rPr>
-          <w:rFonts w:ascii="Roboto" w:eastAsia="Roboto" w:hAnsi="Roboto" w:cs="Roboto"/>
+          <w:rFonts w:ascii="Roboto" w:hAnsi="Roboto" w:eastAsia="Roboto" w:cs="Roboto"/>
+          <w:color w:val="000000" w:themeColor="text1"/>
+        </w:rPr>
+      </w:pPr>
+      <w:r>
+        <w:rPr>
+          <w:rFonts w:ascii="Roboto" w:hAnsi="Roboto" w:eastAsia="Roboto" w:cs="Roboto"/>
           <w:color w:val="000000" w:themeColor="text1"/>
         </w:rPr>
         <w:t>Jeu :</w:t>
@@ -746,13 +746,13 @@
         <w:pStyle w:val="ListParagraph"/>
         <w:ind w:left="1080"/>
         <w:rPr>
-          <w:rFonts w:ascii="Roboto" w:eastAsia="Roboto" w:hAnsi="Roboto" w:cs="Roboto"/>
-          <w:color w:val="000000" w:themeColor="text1"/>
-        </w:rPr>
-      </w:pPr>
-      <w:r>
-        <w:rPr>
-          <w:rFonts w:ascii="Roboto" w:eastAsia="Roboto" w:hAnsi="Roboto" w:cs="Roboto"/>
+          <w:rFonts w:ascii="Roboto" w:hAnsi="Roboto" w:eastAsia="Roboto" w:cs="Roboto"/>
+          <w:color w:val="000000" w:themeColor="text1"/>
+        </w:rPr>
+      </w:pPr>
+      <w:r>
+        <w:rPr>
+          <w:rFonts w:ascii="Roboto" w:hAnsi="Roboto" w:eastAsia="Roboto" w:cs="Roboto"/>
           <w:color w:val="000000" w:themeColor="text1"/>
         </w:rPr>
         <w:t>Détails techniques :</w:t>
@@ -766,13 +766,13 @@
           <w:numId w:val="6"/>
         </w:numPr>
         <w:rPr>
-          <w:rFonts w:ascii="Roboto" w:eastAsia="Roboto" w:hAnsi="Roboto" w:cs="Roboto"/>
-          <w:color w:val="000000" w:themeColor="text1"/>
-        </w:rPr>
-      </w:pPr>
-      <w:r>
-        <w:rPr>
-          <w:rFonts w:ascii="Roboto" w:eastAsia="Roboto" w:hAnsi="Roboto" w:cs="Roboto"/>
+          <w:rFonts w:ascii="Roboto" w:hAnsi="Roboto" w:eastAsia="Roboto" w:cs="Roboto"/>
+          <w:color w:val="000000" w:themeColor="text1"/>
+        </w:rPr>
+      </w:pPr>
+      <w:r>
+        <w:rPr>
+          <w:rFonts w:ascii="Roboto" w:hAnsi="Roboto" w:eastAsia="Roboto" w:cs="Roboto"/>
           <w:color w:val="000000" w:themeColor="text1"/>
         </w:rPr>
         <w:t>Frames par seconde : 60 (60Hz = 16ms)</w:t>
@@ -786,13 +786,13 @@
           <w:numId w:val="6"/>
         </w:numPr>
         <w:rPr>
-          <w:rFonts w:ascii="Roboto" w:eastAsia="Roboto" w:hAnsi="Roboto" w:cs="Roboto"/>
-          <w:color w:val="000000" w:themeColor="text1"/>
-        </w:rPr>
-      </w:pPr>
-      <w:r>
-        <w:rPr>
-          <w:rFonts w:ascii="Roboto" w:eastAsia="Roboto" w:hAnsi="Roboto" w:cs="Roboto"/>
+          <w:rFonts w:ascii="Roboto" w:hAnsi="Roboto" w:eastAsia="Roboto" w:cs="Roboto"/>
+          <w:color w:val="000000" w:themeColor="text1"/>
+        </w:rPr>
+      </w:pPr>
+      <w:r>
+        <w:rPr>
+          <w:rFonts w:ascii="Roboto" w:hAnsi="Roboto" w:eastAsia="Roboto" w:cs="Roboto"/>
           <w:color w:val="000000" w:themeColor="text1"/>
         </w:rPr>
         <w:t>Taille de l’écran : 17*15 cases</w:t>
@@ -806,13 +806,13 @@
           <w:numId w:val="6"/>
         </w:numPr>
         <w:rPr>
-          <w:rFonts w:ascii="Roboto" w:eastAsia="Roboto" w:hAnsi="Roboto" w:cs="Roboto"/>
-          <w:color w:val="000000" w:themeColor="text1"/>
-        </w:rPr>
-      </w:pPr>
-      <w:r>
-        <w:rPr>
-          <w:rFonts w:ascii="Roboto" w:eastAsia="Roboto" w:hAnsi="Roboto" w:cs="Roboto"/>
+          <w:rFonts w:ascii="Roboto" w:hAnsi="Roboto" w:eastAsia="Roboto" w:cs="Roboto"/>
+          <w:color w:val="000000" w:themeColor="text1"/>
+        </w:rPr>
+      </w:pPr>
+      <w:r>
+        <w:rPr>
+          <w:rFonts w:ascii="Roboto" w:hAnsi="Roboto" w:eastAsia="Roboto" w:cs="Roboto"/>
           <w:color w:val="000000" w:themeColor="text1"/>
         </w:rPr>
         <w:t>Taille d’une case : 52 pixels</w:t>
@@ -826,13 +826,13 @@
           <w:numId w:val="4"/>
         </w:numPr>
         <w:rPr>
-          <w:rFonts w:ascii="Roboto" w:eastAsia="Roboto" w:hAnsi="Roboto" w:cs="Roboto"/>
-          <w:color w:val="000000" w:themeColor="text1"/>
-        </w:rPr>
-      </w:pPr>
-      <w:r>
-        <w:rPr>
-          <w:rFonts w:ascii="Roboto" w:eastAsia="Roboto" w:hAnsi="Roboto" w:cs="Roboto"/>
+          <w:rFonts w:ascii="Roboto" w:hAnsi="Roboto" w:eastAsia="Roboto" w:cs="Roboto"/>
+          <w:color w:val="000000" w:themeColor="text1"/>
+        </w:rPr>
+      </w:pPr>
+      <w:r>
+        <w:rPr>
+          <w:rFonts w:ascii="Roboto" w:hAnsi="Roboto" w:eastAsia="Roboto" w:cs="Roboto"/>
           <w:color w:val="000000" w:themeColor="text1"/>
         </w:rPr>
         <w:t>Mode de jeu :</w:t>
@@ -843,13 +843,13 @@
         <w:pStyle w:val="ListParagraph"/>
         <w:ind w:left="1440"/>
         <w:rPr>
-          <w:rFonts w:ascii="Roboto" w:eastAsia="Roboto" w:hAnsi="Roboto" w:cs="Roboto"/>
-          <w:color w:val="000000" w:themeColor="text1"/>
-        </w:rPr>
-      </w:pPr>
-      <w:r>
-        <w:rPr>
-          <w:rFonts w:ascii="Roboto" w:eastAsia="Roboto" w:hAnsi="Roboto" w:cs="Roboto"/>
+          <w:rFonts w:ascii="Roboto" w:hAnsi="Roboto" w:eastAsia="Roboto" w:cs="Roboto"/>
+          <w:color w:val="000000" w:themeColor="text1"/>
+        </w:rPr>
+      </w:pPr>
+      <w:r>
+        <w:rPr>
+          <w:rFonts w:ascii="Roboto" w:hAnsi="Roboto" w:eastAsia="Roboto" w:cs="Roboto"/>
           <w:color w:val="000000" w:themeColor="text1"/>
         </w:rPr>
         <w:t>Crossy Frog V1 n’aura qu’un seul mode de jeu fonctionnel, c’est un mode de jeu avec une carte sans fin (endless) où le joueur devra réussir à aller le plus loin possible, la vitesse de défilement de la carte augmente au fil du temps. Le score correspond au nombre de mètres parcourus (1 case = 1 mètre). La grenouille ne doit pas toucher les blocs d’eau ou les obstacles (comme les voitures).</w:t>
@@ -860,7 +860,7 @@
         <w:pStyle w:val="ListParagraph"/>
         <w:ind w:left="1440"/>
         <w:rPr>
-          <w:rFonts w:ascii="Roboto" w:eastAsia="Roboto" w:hAnsi="Roboto" w:cs="Roboto"/>
+          <w:rFonts w:ascii="Roboto" w:hAnsi="Roboto" w:eastAsia="Roboto" w:cs="Roboto"/>
           <w:color w:val="000000" w:themeColor="text1"/>
         </w:rPr>
       </w:pPr>
@@ -870,13 +870,13 @@
         <w:pStyle w:val="ListParagraph"/>
         <w:ind w:left="1440"/>
         <w:rPr>
-          <w:rFonts w:ascii="Roboto" w:eastAsia="Roboto" w:hAnsi="Roboto" w:cs="Roboto"/>
-          <w:color w:val="000000" w:themeColor="text1"/>
-        </w:rPr>
-      </w:pPr>
-      <w:r>
-        <w:rPr>
-          <w:rFonts w:ascii="Roboto" w:eastAsia="Roboto" w:hAnsi="Roboto" w:cs="Roboto"/>
+          <w:rFonts w:ascii="Roboto" w:hAnsi="Roboto" w:eastAsia="Roboto" w:cs="Roboto"/>
+          <w:color w:val="000000" w:themeColor="text1"/>
+        </w:rPr>
+      </w:pPr>
+      <w:r>
+        <w:rPr>
+          <w:rFonts w:ascii="Roboto" w:hAnsi="Roboto" w:eastAsia="Roboto" w:cs="Roboto"/>
           <w:color w:val="000000" w:themeColor="text1"/>
         </w:rPr>
         <w:t>Détails techniques :</w:t>
@@ -890,13 +890,13 @@
           <w:numId w:val="5"/>
         </w:numPr>
         <w:rPr>
-          <w:rFonts w:ascii="Roboto" w:eastAsia="Roboto" w:hAnsi="Roboto" w:cs="Roboto"/>
-          <w:color w:val="000000" w:themeColor="text1"/>
-        </w:rPr>
-      </w:pPr>
-      <w:r>
-        <w:rPr>
-          <w:rFonts w:ascii="Roboto" w:eastAsia="Roboto" w:hAnsi="Roboto" w:cs="Roboto"/>
+          <w:rFonts w:ascii="Roboto" w:hAnsi="Roboto" w:eastAsia="Roboto" w:cs="Roboto"/>
+          <w:color w:val="000000" w:themeColor="text1"/>
+        </w:rPr>
+      </w:pPr>
+      <w:r>
+        <w:rPr>
+          <w:rFonts w:ascii="Roboto" w:hAnsi="Roboto" w:eastAsia="Roboto" w:cs="Roboto"/>
           <w:color w:val="000000" w:themeColor="text1"/>
         </w:rPr>
         <w:t>Vitesse du jeu : 10% - 99%</w:t>
@@ -910,13 +910,13 @@
           <w:numId w:val="5"/>
         </w:numPr>
         <w:rPr>
-          <w:rFonts w:ascii="Roboto" w:eastAsia="Roboto" w:hAnsi="Roboto" w:cs="Roboto"/>
-          <w:color w:val="000000" w:themeColor="text1"/>
-        </w:rPr>
-      </w:pPr>
-      <w:r>
-        <w:rPr>
-          <w:rFonts w:ascii="Roboto" w:eastAsia="Roboto" w:hAnsi="Roboto" w:cs="Roboto"/>
+          <w:rFonts w:ascii="Roboto" w:hAnsi="Roboto" w:eastAsia="Roboto" w:cs="Roboto"/>
+          <w:color w:val="000000" w:themeColor="text1"/>
+        </w:rPr>
+      </w:pPr>
+      <w:r>
+        <w:rPr>
+          <w:rFonts w:ascii="Roboto" w:hAnsi="Roboto" w:eastAsia="Roboto" w:cs="Roboto"/>
           <w:color w:val="000000" w:themeColor="text1"/>
         </w:rPr>
         <w:t>Augmentation de la vitesse du jeu : +1% toutes les 12secondes</w:t>
@@ -930,13 +930,13 @@
           <w:numId w:val="5"/>
         </w:numPr>
         <w:rPr>
-          <w:rFonts w:ascii="Roboto" w:eastAsia="Roboto" w:hAnsi="Roboto" w:cs="Roboto"/>
-          <w:color w:val="000000" w:themeColor="text1"/>
-        </w:rPr>
-      </w:pPr>
-      <w:r>
-        <w:rPr>
-          <w:rFonts w:ascii="Roboto" w:eastAsia="Roboto" w:hAnsi="Roboto" w:cs="Roboto"/>
+          <w:rFonts w:ascii="Roboto" w:hAnsi="Roboto" w:eastAsia="Roboto" w:cs="Roboto"/>
+          <w:color w:val="000000" w:themeColor="text1"/>
+        </w:rPr>
+      </w:pPr>
+      <w:r>
+        <w:rPr>
+          <w:rFonts w:ascii="Roboto" w:hAnsi="Roboto" w:eastAsia="Roboto" w:cs="Roboto"/>
           <w:color w:val="000000" w:themeColor="text1"/>
         </w:rPr>
         <w:t>Score en mètres, +1 à chaque bloc de haut en plus</w:t>
@@ -950,13 +950,13 @@
           <w:numId w:val="5"/>
         </w:numPr>
         <w:rPr>
-          <w:rFonts w:ascii="Roboto" w:eastAsia="Roboto" w:hAnsi="Roboto" w:cs="Roboto"/>
-          <w:color w:val="000000" w:themeColor="text1"/>
-        </w:rPr>
-      </w:pPr>
-      <w:r>
-        <w:rPr>
-          <w:rFonts w:ascii="Roboto" w:eastAsia="Roboto" w:hAnsi="Roboto" w:cs="Roboto"/>
+          <w:rFonts w:ascii="Roboto" w:hAnsi="Roboto" w:eastAsia="Roboto" w:cs="Roboto"/>
+          <w:color w:val="000000" w:themeColor="text1"/>
+        </w:rPr>
+      </w:pPr>
+      <w:r>
+        <w:rPr>
+          <w:rFonts w:ascii="Roboto" w:hAnsi="Roboto" w:eastAsia="Roboto" w:cs="Roboto"/>
           <w:color w:val="000000" w:themeColor="text1"/>
         </w:rPr>
         <w:t>Si la grenouille est sur un bloc infranchissable (eau, voiture, etc.), la partie s’arrête. Détection des positions à chaque tour de boucle.</w:t>
@@ -970,13 +970,13 @@
           <w:numId w:val="5"/>
         </w:numPr>
         <w:rPr>
-          <w:rFonts w:ascii="Roboto" w:eastAsia="Roboto" w:hAnsi="Roboto" w:cs="Roboto"/>
-          <w:color w:val="000000" w:themeColor="text1"/>
-        </w:rPr>
-      </w:pPr>
-      <w:r>
-        <w:rPr>
-          <w:rFonts w:ascii="Roboto" w:eastAsia="Roboto" w:hAnsi="Roboto" w:cs="Roboto"/>
+          <w:rFonts w:ascii="Roboto" w:hAnsi="Roboto" w:eastAsia="Roboto" w:cs="Roboto"/>
+          <w:color w:val="000000" w:themeColor="text1"/>
+        </w:rPr>
+      </w:pPr>
+      <w:r>
+        <w:rPr>
+          <w:rFonts w:ascii="Roboto" w:hAnsi="Roboto" w:eastAsia="Roboto" w:cs="Roboto"/>
           <w:color w:val="000000" w:themeColor="text1"/>
         </w:rPr>
         <w:t>L’affichage des patterns se fait à l’aide de 3 patterns comme vus sur les maquettes, dès qu’un pattern sort de l’écran, il retourne en haut et la disposition des blocs est changée.</w:t>
@@ -986,7 +986,7 @@
       <w:pPr>
         <w:ind w:left="1080"/>
         <w:rPr>
-          <w:rFonts w:ascii="Roboto" w:eastAsia="Roboto" w:hAnsi="Roboto" w:cs="Roboto"/>
+          <w:rFonts w:ascii="Roboto" w:hAnsi="Roboto" w:eastAsia="Roboto" w:cs="Roboto"/>
           <w:color w:val="000000" w:themeColor="text1"/>
         </w:rPr>
       </w:pPr>
@@ -999,13 +999,13 @@
           <w:numId w:val="4"/>
         </w:numPr>
         <w:rPr>
-          <w:rFonts w:ascii="Roboto" w:eastAsia="Roboto" w:hAnsi="Roboto" w:cs="Roboto"/>
-          <w:color w:val="000000" w:themeColor="text1"/>
-        </w:rPr>
-      </w:pPr>
-      <w:r>
-        <w:rPr>
-          <w:rFonts w:ascii="Roboto" w:eastAsia="Roboto" w:hAnsi="Roboto" w:cs="Roboto"/>
+          <w:rFonts w:ascii="Roboto" w:hAnsi="Roboto" w:eastAsia="Roboto" w:cs="Roboto"/>
+          <w:color w:val="000000" w:themeColor="text1"/>
+        </w:rPr>
+      </w:pPr>
+      <w:r>
+        <w:rPr>
+          <w:rFonts w:ascii="Roboto" w:hAnsi="Roboto" w:eastAsia="Roboto" w:cs="Roboto"/>
           <w:color w:val="000000" w:themeColor="text1"/>
         </w:rPr>
         <w:t>Choisir les personnages :</w:t>
@@ -1016,13 +1016,13 @@
         <w:pStyle w:val="ListParagraph"/>
         <w:ind w:left="1440"/>
         <w:rPr>
-          <w:rFonts w:ascii="Roboto" w:eastAsia="Roboto" w:hAnsi="Roboto" w:cs="Roboto"/>
-          <w:color w:val="000000" w:themeColor="text1"/>
-        </w:rPr>
-      </w:pPr>
-      <w:r>
-        <w:rPr>
-          <w:rFonts w:ascii="Roboto" w:eastAsia="Roboto" w:hAnsi="Roboto" w:cs="Roboto"/>
+          <w:rFonts w:ascii="Roboto" w:hAnsi="Roboto" w:eastAsia="Roboto" w:cs="Roboto"/>
+          <w:color w:val="000000" w:themeColor="text1"/>
+        </w:rPr>
+      </w:pPr>
+      <w:r>
+        <w:rPr>
+          <w:rFonts w:ascii="Roboto" w:hAnsi="Roboto" w:eastAsia="Roboto" w:cs="Roboto"/>
           <w:color w:val="000000" w:themeColor="text1"/>
         </w:rPr>
         <w:t>Dans n’importe quel mode de jeu, les personnages pourront être choisis parmi une liste de grenouilles réalisées par notre équipe. Le personnage au centre sera le personnage actuellement sélectionné et les autres seront disposés sur le côté, on naviguera entre eux de gauche à droite.</w:t>
@@ -1033,7 +1033,7 @@
         <w:pStyle w:val="ListParagraph"/>
         <w:ind w:left="1440"/>
         <w:rPr>
-          <w:rFonts w:ascii="Roboto" w:eastAsia="Roboto" w:hAnsi="Roboto" w:cs="Roboto"/>
+          <w:rFonts w:ascii="Roboto" w:hAnsi="Roboto" w:eastAsia="Roboto" w:cs="Roboto"/>
           <w:color w:val="000000" w:themeColor="text1"/>
         </w:rPr>
       </w:pPr>
@@ -1043,13 +1043,13 @@
         <w:pStyle w:val="ListParagraph"/>
         <w:ind w:left="1440"/>
         <w:rPr>
-          <w:rFonts w:ascii="Roboto" w:eastAsia="Roboto" w:hAnsi="Roboto" w:cs="Roboto"/>
-          <w:color w:val="000000" w:themeColor="text1"/>
-        </w:rPr>
-      </w:pPr>
-      <w:r>
-        <w:rPr>
-          <w:rFonts w:ascii="Roboto" w:eastAsia="Roboto" w:hAnsi="Roboto" w:cs="Roboto"/>
+          <w:rFonts w:ascii="Roboto" w:hAnsi="Roboto" w:eastAsia="Roboto" w:cs="Roboto"/>
+          <w:color w:val="000000" w:themeColor="text1"/>
+        </w:rPr>
+      </w:pPr>
+      <w:r>
+        <w:rPr>
+          <w:rFonts w:ascii="Roboto" w:hAnsi="Roboto" w:eastAsia="Roboto" w:cs="Roboto"/>
           <w:color w:val="000000" w:themeColor="text1"/>
         </w:rPr>
         <w:t>Détails techniques :</w:t>
@@ -1063,13 +1063,13 @@
           <w:numId w:val="5"/>
         </w:numPr>
         <w:rPr>
-          <w:rFonts w:ascii="Roboto" w:eastAsia="Roboto" w:hAnsi="Roboto" w:cs="Roboto"/>
-          <w:color w:val="000000" w:themeColor="text1"/>
-        </w:rPr>
-      </w:pPr>
-      <w:r>
-        <w:rPr>
-          <w:rFonts w:ascii="Roboto" w:eastAsia="Roboto" w:hAnsi="Roboto" w:cs="Roboto"/>
+          <w:rFonts w:ascii="Roboto" w:hAnsi="Roboto" w:eastAsia="Roboto" w:cs="Roboto"/>
+          <w:color w:val="000000" w:themeColor="text1"/>
+        </w:rPr>
+      </w:pPr>
+      <w:r>
+        <w:rPr>
+          <w:rFonts w:ascii="Roboto" w:hAnsi="Roboto" w:eastAsia="Roboto" w:cs="Roboto"/>
           <w:color w:val="000000" w:themeColor="text1"/>
         </w:rPr>
         <w:t>Les grenouilles seront faites au format 32*32 pixels</w:t>
@@ -1083,13 +1083,13 @@
           <w:numId w:val="5"/>
         </w:numPr>
         <w:rPr>
-          <w:rFonts w:ascii="Roboto" w:eastAsia="Roboto" w:hAnsi="Roboto" w:cs="Roboto"/>
-          <w:color w:val="000000" w:themeColor="text1"/>
-        </w:rPr>
-      </w:pPr>
-      <w:r>
-        <w:rPr>
-          <w:rFonts w:ascii="Roboto" w:eastAsia="Roboto" w:hAnsi="Roboto" w:cs="Roboto"/>
+          <w:rFonts w:ascii="Roboto" w:hAnsi="Roboto" w:eastAsia="Roboto" w:cs="Roboto"/>
+          <w:color w:val="000000" w:themeColor="text1"/>
+        </w:rPr>
+      </w:pPr>
+      <w:r>
+        <w:rPr>
+          <w:rFonts w:ascii="Roboto" w:hAnsi="Roboto" w:eastAsia="Roboto" w:cs="Roboto"/>
           <w:color w:val="000000" w:themeColor="text1"/>
         </w:rPr>
         <w:t>Elles seront redimensionnées à la taille des cases du jeu soit 52*52 pixels</w:t>
@@ -1103,13 +1103,13 @@
           <w:numId w:val="5"/>
         </w:numPr>
         <w:rPr>
-          <w:rFonts w:ascii="Roboto" w:eastAsia="Roboto" w:hAnsi="Roboto" w:cs="Roboto"/>
-          <w:color w:val="000000" w:themeColor="text1"/>
-        </w:rPr>
-      </w:pPr>
-      <w:r>
-        <w:rPr>
-          <w:rFonts w:ascii="Roboto" w:eastAsia="Roboto" w:hAnsi="Roboto" w:cs="Roboto"/>
+          <w:rFonts w:ascii="Roboto" w:hAnsi="Roboto" w:eastAsia="Roboto" w:cs="Roboto"/>
+          <w:color w:val="000000" w:themeColor="text1"/>
+        </w:rPr>
+      </w:pPr>
+      <w:r>
+        <w:rPr>
+          <w:rFonts w:ascii="Roboto" w:hAnsi="Roboto" w:eastAsia="Roboto" w:cs="Roboto"/>
           <w:color w:val="000000" w:themeColor="text1"/>
         </w:rPr>
         <w:t>La navigation se fera à l’aide des touches ZQSD, des touches directionnelles et Entrée</w:t>
@@ -1120,7 +1120,7 @@
         <w:pStyle w:val="ListParagraph"/>
         <w:ind w:left="1800"/>
         <w:rPr>
-          <w:rFonts w:ascii="Roboto" w:eastAsia="Roboto" w:hAnsi="Roboto" w:cs="Roboto"/>
+          <w:rFonts w:ascii="Roboto" w:hAnsi="Roboto" w:eastAsia="Roboto" w:cs="Roboto"/>
           <w:color w:val="000000" w:themeColor="text1"/>
         </w:rPr>
       </w:pPr>
@@ -1133,13 +1133,13 @@
           <w:numId w:val="4"/>
         </w:numPr>
         <w:rPr>
-          <w:rFonts w:ascii="Roboto" w:eastAsia="Roboto" w:hAnsi="Roboto" w:cs="Roboto"/>
-          <w:color w:val="000000" w:themeColor="text1"/>
-        </w:rPr>
-      </w:pPr>
-      <w:r>
-        <w:rPr>
-          <w:rFonts w:ascii="Roboto" w:eastAsia="Roboto" w:hAnsi="Roboto" w:cs="Roboto"/>
+          <w:rFonts w:ascii="Roboto" w:hAnsi="Roboto" w:eastAsia="Roboto" w:cs="Roboto"/>
+          <w:color w:val="000000" w:themeColor="text1"/>
+        </w:rPr>
+      </w:pPr>
+      <w:r>
+        <w:rPr>
+          <w:rFonts w:ascii="Roboto" w:hAnsi="Roboto" w:eastAsia="Roboto" w:cs="Roboto"/>
           <w:color w:val="000000" w:themeColor="text1"/>
         </w:rPr>
         <w:t>Écran de chargement :</w:t>
@@ -1149,13 +1149,13 @@
       <w:pPr>
         <w:ind w:left="1440"/>
         <w:rPr>
-          <w:rFonts w:ascii="Roboto" w:eastAsia="Roboto" w:hAnsi="Roboto" w:cs="Roboto"/>
-          <w:color w:val="000000" w:themeColor="text1"/>
-        </w:rPr>
-      </w:pPr>
-      <w:r>
-        <w:rPr>
-          <w:rFonts w:ascii="Roboto" w:eastAsia="Roboto" w:hAnsi="Roboto" w:cs="Roboto"/>
+          <w:rFonts w:ascii="Roboto" w:hAnsi="Roboto" w:eastAsia="Roboto" w:cs="Roboto"/>
+          <w:color w:val="000000" w:themeColor="text1"/>
+        </w:rPr>
+      </w:pPr>
+      <w:r>
+        <w:rPr>
+          <w:rFonts w:ascii="Roboto" w:hAnsi="Roboto" w:eastAsia="Roboto" w:cs="Roboto"/>
           <w:color w:val="000000" w:themeColor="text1"/>
         </w:rPr>
         <w:t>Le jeu disposera d’un écran de chargement à son lancement car les images sont nombreuses et peuvent prendre du temps à charger lors du lancement du jeu.</w:t>
@@ -1165,7 +1165,7 @@
       <w:pPr>
         <w:ind w:left="1440"/>
         <w:rPr>
-          <w:rFonts w:ascii="Roboto" w:eastAsia="Roboto" w:hAnsi="Roboto" w:cs="Roboto"/>
+          <w:rFonts w:ascii="Roboto" w:hAnsi="Roboto" w:eastAsia="Roboto" w:cs="Roboto"/>
           <w:color w:val="000000" w:themeColor="text1"/>
         </w:rPr>
       </w:pPr>
@@ -1174,13 +1174,13 @@
       <w:pPr>
         <w:ind w:left="1440"/>
         <w:rPr>
-          <w:rFonts w:ascii="Roboto" w:eastAsia="Roboto" w:hAnsi="Roboto" w:cs="Roboto"/>
-          <w:color w:val="000000" w:themeColor="text1"/>
-        </w:rPr>
-      </w:pPr>
-      <w:r>
-        <w:rPr>
-          <w:rFonts w:ascii="Roboto" w:eastAsia="Roboto" w:hAnsi="Roboto" w:cs="Roboto"/>
+          <w:rFonts w:ascii="Roboto" w:hAnsi="Roboto" w:eastAsia="Roboto" w:cs="Roboto"/>
+          <w:color w:val="000000" w:themeColor="text1"/>
+        </w:rPr>
+      </w:pPr>
+      <w:r>
+        <w:rPr>
+          <w:rFonts w:ascii="Roboto" w:hAnsi="Roboto" w:eastAsia="Roboto" w:cs="Roboto"/>
           <w:color w:val="000000" w:themeColor="text1"/>
         </w:rPr>
         <w:t>Détails techniques :</w:t>
@@ -1194,13 +1194,13 @@
           <w:numId w:val="5"/>
         </w:numPr>
         <w:rPr>
-          <w:rFonts w:ascii="Roboto" w:eastAsia="Roboto" w:hAnsi="Roboto" w:cs="Roboto"/>
-          <w:color w:val="000000" w:themeColor="text1"/>
-        </w:rPr>
-      </w:pPr>
-      <w:r>
-        <w:rPr>
-          <w:rFonts w:ascii="Roboto" w:eastAsia="Roboto" w:hAnsi="Roboto" w:cs="Roboto"/>
+          <w:rFonts w:ascii="Roboto" w:hAnsi="Roboto" w:eastAsia="Roboto" w:cs="Roboto"/>
+          <w:color w:val="000000" w:themeColor="text1"/>
+        </w:rPr>
+      </w:pPr>
+      <w:r>
+        <w:rPr>
+          <w:rFonts w:ascii="Roboto" w:hAnsi="Roboto" w:eastAsia="Roboto" w:cs="Roboto"/>
           <w:color w:val="000000" w:themeColor="text1"/>
         </w:rPr>
         <w:t>L’écran de chargement s’affichera avec la progression du chargement des items (progress bar)</w:t>
@@ -1214,13 +1214,13 @@
           <w:numId w:val="5"/>
         </w:numPr>
         <w:rPr>
-          <w:rFonts w:ascii="Roboto" w:eastAsia="Roboto" w:hAnsi="Roboto" w:cs="Roboto"/>
-          <w:color w:val="000000" w:themeColor="text1"/>
-        </w:rPr>
-      </w:pPr>
-      <w:r>
-        <w:rPr>
-          <w:rFonts w:ascii="Roboto" w:eastAsia="Roboto" w:hAnsi="Roboto" w:cs="Roboto"/>
+          <w:rFonts w:ascii="Roboto" w:hAnsi="Roboto" w:eastAsia="Roboto" w:cs="Roboto"/>
+          <w:color w:val="000000" w:themeColor="text1"/>
+        </w:rPr>
+      </w:pPr>
+      <w:r>
+        <w:rPr>
+          <w:rFonts w:ascii="Roboto" w:hAnsi="Roboto" w:eastAsia="Roboto" w:cs="Roboto"/>
           <w:color w:val="000000" w:themeColor="text1"/>
         </w:rPr>
         <w:t>Lancement du menu après le chargement complet des items.</w:t>
@@ -1230,7 +1230,7 @@
       <w:pPr>
         <w:ind w:left="1440"/>
         <w:rPr>
-          <w:rFonts w:ascii="Roboto" w:eastAsia="Roboto" w:hAnsi="Roboto" w:cs="Roboto"/>
+          <w:rFonts w:ascii="Roboto" w:hAnsi="Roboto" w:eastAsia="Roboto" w:cs="Roboto"/>
           <w:color w:val="000000" w:themeColor="text1"/>
         </w:rPr>
       </w:pPr>
@@ -1243,13 +1243,13 @@
           <w:numId w:val="4"/>
         </w:numPr>
         <w:rPr>
-          <w:rFonts w:ascii="Roboto" w:eastAsia="Roboto" w:hAnsi="Roboto" w:cs="Roboto"/>
-          <w:color w:val="000000" w:themeColor="text1"/>
-        </w:rPr>
-      </w:pPr>
-      <w:r>
-        <w:rPr>
-          <w:rFonts w:ascii="Roboto" w:eastAsia="Roboto" w:hAnsi="Roboto" w:cs="Roboto"/>
+          <w:rFonts w:ascii="Roboto" w:hAnsi="Roboto" w:eastAsia="Roboto" w:cs="Roboto"/>
+          <w:color w:val="000000" w:themeColor="text1"/>
+        </w:rPr>
+      </w:pPr>
+      <w:r>
+        <w:rPr>
+          <w:rFonts w:ascii="Roboto" w:hAnsi="Roboto" w:eastAsia="Roboto" w:cs="Roboto"/>
           <w:color w:val="000000" w:themeColor="text1"/>
         </w:rPr>
         <w:t>Menu du jeu :</w:t>
@@ -1260,13 +1260,13 @@
         <w:pStyle w:val="ListParagraph"/>
         <w:ind w:left="1440"/>
         <w:rPr>
-          <w:rFonts w:ascii="Roboto" w:eastAsia="Roboto" w:hAnsi="Roboto" w:cs="Roboto"/>
-          <w:color w:val="000000" w:themeColor="text1"/>
-        </w:rPr>
-      </w:pPr>
-      <w:r>
-        <w:rPr>
-          <w:rFonts w:ascii="Roboto" w:eastAsia="Roboto" w:hAnsi="Roboto" w:cs="Roboto"/>
+          <w:rFonts w:ascii="Roboto" w:hAnsi="Roboto" w:eastAsia="Roboto" w:cs="Roboto"/>
+          <w:color w:val="000000" w:themeColor="text1"/>
+        </w:rPr>
+      </w:pPr>
+      <w:r>
+        <w:rPr>
+          <w:rFonts w:ascii="Roboto" w:hAnsi="Roboto" w:eastAsia="Roboto" w:cs="Roboto"/>
           <w:color w:val="000000" w:themeColor="text1"/>
         </w:rPr>
         <w:t>Le jeu disposera d’un menu contenant les éléments suivants : Play/Hall Of Fame/Settings/Exit. Chacun de ces menus donnera accès au widget correspondant.</w:t>
@@ -1277,7 +1277,7 @@
         <w:pStyle w:val="ListParagraph"/>
         <w:ind w:left="1440"/>
         <w:rPr>
-          <w:rFonts w:ascii="Roboto" w:eastAsia="Roboto" w:hAnsi="Roboto" w:cs="Roboto"/>
+          <w:rFonts w:ascii="Roboto" w:hAnsi="Roboto" w:eastAsia="Roboto" w:cs="Roboto"/>
           <w:color w:val="000000" w:themeColor="text1"/>
         </w:rPr>
       </w:pPr>
@@ -1287,13 +1287,13 @@
         <w:pStyle w:val="ListParagraph"/>
         <w:ind w:left="1440"/>
         <w:rPr>
-          <w:rFonts w:ascii="Roboto" w:eastAsia="Roboto" w:hAnsi="Roboto" w:cs="Roboto"/>
-          <w:color w:val="000000" w:themeColor="text1"/>
-        </w:rPr>
-      </w:pPr>
-      <w:r>
-        <w:rPr>
-          <w:rFonts w:ascii="Roboto" w:eastAsia="Roboto" w:hAnsi="Roboto" w:cs="Roboto"/>
+          <w:rFonts w:ascii="Roboto" w:hAnsi="Roboto" w:eastAsia="Roboto" w:cs="Roboto"/>
+          <w:color w:val="000000" w:themeColor="text1"/>
+        </w:rPr>
+      </w:pPr>
+      <w:r>
+        <w:rPr>
+          <w:rFonts w:ascii="Roboto" w:hAnsi="Roboto" w:eastAsia="Roboto" w:cs="Roboto"/>
           <w:color w:val="000000" w:themeColor="text1"/>
         </w:rPr>
         <w:t>Détails techniques :</w:t>
@@ -1307,13 +1307,13 @@
           <w:numId w:val="5"/>
         </w:numPr>
         <w:rPr>
-          <w:rFonts w:ascii="Roboto" w:eastAsia="Roboto" w:hAnsi="Roboto" w:cs="Roboto"/>
-          <w:color w:val="000000" w:themeColor="text1"/>
-        </w:rPr>
-      </w:pPr>
-      <w:r>
-        <w:rPr>
-          <w:rFonts w:ascii="Roboto" w:eastAsia="Roboto" w:hAnsi="Roboto" w:cs="Roboto"/>
+          <w:rFonts w:ascii="Roboto" w:hAnsi="Roboto" w:eastAsia="Roboto" w:cs="Roboto"/>
+          <w:color w:val="000000" w:themeColor="text1"/>
+        </w:rPr>
+      </w:pPr>
+      <w:r>
+        <w:rPr>
+          <w:rFonts w:ascii="Roboto" w:hAnsi="Roboto" w:eastAsia="Roboto" w:cs="Roboto"/>
           <w:color w:val="000000" w:themeColor="text1"/>
         </w:rPr>
         <w:t>Tout se fera à l’aide d’un QPainter : l’option du menu en cours sera surlignée d’un carré blanc</w:t>
@@ -1327,13 +1327,13 @@
           <w:numId w:val="5"/>
         </w:numPr>
         <w:rPr>
-          <w:rFonts w:ascii="Roboto" w:eastAsia="Roboto" w:hAnsi="Roboto" w:cs="Roboto"/>
-          <w:color w:val="000000" w:themeColor="text1"/>
-        </w:rPr>
-      </w:pPr>
-      <w:r>
-        <w:rPr>
-          <w:rFonts w:ascii="Roboto" w:eastAsia="Roboto" w:hAnsi="Roboto" w:cs="Roboto"/>
+          <w:rFonts w:ascii="Roboto" w:hAnsi="Roboto" w:eastAsia="Roboto" w:cs="Roboto"/>
+          <w:color w:val="000000" w:themeColor="text1"/>
+        </w:rPr>
+      </w:pPr>
+      <w:r>
+        <w:rPr>
+          <w:rFonts w:ascii="Roboto" w:hAnsi="Roboto" w:eastAsia="Roboto" w:cs="Roboto"/>
           <w:color w:val="000000" w:themeColor="text1"/>
         </w:rPr>
         <w:t>La navigation se fait à l’aide des touches ZQSD ou des touches directionnelles et de la touche entrée pour valider la sélection.</w:t>
@@ -1347,13 +1347,13 @@
           <w:numId w:val="4"/>
         </w:numPr>
         <w:rPr>
-          <w:rFonts w:ascii="Roboto" w:eastAsia="Roboto" w:hAnsi="Roboto" w:cs="Roboto"/>
-          <w:color w:val="000000" w:themeColor="text1"/>
-        </w:rPr>
-      </w:pPr>
-      <w:r>
-        <w:rPr>
-          <w:rFonts w:ascii="Roboto" w:eastAsia="Roboto" w:hAnsi="Roboto" w:cs="Roboto"/>
+          <w:rFonts w:ascii="Roboto" w:hAnsi="Roboto" w:eastAsia="Roboto" w:cs="Roboto"/>
+          <w:color w:val="000000" w:themeColor="text1"/>
+        </w:rPr>
+      </w:pPr>
+      <w:r>
+        <w:rPr>
+          <w:rFonts w:ascii="Roboto" w:hAnsi="Roboto" w:eastAsia="Roboto" w:cs="Roboto"/>
           <w:color w:val="000000" w:themeColor="text1"/>
         </w:rPr>
         <w:t>Pattern :</w:t>
@@ -1364,13 +1364,13 @@
         <w:pStyle w:val="ListParagraph"/>
         <w:ind w:left="1440"/>
         <w:rPr>
-          <w:rFonts w:ascii="Roboto" w:eastAsia="Roboto" w:hAnsi="Roboto" w:cs="Roboto"/>
-          <w:color w:val="000000" w:themeColor="text1"/>
-        </w:rPr>
-      </w:pPr>
-      <w:r>
-        <w:rPr>
-          <w:rFonts w:ascii="Roboto" w:eastAsia="Roboto" w:hAnsi="Roboto" w:cs="Roboto"/>
+          <w:rFonts w:ascii="Roboto" w:hAnsi="Roboto" w:eastAsia="Roboto" w:cs="Roboto"/>
+          <w:color w:val="000000" w:themeColor="text1"/>
+        </w:rPr>
+      </w:pPr>
+      <w:r>
+        <w:rPr>
+          <w:rFonts w:ascii="Roboto" w:hAnsi="Roboto" w:eastAsia="Roboto" w:cs="Roboto"/>
           <w:color w:val="000000" w:themeColor="text1"/>
         </w:rPr>
         <w:t>Les patterns sont composés de cases de taille fixe, ces cases sont en fait des blocs avec une image et des propriétés correspondantes.</w:t>
@@ -1381,13 +1381,13 @@
         <w:pStyle w:val="ListParagraph"/>
         <w:ind w:left="1440"/>
         <w:rPr>
-          <w:rFonts w:ascii="Roboto" w:eastAsia="Roboto" w:hAnsi="Roboto" w:cs="Roboto"/>
-          <w:color w:val="000000" w:themeColor="text1"/>
-        </w:rPr>
-      </w:pPr>
-      <w:r>
-        <w:rPr>
-          <w:rFonts w:ascii="Roboto" w:eastAsia="Roboto" w:hAnsi="Roboto" w:cs="Roboto"/>
+          <w:rFonts w:ascii="Roboto" w:hAnsi="Roboto" w:eastAsia="Roboto" w:cs="Roboto"/>
+          <w:color w:val="000000" w:themeColor="text1"/>
+        </w:rPr>
+      </w:pPr>
+      <w:r>
+        <w:rPr>
+          <w:rFonts w:ascii="Roboto" w:hAnsi="Roboto" w:eastAsia="Roboto" w:cs="Roboto"/>
           <w:color w:val="000000" w:themeColor="text1"/>
         </w:rPr>
         <w:t>Détails techniques :</w:t>
@@ -1401,13 +1401,13 @@
           <w:numId w:val="5"/>
         </w:numPr>
         <w:rPr>
-          <w:rFonts w:ascii="Roboto" w:eastAsia="Roboto" w:hAnsi="Roboto" w:cs="Roboto"/>
-          <w:color w:val="000000" w:themeColor="text1"/>
-        </w:rPr>
-      </w:pPr>
-      <w:r>
-        <w:rPr>
-          <w:rFonts w:ascii="Roboto" w:eastAsia="Roboto" w:hAnsi="Roboto" w:cs="Roboto"/>
+          <w:rFonts w:ascii="Roboto" w:hAnsi="Roboto" w:eastAsia="Roboto" w:cs="Roboto"/>
+          <w:color w:val="000000" w:themeColor="text1"/>
+        </w:rPr>
+      </w:pPr>
+      <w:r>
+        <w:rPr>
+          <w:rFonts w:ascii="Roboto" w:hAnsi="Roboto" w:eastAsia="Roboto" w:cs="Roboto"/>
           <w:color w:val="000000" w:themeColor="text1"/>
         </w:rPr>
         <w:t>Le pattern fait une taille de 17*7 cases (donc la moitié de l’écran)</w:t>
@@ -1421,13 +1421,13 @@
           <w:numId w:val="5"/>
         </w:numPr>
         <w:rPr>
-          <w:rFonts w:ascii="Roboto" w:eastAsia="Roboto" w:hAnsi="Roboto" w:cs="Roboto"/>
-          <w:color w:val="000000" w:themeColor="text1"/>
-        </w:rPr>
-      </w:pPr>
-      <w:r>
-        <w:rPr>
-          <w:rFonts w:ascii="Roboto" w:eastAsia="Roboto" w:hAnsi="Roboto" w:cs="Roboto"/>
+          <w:rFonts w:ascii="Roboto" w:hAnsi="Roboto" w:eastAsia="Roboto" w:cs="Roboto"/>
+          <w:color w:val="000000" w:themeColor="text1"/>
+        </w:rPr>
+      </w:pPr>
+      <w:r>
+        <w:rPr>
+          <w:rFonts w:ascii="Roboto" w:hAnsi="Roboto" w:eastAsia="Roboto" w:cs="Roboto"/>
           <w:color w:val="000000" w:themeColor="text1"/>
         </w:rPr>
         <w:t>Il y a donc 3 patterns au total pour avoir un jeu fluide</w:t>
@@ -1441,13 +1441,13 @@
           <w:numId w:val="4"/>
         </w:numPr>
         <w:rPr>
-          <w:rFonts w:ascii="Roboto" w:eastAsia="Roboto" w:hAnsi="Roboto" w:cs="Roboto"/>
-          <w:color w:val="000000" w:themeColor="text1"/>
-        </w:rPr>
-      </w:pPr>
-      <w:r>
-        <w:rPr>
-          <w:rFonts w:ascii="Roboto" w:eastAsia="Roboto" w:hAnsi="Roboto" w:cs="Roboto"/>
+          <w:rFonts w:ascii="Roboto" w:hAnsi="Roboto" w:eastAsia="Roboto" w:cs="Roboto"/>
+          <w:color w:val="000000" w:themeColor="text1"/>
+        </w:rPr>
+      </w:pPr>
+      <w:r>
+        <w:rPr>
+          <w:rFonts w:ascii="Roboto" w:hAnsi="Roboto" w:eastAsia="Roboto" w:cs="Roboto"/>
           <w:color w:val="000000" w:themeColor="text1"/>
         </w:rPr>
         <w:t xml:space="preserve">Blocs : </w:t>
@@ -1458,13 +1458,13 @@
         <w:pStyle w:val="ListParagraph"/>
         <w:ind w:left="1440"/>
         <w:rPr>
-          <w:rFonts w:ascii="Roboto" w:eastAsia="Roboto" w:hAnsi="Roboto" w:cs="Roboto"/>
-          <w:color w:val="000000" w:themeColor="text1"/>
-        </w:rPr>
-      </w:pPr>
-      <w:r>
-        <w:rPr>
-          <w:rFonts w:ascii="Roboto" w:eastAsia="Roboto" w:hAnsi="Roboto" w:cs="Roboto"/>
+          <w:rFonts w:ascii="Roboto" w:hAnsi="Roboto" w:eastAsia="Roboto" w:cs="Roboto"/>
+          <w:color w:val="000000" w:themeColor="text1"/>
+        </w:rPr>
+      </w:pPr>
+      <w:r>
+        <w:rPr>
+          <w:rFonts w:ascii="Roboto" w:hAnsi="Roboto" w:eastAsia="Roboto" w:cs="Roboto"/>
           <w:color w:val="000000" w:themeColor="text1"/>
         </w:rPr>
         <w:t>Les blocs ont comme attribut une image et des propriétés comme (s’il est traversable, s’il donne de la vitesse, etc.)</w:t>
@@ -1475,7 +1475,7 @@
         <w:pStyle w:val="ListParagraph"/>
         <w:ind w:left="1440"/>
         <w:rPr>
-          <w:rFonts w:ascii="Roboto" w:eastAsia="Roboto" w:hAnsi="Roboto" w:cs="Roboto"/>
+          <w:rFonts w:ascii="Roboto" w:hAnsi="Roboto" w:eastAsia="Roboto" w:cs="Roboto"/>
           <w:color w:val="000000" w:themeColor="text1"/>
         </w:rPr>
       </w:pPr>
@@ -1485,13 +1485,13 @@
         <w:pStyle w:val="ListParagraph"/>
         <w:ind w:left="1440"/>
         <w:rPr>
-          <w:rFonts w:ascii="Roboto" w:eastAsia="Roboto" w:hAnsi="Roboto" w:cs="Roboto"/>
-          <w:color w:val="000000" w:themeColor="text1"/>
-        </w:rPr>
-      </w:pPr>
-      <w:r>
-        <w:rPr>
-          <w:rFonts w:ascii="Roboto" w:eastAsia="Roboto" w:hAnsi="Roboto" w:cs="Roboto"/>
+          <w:rFonts w:ascii="Roboto" w:hAnsi="Roboto" w:eastAsia="Roboto" w:cs="Roboto"/>
+          <w:color w:val="000000" w:themeColor="text1"/>
+        </w:rPr>
+      </w:pPr>
+      <w:r>
+        <w:rPr>
+          <w:rFonts w:ascii="Roboto" w:hAnsi="Roboto" w:eastAsia="Roboto" w:cs="Roboto"/>
           <w:color w:val="000000" w:themeColor="text1"/>
         </w:rPr>
         <w:t>Détails techniques :</w:t>
@@ -1505,13 +1505,13 @@
           <w:numId w:val="5"/>
         </w:numPr>
         <w:rPr>
-          <w:rFonts w:ascii="Roboto" w:eastAsia="Roboto" w:hAnsi="Roboto" w:cs="Roboto"/>
-          <w:color w:val="000000" w:themeColor="text1"/>
-        </w:rPr>
-      </w:pPr>
-      <w:r>
-        <w:rPr>
-          <w:rFonts w:ascii="Roboto" w:eastAsia="Roboto" w:hAnsi="Roboto" w:cs="Roboto"/>
+          <w:rFonts w:ascii="Roboto" w:hAnsi="Roboto" w:eastAsia="Roboto" w:cs="Roboto"/>
+          <w:color w:val="000000" w:themeColor="text1"/>
+        </w:rPr>
+      </w:pPr>
+      <w:r>
+        <w:rPr>
+          <w:rFonts w:ascii="Roboto" w:hAnsi="Roboto" w:eastAsia="Roboto" w:cs="Roboto"/>
           <w:color w:val="000000" w:themeColor="text1"/>
         </w:rPr>
         <w:t>L’image du bloc est celle qui a été chargée au lancement du jeu pour éviter les lags lors de la génération.</w:t>
@@ -1525,13 +1525,13 @@
           <w:numId w:val="4"/>
         </w:numPr>
         <w:rPr>
-          <w:rFonts w:ascii="Roboto" w:eastAsia="Roboto" w:hAnsi="Roboto" w:cs="Roboto"/>
-          <w:color w:val="000000" w:themeColor="text1"/>
-        </w:rPr>
-      </w:pPr>
-      <w:r>
-        <w:rPr>
-          <w:rFonts w:ascii="Roboto" w:eastAsia="Roboto" w:hAnsi="Roboto" w:cs="Roboto"/>
+          <w:rFonts w:ascii="Roboto" w:hAnsi="Roboto" w:eastAsia="Roboto" w:cs="Roboto"/>
+          <w:color w:val="000000" w:themeColor="text1"/>
+        </w:rPr>
+      </w:pPr>
+      <w:r>
+        <w:rPr>
+          <w:rFonts w:ascii="Roboto" w:hAnsi="Roboto" w:eastAsia="Roboto" w:cs="Roboto"/>
           <w:color w:val="000000" w:themeColor="text1"/>
         </w:rPr>
         <w:t>Grenouille :</w:t>
@@ -1541,13 +1541,13 @@
       <w:pPr>
         <w:ind w:left="1440"/>
         <w:rPr>
-          <w:rFonts w:ascii="Roboto" w:eastAsia="Roboto" w:hAnsi="Roboto" w:cs="Roboto"/>
-          <w:color w:val="000000" w:themeColor="text1"/>
-        </w:rPr>
-      </w:pPr>
-      <w:r>
-        <w:rPr>
-          <w:rFonts w:ascii="Roboto" w:eastAsia="Roboto" w:hAnsi="Roboto" w:cs="Roboto"/>
+          <w:rFonts w:ascii="Roboto" w:hAnsi="Roboto" w:eastAsia="Roboto" w:cs="Roboto"/>
+          <w:color w:val="000000" w:themeColor="text1"/>
+        </w:rPr>
+      </w:pPr>
+      <w:r>
+        <w:rPr>
+          <w:rFonts w:ascii="Roboto" w:hAnsi="Roboto" w:eastAsia="Roboto" w:cs="Roboto"/>
           <w:color w:val="000000" w:themeColor="text1"/>
         </w:rPr>
         <w:t>La grenouille correspond à l’image choisie par le joueur avant la partie, elle a des attributs de position et une image.</w:t>
@@ -1557,7 +1557,7 @@
       <w:pPr>
         <w:ind w:left="1440"/>
         <w:rPr>
-          <w:rFonts w:ascii="Roboto" w:eastAsia="Roboto" w:hAnsi="Roboto" w:cs="Roboto"/>
+          <w:rFonts w:ascii="Roboto" w:hAnsi="Roboto" w:eastAsia="Roboto" w:cs="Roboto"/>
           <w:color w:val="000000" w:themeColor="text1"/>
         </w:rPr>
       </w:pPr>
@@ -1566,13 +1566,13 @@
       <w:pPr>
         <w:ind w:left="1440"/>
         <w:rPr>
-          <w:rFonts w:ascii="Roboto" w:eastAsia="Roboto" w:hAnsi="Roboto" w:cs="Roboto"/>
-          <w:color w:val="000000" w:themeColor="text1"/>
-        </w:rPr>
-      </w:pPr>
-      <w:r>
-        <w:rPr>
-          <w:rFonts w:ascii="Roboto" w:eastAsia="Roboto" w:hAnsi="Roboto" w:cs="Roboto"/>
+          <w:rFonts w:ascii="Roboto" w:hAnsi="Roboto" w:eastAsia="Roboto" w:cs="Roboto"/>
+          <w:color w:val="000000" w:themeColor="text1"/>
+        </w:rPr>
+      </w:pPr>
+      <w:r>
+        <w:rPr>
+          <w:rFonts w:ascii="Roboto" w:hAnsi="Roboto" w:eastAsia="Roboto" w:cs="Roboto"/>
           <w:color w:val="000000" w:themeColor="text1"/>
         </w:rPr>
         <w:t>Détails techniques :</w:t>
@@ -1586,13 +1586,13 @@
           <w:numId w:val="5"/>
         </w:numPr>
         <w:rPr>
-          <w:rFonts w:ascii="Roboto" w:eastAsia="Roboto" w:hAnsi="Roboto" w:cs="Roboto"/>
-          <w:color w:val="000000" w:themeColor="text1"/>
-        </w:rPr>
-      </w:pPr>
-      <w:r>
-        <w:rPr>
-          <w:rFonts w:ascii="Roboto" w:eastAsia="Roboto" w:hAnsi="Roboto" w:cs="Roboto"/>
+          <w:rFonts w:ascii="Roboto" w:hAnsi="Roboto" w:eastAsia="Roboto" w:cs="Roboto"/>
+          <w:color w:val="000000" w:themeColor="text1"/>
+        </w:rPr>
+      </w:pPr>
+      <w:r>
+        <w:rPr>
+          <w:rFonts w:ascii="Roboto" w:hAnsi="Roboto" w:eastAsia="Roboto" w:cs="Roboto"/>
           <w:color w:val="000000" w:themeColor="text1"/>
         </w:rPr>
         <w:t>La grenouille correspond à l’image chargée au lancement du jeu</w:t>
@@ -1606,13 +1606,13 @@
           <w:numId w:val="5"/>
         </w:numPr>
         <w:rPr>
-          <w:rFonts w:ascii="Roboto" w:eastAsia="Roboto" w:hAnsi="Roboto" w:cs="Roboto"/>
-          <w:color w:val="000000" w:themeColor="text1"/>
-        </w:rPr>
-      </w:pPr>
-      <w:r>
-        <w:rPr>
-          <w:rFonts w:ascii="Roboto" w:eastAsia="Roboto" w:hAnsi="Roboto" w:cs="Roboto"/>
+          <w:rFonts w:ascii="Roboto" w:hAnsi="Roboto" w:eastAsia="Roboto" w:cs="Roboto"/>
+          <w:color w:val="000000" w:themeColor="text1"/>
+        </w:rPr>
+      </w:pPr>
+      <w:r>
+        <w:rPr>
+          <w:rFonts w:ascii="Roboto" w:hAnsi="Roboto" w:eastAsia="Roboto" w:cs="Roboto"/>
           <w:color w:val="000000" w:themeColor="text1"/>
         </w:rPr>
         <w:t>Son changement de position se fait à l’aide des touches ZQSD ou des touches directionnelles et des QPressEvent associés, elle bouge à chaque mouvement de la taille d’un bloc soit : 52pixels</w:t>
@@ -1626,13 +1626,13 @@
           <w:numId w:val="5"/>
         </w:numPr>
         <w:rPr>
-          <w:rFonts w:ascii="Roboto" w:eastAsia="Roboto" w:hAnsi="Roboto" w:cs="Roboto"/>
-          <w:color w:val="000000" w:themeColor="text1"/>
-        </w:rPr>
-      </w:pPr>
-      <w:r>
-        <w:rPr>
-          <w:rFonts w:ascii="Roboto" w:eastAsia="Roboto" w:hAnsi="Roboto" w:cs="Roboto"/>
+          <w:rFonts w:ascii="Roboto" w:hAnsi="Roboto" w:eastAsia="Roboto" w:cs="Roboto"/>
+          <w:color w:val="000000" w:themeColor="text1"/>
+        </w:rPr>
+      </w:pPr>
+      <w:r>
+        <w:rPr>
+          <w:rFonts w:ascii="Roboto" w:hAnsi="Roboto" w:eastAsia="Roboto" w:cs="Roboto"/>
           <w:color w:val="000000" w:themeColor="text1"/>
         </w:rPr>
         <w:t>À chaque mouvement, le jeu vérifie si celui-ci est possible, par exemple que ça ne ferait pas sortir la grenouille de la carte</w:t>
@@ -1646,13 +1646,13 @@
           <w:numId w:val="5"/>
         </w:numPr>
         <w:rPr>
-          <w:rFonts w:ascii="Roboto" w:eastAsia="Roboto" w:hAnsi="Roboto" w:cs="Roboto"/>
-          <w:color w:val="000000" w:themeColor="text1"/>
-        </w:rPr>
-      </w:pPr>
-      <w:r>
-        <w:rPr>
-          <w:rFonts w:ascii="Roboto" w:eastAsia="Roboto" w:hAnsi="Roboto" w:cs="Roboto"/>
+          <w:rFonts w:ascii="Roboto" w:hAnsi="Roboto" w:eastAsia="Roboto" w:cs="Roboto"/>
+          <w:color w:val="000000" w:themeColor="text1"/>
+        </w:rPr>
+      </w:pPr>
+      <w:r>
+        <w:rPr>
+          <w:rFonts w:ascii="Roboto" w:hAnsi="Roboto" w:eastAsia="Roboto" w:cs="Roboto"/>
           <w:color w:val="000000" w:themeColor="text1"/>
         </w:rPr>
         <w:t>Si la grenouille est en dehors de la carte, alors la partie d’arrête</w:t>
@@ -1666,13 +1666,13 @@
           <w:numId w:val="4"/>
         </w:numPr>
         <w:rPr>
-          <w:rFonts w:ascii="Roboto" w:eastAsia="Roboto" w:hAnsi="Roboto" w:cs="Roboto"/>
-          <w:color w:val="000000" w:themeColor="text1"/>
-        </w:rPr>
-      </w:pPr>
-      <w:r>
-        <w:rPr>
-          <w:rFonts w:ascii="Roboto" w:eastAsia="Roboto" w:hAnsi="Roboto" w:cs="Roboto"/>
+          <w:rFonts w:ascii="Roboto" w:hAnsi="Roboto" w:eastAsia="Roboto" w:cs="Roboto"/>
+          <w:color w:val="000000" w:themeColor="text1"/>
+        </w:rPr>
+      </w:pPr>
+      <w:r>
+        <w:rPr>
+          <w:rFonts w:ascii="Roboto" w:hAnsi="Roboto" w:eastAsia="Roboto" w:cs="Roboto"/>
           <w:color w:val="000000" w:themeColor="text1"/>
         </w:rPr>
         <w:t>Scores :</w:t>
@@ -1683,13 +1683,13 @@
         <w:pStyle w:val="ListParagraph"/>
         <w:ind w:left="1440"/>
         <w:rPr>
-          <w:rFonts w:ascii="Roboto" w:eastAsia="Roboto" w:hAnsi="Roboto" w:cs="Roboto"/>
-          <w:color w:val="000000" w:themeColor="text1"/>
-        </w:rPr>
-      </w:pPr>
-      <w:r>
-        <w:rPr>
-          <w:rFonts w:ascii="Roboto" w:eastAsia="Roboto" w:hAnsi="Roboto" w:cs="Roboto"/>
+          <w:rFonts w:ascii="Roboto" w:hAnsi="Roboto" w:eastAsia="Roboto" w:cs="Roboto"/>
+          <w:color w:val="000000" w:themeColor="text1"/>
+        </w:rPr>
+      </w:pPr>
+      <w:r>
+        <w:rPr>
+          <w:rFonts w:ascii="Roboto" w:hAnsi="Roboto" w:eastAsia="Roboto" w:cs="Roboto"/>
           <w:color w:val="000000" w:themeColor="text1"/>
         </w:rPr>
         <w:t>Les scores pourront, si l’utilisateur le souhaite, être enregistré à chaque fin de partie et, s’ils font partie des meilleurs, se retrouver dans le hall of fame.</w:t>
@@ -1700,7 +1700,7 @@
         <w:pStyle w:val="ListParagraph"/>
         <w:ind w:left="1440"/>
         <w:rPr>
-          <w:rFonts w:ascii="Roboto" w:eastAsia="Roboto" w:hAnsi="Roboto" w:cs="Roboto"/>
+          <w:rFonts w:ascii="Roboto" w:hAnsi="Roboto" w:eastAsia="Roboto" w:cs="Roboto"/>
           <w:color w:val="000000" w:themeColor="text1"/>
         </w:rPr>
       </w:pPr>
@@ -1710,13 +1710,13 @@
         <w:pStyle w:val="ListParagraph"/>
         <w:ind w:left="1440"/>
         <w:rPr>
-          <w:rFonts w:ascii="Roboto" w:eastAsia="Roboto" w:hAnsi="Roboto" w:cs="Roboto"/>
-          <w:color w:val="000000" w:themeColor="text1"/>
-        </w:rPr>
-      </w:pPr>
-      <w:r>
-        <w:rPr>
-          <w:rFonts w:ascii="Roboto" w:eastAsia="Roboto" w:hAnsi="Roboto" w:cs="Roboto"/>
+          <w:rFonts w:ascii="Roboto" w:hAnsi="Roboto" w:eastAsia="Roboto" w:cs="Roboto"/>
+          <w:color w:val="000000" w:themeColor="text1"/>
+        </w:rPr>
+      </w:pPr>
+      <w:r>
+        <w:rPr>
+          <w:rFonts w:ascii="Roboto" w:hAnsi="Roboto" w:eastAsia="Roboto" w:cs="Roboto"/>
           <w:color w:val="000000" w:themeColor="text1"/>
         </w:rPr>
         <w:t>Détails techniques :</w:t>
@@ -1730,13 +1730,13 @@
           <w:numId w:val="5"/>
         </w:numPr>
         <w:rPr>
-          <w:rFonts w:ascii="Roboto" w:eastAsia="Roboto" w:hAnsi="Roboto" w:cs="Roboto"/>
-          <w:color w:val="000000" w:themeColor="text1"/>
-        </w:rPr>
-      </w:pPr>
-      <w:r>
-        <w:rPr>
-          <w:rFonts w:ascii="Roboto" w:eastAsia="Roboto" w:hAnsi="Roboto" w:cs="Roboto"/>
+          <w:rFonts w:ascii="Roboto" w:hAnsi="Roboto" w:eastAsia="Roboto" w:cs="Roboto"/>
+          <w:color w:val="000000" w:themeColor="text1"/>
+        </w:rPr>
+      </w:pPr>
+      <w:r>
+        <w:rPr>
+          <w:rFonts w:ascii="Roboto" w:hAnsi="Roboto" w:eastAsia="Roboto" w:cs="Roboto"/>
           <w:color w:val="000000" w:themeColor="text1"/>
         </w:rPr>
         <w:t>Le score sera enregistré dans un fichier local.</w:t>
@@ -1751,13 +1751,13 @@
         </w:numPr>
         <w:spacing w:line="259" w:lineRule="auto"/>
         <w:rPr>
-          <w:rFonts w:ascii="Roboto" w:eastAsia="Roboto" w:hAnsi="Roboto" w:cs="Roboto"/>
-          <w:color w:val="000000" w:themeColor="text1"/>
-        </w:rPr>
-      </w:pPr>
-      <w:r>
-        <w:rPr>
-          <w:rFonts w:ascii="Roboto" w:eastAsia="Roboto" w:hAnsi="Roboto" w:cs="Roboto"/>
+          <w:rFonts w:ascii="Roboto" w:hAnsi="Roboto" w:eastAsia="Roboto" w:cs="Roboto"/>
+          <w:color w:val="000000" w:themeColor="text1"/>
+        </w:rPr>
+      </w:pPr>
+      <w:r>
+        <w:rPr>
+          <w:rFonts w:ascii="Roboto" w:hAnsi="Roboto" w:eastAsia="Roboto" w:cs="Roboto"/>
           <w:color w:val="000000" w:themeColor="text1"/>
         </w:rPr>
         <w:t>Ce fichier sera une base de données avec l’extension “.db”.</w:t>
@@ -1768,7 +1768,7 @@
         <w:pStyle w:val="ListParagraph"/>
         <w:ind w:left="1800"/>
         <w:rPr>
-          <w:rFonts w:ascii="Roboto" w:eastAsia="Roboto" w:hAnsi="Roboto" w:cs="Roboto"/>
+          <w:rFonts w:ascii="Roboto" w:hAnsi="Roboto" w:eastAsia="Roboto" w:cs="Roboto"/>
           <w:color w:val="000000" w:themeColor="text1"/>
         </w:rPr>
       </w:pPr>
@@ -1781,13 +1781,13 @@
           <w:numId w:val="4"/>
         </w:numPr>
         <w:rPr>
-          <w:rFonts w:ascii="Roboto" w:eastAsia="Roboto" w:hAnsi="Roboto" w:cs="Roboto"/>
-          <w:color w:val="000000" w:themeColor="text1"/>
-        </w:rPr>
-      </w:pPr>
-      <w:r>
-        <w:rPr>
-          <w:rFonts w:ascii="Roboto" w:eastAsia="Roboto" w:hAnsi="Roboto" w:cs="Roboto"/>
+          <w:rFonts w:ascii="Roboto" w:hAnsi="Roboto" w:eastAsia="Roboto" w:cs="Roboto"/>
+          <w:color w:val="000000" w:themeColor="text1"/>
+        </w:rPr>
+      </w:pPr>
+      <w:r>
+        <w:rPr>
+          <w:rFonts w:ascii="Roboto" w:hAnsi="Roboto" w:eastAsia="Roboto" w:cs="Roboto"/>
           <w:color w:val="000000" w:themeColor="text1"/>
         </w:rPr>
         <w:t>Graphismes :</w:t>
@@ -1798,13 +1798,13 @@
         <w:pStyle w:val="ListParagraph"/>
         <w:ind w:left="1440"/>
         <w:rPr>
-          <w:rFonts w:ascii="Roboto" w:eastAsia="Roboto" w:hAnsi="Roboto" w:cs="Roboto"/>
-          <w:color w:val="000000" w:themeColor="text1"/>
-        </w:rPr>
-      </w:pPr>
-      <w:r>
-        <w:rPr>
-          <w:rFonts w:ascii="Roboto" w:eastAsia="Roboto" w:hAnsi="Roboto" w:cs="Roboto"/>
+          <w:rFonts w:ascii="Roboto" w:hAnsi="Roboto" w:eastAsia="Roboto" w:cs="Roboto"/>
+          <w:color w:val="000000" w:themeColor="text1"/>
+        </w:rPr>
+      </w:pPr>
+      <w:r>
+        <w:rPr>
+          <w:rFonts w:ascii="Roboto" w:hAnsi="Roboto" w:eastAsia="Roboto" w:cs="Roboto"/>
           <w:color w:val="000000" w:themeColor="text1"/>
         </w:rPr>
         <w:t>Tous les graphismes du jeu seront réalisés par notre équipe.</w:t>
@@ -1815,7 +1815,7 @@
         <w:pStyle w:val="ListParagraph"/>
         <w:ind w:left="1440"/>
         <w:rPr>
-          <w:rFonts w:ascii="Roboto" w:eastAsia="Roboto" w:hAnsi="Roboto" w:cs="Roboto"/>
+          <w:rFonts w:ascii="Roboto" w:hAnsi="Roboto" w:eastAsia="Roboto" w:cs="Roboto"/>
           <w:color w:val="000000" w:themeColor="text1"/>
         </w:rPr>
       </w:pPr>
@@ -1825,13 +1825,13 @@
         <w:pStyle w:val="ListParagraph"/>
         <w:ind w:left="1440"/>
         <w:rPr>
-          <w:rFonts w:ascii="Roboto" w:eastAsia="Roboto" w:hAnsi="Roboto" w:cs="Roboto"/>
-          <w:color w:val="000000" w:themeColor="text1"/>
-        </w:rPr>
-      </w:pPr>
-      <w:r>
-        <w:rPr>
-          <w:rFonts w:ascii="Roboto" w:eastAsia="Roboto" w:hAnsi="Roboto" w:cs="Roboto"/>
+          <w:rFonts w:ascii="Roboto" w:hAnsi="Roboto" w:eastAsia="Roboto" w:cs="Roboto"/>
+          <w:color w:val="000000" w:themeColor="text1"/>
+        </w:rPr>
+      </w:pPr>
+      <w:r>
+        <w:rPr>
+          <w:rFonts w:ascii="Roboto" w:hAnsi="Roboto" w:eastAsia="Roboto" w:cs="Roboto"/>
           <w:color w:val="000000" w:themeColor="text1"/>
         </w:rPr>
         <w:t>Details techniques :</w:t>
@@ -1845,13 +1845,13 @@
           <w:numId w:val="5"/>
         </w:numPr>
         <w:rPr>
-          <w:rFonts w:ascii="Roboto" w:eastAsia="Roboto" w:hAnsi="Roboto" w:cs="Roboto"/>
-          <w:color w:val="000000" w:themeColor="text1"/>
-        </w:rPr>
-      </w:pPr>
-      <w:r>
-        <w:rPr>
-          <w:rFonts w:ascii="Roboto" w:eastAsia="Roboto" w:hAnsi="Roboto" w:cs="Roboto"/>
+          <w:rFonts w:ascii="Roboto" w:hAnsi="Roboto" w:eastAsia="Roboto" w:cs="Roboto"/>
+          <w:color w:val="000000" w:themeColor="text1"/>
+        </w:rPr>
+      </w:pPr>
+      <w:r>
+        <w:rPr>
+          <w:rFonts w:ascii="Roboto" w:hAnsi="Roboto" w:eastAsia="Roboto" w:cs="Roboto"/>
           <w:color w:val="000000" w:themeColor="text1"/>
         </w:rPr>
         <w:t>Le format des images différera mais respectera toujours les tailles suivantes : 16x16 ou 32x32 ou 64x64 ou 128x128 (unité : pixel).</w:t>
@@ -1862,7 +1862,7 @@
         <w:pStyle w:val="ListParagraph"/>
         <w:ind w:left="1800"/>
         <w:rPr>
-          <w:rFonts w:ascii="Roboto" w:eastAsia="Roboto" w:hAnsi="Roboto" w:cs="Roboto"/>
+          <w:rFonts w:ascii="Roboto" w:hAnsi="Roboto" w:eastAsia="Roboto" w:cs="Roboto"/>
           <w:color w:val="000000" w:themeColor="text1"/>
           <w:sz w:val="32"/>
           <w:szCs w:val="32"/>
@@ -1872,7 +1872,7 @@
     <w:p>
       <w:pPr>
         <w:rPr>
-          <w:rFonts w:ascii="Roboto" w:eastAsia="Roboto" w:hAnsi="Roboto" w:cs="Roboto"/>
+          <w:rFonts w:ascii="Roboto" w:hAnsi="Roboto" w:eastAsia="Roboto" w:cs="Roboto"/>
           <w:color w:val="000000" w:themeColor="text1"/>
           <w:sz w:val="32"/>
           <w:szCs w:val="32"/>
@@ -1882,7 +1882,7 @@
     <w:sectPr>
       <w:headerReference w:type="default" r:id="rId7"/>
       <w:footerReference w:type="default" r:id="rId8"/>
-      <w:pgSz w:w="11906" w:h="16838"/>
+      <w:pgSz w:w="11906" w:h="16838" w:orient="portrait"/>
       <w:pgMar w:top="1417" w:right="1417" w:bottom="1417" w:left="1417" w:header="708" w:footer="708" w:gutter="0"/>
       <w:cols w:space="708"/>
       <w:docGrid w:linePitch="360"/>
@@ -2100,7 +2100,7 @@
         <w:ind w:left="720" w:hanging="360"/>
       </w:pPr>
       <w:rPr>
-        <w:rFonts w:ascii="Calibri" w:hAnsi="Calibri" w:hint="default"/>
+        <w:rFonts w:hint="default" w:ascii="Calibri" w:hAnsi="Calibri"/>
       </w:rPr>
     </w:lvl>
     <w:lvl w:ilvl="1" w:tplc="A8D68626">
@@ -2112,7 +2112,7 @@
         <w:ind w:left="1440" w:hanging="360"/>
       </w:pPr>
       <w:rPr>
-        <w:rFonts w:ascii="Courier New" w:hAnsi="Courier New" w:hint="default"/>
+        <w:rFonts w:hint="default" w:ascii="Courier New" w:hAnsi="Courier New"/>
       </w:rPr>
     </w:lvl>
     <w:lvl w:ilvl="2" w:tplc="CFEAF9CA">
@@ -2124,7 +2124,7 @@
         <w:ind w:left="2160" w:hanging="360"/>
       </w:pPr>
       <w:rPr>
-        <w:rFonts w:ascii="Wingdings" w:hAnsi="Wingdings" w:hint="default"/>
+        <w:rFonts w:hint="default" w:ascii="Wingdings" w:hAnsi="Wingdings"/>
       </w:rPr>
     </w:lvl>
     <w:lvl w:ilvl="3" w:tplc="6B40187E">
@@ -2136,7 +2136,7 @@
         <w:ind w:left="2880" w:hanging="360"/>
       </w:pPr>
       <w:rPr>
-        <w:rFonts w:ascii="Symbol" w:hAnsi="Symbol" w:hint="default"/>
+        <w:rFonts w:hint="default" w:ascii="Symbol" w:hAnsi="Symbol"/>
       </w:rPr>
     </w:lvl>
     <w:lvl w:ilvl="4" w:tplc="1DC44EE6">
@@ -2148,7 +2148,7 @@
         <w:ind w:left="3600" w:hanging="360"/>
       </w:pPr>
       <w:rPr>
-        <w:rFonts w:ascii="Courier New" w:hAnsi="Courier New" w:hint="default"/>
+        <w:rFonts w:hint="default" w:ascii="Courier New" w:hAnsi="Courier New"/>
       </w:rPr>
     </w:lvl>
     <w:lvl w:ilvl="5" w:tplc="4E2C7078">
@@ -2160,7 +2160,7 @@
         <w:ind w:left="4320" w:hanging="360"/>
       </w:pPr>
       <w:rPr>
-        <w:rFonts w:ascii="Wingdings" w:hAnsi="Wingdings" w:hint="default"/>
+        <w:rFonts w:hint="default" w:ascii="Wingdings" w:hAnsi="Wingdings"/>
       </w:rPr>
     </w:lvl>
     <w:lvl w:ilvl="6" w:tplc="19681E84">
@@ -2172,7 +2172,7 @@
         <w:ind w:left="5040" w:hanging="360"/>
       </w:pPr>
       <w:rPr>
-        <w:rFonts w:ascii="Symbol" w:hAnsi="Symbol" w:hint="default"/>
+        <w:rFonts w:hint="default" w:ascii="Symbol" w:hAnsi="Symbol"/>
       </w:rPr>
     </w:lvl>
     <w:lvl w:ilvl="7" w:tplc="F970C0DC">
@@ -2184,7 +2184,7 @@
         <w:ind w:left="5760" w:hanging="360"/>
       </w:pPr>
       <w:rPr>
-        <w:rFonts w:ascii="Courier New" w:hAnsi="Courier New" w:hint="default"/>
+        <w:rFonts w:hint="default" w:ascii="Courier New" w:hAnsi="Courier New"/>
       </w:rPr>
     </w:lvl>
     <w:lvl w:ilvl="8" w:tplc="70D04972">
@@ -2196,7 +2196,7 @@
         <w:ind w:left="6480" w:hanging="360"/>
       </w:pPr>
       <w:rPr>
-        <w:rFonts w:ascii="Wingdings" w:hAnsi="Wingdings" w:hint="default"/>
+        <w:rFonts w:hint="default" w:ascii="Wingdings" w:hAnsi="Wingdings"/>
       </w:rPr>
     </w:lvl>
   </w:abstractNum>
@@ -2213,7 +2213,7 @@
         <w:ind w:left="720" w:hanging="360"/>
       </w:pPr>
       <w:rPr>
-        <w:rFonts w:ascii="Symbol" w:hAnsi="Symbol" w:hint="default"/>
+        <w:rFonts w:hint="default" w:ascii="Symbol" w:hAnsi="Symbol"/>
       </w:rPr>
     </w:lvl>
     <w:lvl w:ilvl="1" w:tplc="040C0003" w:tentative="1">
@@ -2225,7 +2225,7 @@
         <w:ind w:left="1440" w:hanging="360"/>
       </w:pPr>
       <w:rPr>
-        <w:rFonts w:ascii="Courier New" w:hAnsi="Courier New" w:cs="Courier New" w:hint="default"/>
+        <w:rFonts w:hint="default" w:ascii="Courier New" w:hAnsi="Courier New" w:cs="Courier New"/>
       </w:rPr>
     </w:lvl>
     <w:lvl w:ilvl="2" w:tplc="040C0005" w:tentative="1">
@@ -2237,7 +2237,7 @@
         <w:ind w:left="2160" w:hanging="360"/>
       </w:pPr>
       <w:rPr>
-        <w:rFonts w:ascii="Wingdings" w:hAnsi="Wingdings" w:hint="default"/>
+        <w:rFonts w:hint="default" w:ascii="Wingdings" w:hAnsi="Wingdings"/>
       </w:rPr>
     </w:lvl>
     <w:lvl w:ilvl="3" w:tplc="040C0001" w:tentative="1">
@@ -2249,7 +2249,7 @@
         <w:ind w:left="2880" w:hanging="360"/>
       </w:pPr>
       <w:rPr>
-        <w:rFonts w:ascii="Symbol" w:hAnsi="Symbol" w:hint="default"/>
+        <w:rFonts w:hint="default" w:ascii="Symbol" w:hAnsi="Symbol"/>
       </w:rPr>
     </w:lvl>
     <w:lvl w:ilvl="4" w:tplc="040C0003" w:tentative="1">
@@ -2261,7 +2261,7 @@
         <w:ind w:left="3600" w:hanging="360"/>
       </w:pPr>
       <w:rPr>
-        <w:rFonts w:ascii="Courier New" w:hAnsi="Courier New" w:cs="Courier New" w:hint="default"/>
+        <w:rFonts w:hint="default" w:ascii="Courier New" w:hAnsi="Courier New" w:cs="Courier New"/>
       </w:rPr>
     </w:lvl>
     <w:lvl w:ilvl="5" w:tplc="040C0005" w:tentative="1">
@@ -2273,7 +2273,7 @@
         <w:ind w:left="4320" w:hanging="360"/>
       </w:pPr>
       <w:rPr>
-        <w:rFonts w:ascii="Wingdings" w:hAnsi="Wingdings" w:hint="default"/>
+        <w:rFonts w:hint="default" w:ascii="Wingdings" w:hAnsi="Wingdings"/>
       </w:rPr>
     </w:lvl>
     <w:lvl w:ilvl="6" w:tplc="040C0001" w:tentative="1">
@@ -2285,7 +2285,7 @@
         <w:ind w:left="5040" w:hanging="360"/>
       </w:pPr>
       <w:rPr>
-        <w:rFonts w:ascii="Symbol" w:hAnsi="Symbol" w:hint="default"/>
+        <w:rFonts w:hint="default" w:ascii="Symbol" w:hAnsi="Symbol"/>
       </w:rPr>
     </w:lvl>
     <w:lvl w:ilvl="7" w:tplc="040C0003" w:tentative="1">
@@ -2297,7 +2297,7 @@
         <w:ind w:left="5760" w:hanging="360"/>
       </w:pPr>
       <w:rPr>
-        <w:rFonts w:ascii="Courier New" w:hAnsi="Courier New" w:cs="Courier New" w:hint="default"/>
+        <w:rFonts w:hint="default" w:ascii="Courier New" w:hAnsi="Courier New" w:cs="Courier New"/>
       </w:rPr>
     </w:lvl>
     <w:lvl w:ilvl="8" w:tplc="040C0005" w:tentative="1">
@@ -2309,7 +2309,7 @@
         <w:ind w:left="6480" w:hanging="360"/>
       </w:pPr>
       <w:rPr>
-        <w:rFonts w:ascii="Wingdings" w:hAnsi="Wingdings" w:hint="default"/>
+        <w:rFonts w:hint="default" w:ascii="Wingdings" w:hAnsi="Wingdings"/>
       </w:rPr>
     </w:lvl>
   </w:abstractNum>
@@ -2411,7 +2411,7 @@
         <w:ind w:left="1780" w:hanging="360"/>
       </w:pPr>
       <w:rPr>
-        <w:rFonts w:ascii="Calibri" w:eastAsiaTheme="minorHAnsi" w:hAnsi="Calibri" w:cs="Calibri" w:hint="default"/>
+        <w:rFonts w:hint="default" w:ascii="Calibri" w:hAnsi="Calibri" w:cs="Calibri" w:eastAsiaTheme="minorHAnsi"/>
       </w:rPr>
     </w:lvl>
     <w:lvl w:ilvl="1" w:tplc="040C0003" w:tentative="1">
@@ -2423,7 +2423,7 @@
         <w:ind w:left="2500" w:hanging="360"/>
       </w:pPr>
       <w:rPr>
-        <w:rFonts w:ascii="Courier New" w:hAnsi="Courier New" w:cs="Courier New" w:hint="default"/>
+        <w:rFonts w:hint="default" w:ascii="Courier New" w:hAnsi="Courier New" w:cs="Courier New"/>
       </w:rPr>
     </w:lvl>
     <w:lvl w:ilvl="2" w:tplc="040C0005" w:tentative="1">
@@ -2435,7 +2435,7 @@
         <w:ind w:left="3220" w:hanging="360"/>
       </w:pPr>
       <w:rPr>
-        <w:rFonts w:ascii="Wingdings" w:hAnsi="Wingdings" w:hint="default"/>
+        <w:rFonts w:hint="default" w:ascii="Wingdings" w:hAnsi="Wingdings"/>
       </w:rPr>
     </w:lvl>
     <w:lvl w:ilvl="3" w:tplc="040C0001" w:tentative="1">
@@ -2447,7 +2447,7 @@
         <w:ind w:left="3940" w:hanging="360"/>
       </w:pPr>
       <w:rPr>
-        <w:rFonts w:ascii="Symbol" w:hAnsi="Symbol" w:hint="default"/>
+        <w:rFonts w:hint="default" w:ascii="Symbol" w:hAnsi="Symbol"/>
       </w:rPr>
     </w:lvl>
     <w:lvl w:ilvl="4" w:tplc="040C0003" w:tentative="1">
@@ -2459,7 +2459,7 @@
         <w:ind w:left="4660" w:hanging="360"/>
       </w:pPr>
       <w:rPr>
-        <w:rFonts w:ascii="Courier New" w:hAnsi="Courier New" w:cs="Courier New" w:hint="default"/>
+        <w:rFonts w:hint="default" w:ascii="Courier New" w:hAnsi="Courier New" w:cs="Courier New"/>
       </w:rPr>
     </w:lvl>
     <w:lvl w:ilvl="5" w:tplc="040C0005" w:tentative="1">
@@ -2471,7 +2471,7 @@
         <w:ind w:left="5380" w:hanging="360"/>
       </w:pPr>
       <w:rPr>
-        <w:rFonts w:ascii="Wingdings" w:hAnsi="Wingdings" w:hint="default"/>
+        <w:rFonts w:hint="default" w:ascii="Wingdings" w:hAnsi="Wingdings"/>
       </w:rPr>
     </w:lvl>
     <w:lvl w:ilvl="6" w:tplc="040C0001" w:tentative="1">
@@ -2483,7 +2483,7 @@
         <w:ind w:left="6100" w:hanging="360"/>
       </w:pPr>
       <w:rPr>
-        <w:rFonts w:ascii="Symbol" w:hAnsi="Symbol" w:hint="default"/>
+        <w:rFonts w:hint="default" w:ascii="Symbol" w:hAnsi="Symbol"/>
       </w:rPr>
     </w:lvl>
     <w:lvl w:ilvl="7" w:tplc="040C0003" w:tentative="1">
@@ -2495,7 +2495,7 @@
         <w:ind w:left="6820" w:hanging="360"/>
       </w:pPr>
       <w:rPr>
-        <w:rFonts w:ascii="Courier New" w:hAnsi="Courier New" w:cs="Courier New" w:hint="default"/>
+        <w:rFonts w:hint="default" w:ascii="Courier New" w:hAnsi="Courier New" w:cs="Courier New"/>
       </w:rPr>
     </w:lvl>
     <w:lvl w:ilvl="8" w:tplc="040C0005" w:tentative="1">
@@ -2507,7 +2507,7 @@
         <w:ind w:left="7540" w:hanging="360"/>
       </w:pPr>
       <w:rPr>
-        <w:rFonts w:ascii="Wingdings" w:hAnsi="Wingdings" w:hint="default"/>
+        <w:rFonts w:hint="default" w:ascii="Wingdings" w:hAnsi="Wingdings"/>
       </w:rPr>
     </w:lvl>
   </w:abstractNum>
@@ -2524,7 +2524,7 @@
         <w:ind w:left="720" w:hanging="360"/>
       </w:pPr>
       <w:rPr>
-        <w:rFonts w:ascii="Calibri" w:hAnsi="Calibri" w:hint="default"/>
+        <w:rFonts w:hint="default" w:ascii="Calibri" w:hAnsi="Calibri"/>
       </w:rPr>
     </w:lvl>
     <w:lvl w:ilvl="1" w:tplc="6C240386">
@@ -2536,7 +2536,7 @@
         <w:ind w:left="1440" w:hanging="360"/>
       </w:pPr>
       <w:rPr>
-        <w:rFonts w:ascii="Courier New" w:hAnsi="Courier New" w:hint="default"/>
+        <w:rFonts w:hint="default" w:ascii="Courier New" w:hAnsi="Courier New"/>
       </w:rPr>
     </w:lvl>
     <w:lvl w:ilvl="2" w:tplc="8C38C5BE">
@@ -2548,7 +2548,7 @@
         <w:ind w:left="2160" w:hanging="360"/>
       </w:pPr>
       <w:rPr>
-        <w:rFonts w:ascii="Wingdings" w:hAnsi="Wingdings" w:hint="default"/>
+        <w:rFonts w:hint="default" w:ascii="Wingdings" w:hAnsi="Wingdings"/>
       </w:rPr>
     </w:lvl>
     <w:lvl w:ilvl="3" w:tplc="B114DD36">
@@ -2560,7 +2560,7 @@
         <w:ind w:left="2880" w:hanging="360"/>
       </w:pPr>
       <w:rPr>
-        <w:rFonts w:ascii="Symbol" w:hAnsi="Symbol" w:hint="default"/>
+        <w:rFonts w:hint="default" w:ascii="Symbol" w:hAnsi="Symbol"/>
       </w:rPr>
     </w:lvl>
     <w:lvl w:ilvl="4" w:tplc="1D466000">
@@ -2572,7 +2572,7 @@
         <w:ind w:left="3600" w:hanging="360"/>
       </w:pPr>
       <w:rPr>
-        <w:rFonts w:ascii="Courier New" w:hAnsi="Courier New" w:hint="default"/>
+        <w:rFonts w:hint="default" w:ascii="Courier New" w:hAnsi="Courier New"/>
       </w:rPr>
     </w:lvl>
     <w:lvl w:ilvl="5" w:tplc="7F66D9CC">
@@ -2584,7 +2584,7 @@
         <w:ind w:left="4320" w:hanging="360"/>
       </w:pPr>
       <w:rPr>
-        <w:rFonts w:ascii="Wingdings" w:hAnsi="Wingdings" w:hint="default"/>
+        <w:rFonts w:hint="default" w:ascii="Wingdings" w:hAnsi="Wingdings"/>
       </w:rPr>
     </w:lvl>
     <w:lvl w:ilvl="6" w:tplc="11EAA9B8">
@@ -2596,7 +2596,7 @@
         <w:ind w:left="5040" w:hanging="360"/>
       </w:pPr>
       <w:rPr>
-        <w:rFonts w:ascii="Symbol" w:hAnsi="Symbol" w:hint="default"/>
+        <w:rFonts w:hint="default" w:ascii="Symbol" w:hAnsi="Symbol"/>
       </w:rPr>
     </w:lvl>
     <w:lvl w:ilvl="7" w:tplc="9690B9EA">
@@ -2608,7 +2608,7 @@
         <w:ind w:left="5760" w:hanging="360"/>
       </w:pPr>
       <w:rPr>
-        <w:rFonts w:ascii="Courier New" w:hAnsi="Courier New" w:hint="default"/>
+        <w:rFonts w:hint="default" w:ascii="Courier New" w:hAnsi="Courier New"/>
       </w:rPr>
     </w:lvl>
     <w:lvl w:ilvl="8" w:tplc="BFB65896">
@@ -2620,7 +2620,7 @@
         <w:ind w:left="6480" w:hanging="360"/>
       </w:pPr>
       <w:rPr>
-        <w:rFonts w:ascii="Wingdings" w:hAnsi="Wingdings" w:hint="default"/>
+        <w:rFonts w:hint="default" w:ascii="Wingdings" w:hAnsi="Wingdings"/>
       </w:rPr>
     </w:lvl>
   </w:abstractNum>
@@ -2637,7 +2637,7 @@
         <w:ind w:left="1800" w:hanging="360"/>
       </w:pPr>
       <w:rPr>
-        <w:rFonts w:ascii="Calibri" w:hAnsi="Calibri" w:hint="default"/>
+        <w:rFonts w:hint="default" w:ascii="Calibri" w:hAnsi="Calibri"/>
       </w:rPr>
     </w:lvl>
     <w:lvl w:ilvl="1" w:tplc="040C0003" w:tentative="1">
@@ -2649,7 +2649,7 @@
         <w:ind w:left="2520" w:hanging="360"/>
       </w:pPr>
       <w:rPr>
-        <w:rFonts w:ascii="Courier New" w:hAnsi="Courier New" w:cs="Courier New" w:hint="default"/>
+        <w:rFonts w:hint="default" w:ascii="Courier New" w:hAnsi="Courier New" w:cs="Courier New"/>
       </w:rPr>
     </w:lvl>
     <w:lvl w:ilvl="2" w:tplc="040C0005" w:tentative="1">
@@ -2661,7 +2661,7 @@
         <w:ind w:left="3240" w:hanging="360"/>
       </w:pPr>
       <w:rPr>
-        <w:rFonts w:ascii="Wingdings" w:hAnsi="Wingdings" w:hint="default"/>
+        <w:rFonts w:hint="default" w:ascii="Wingdings" w:hAnsi="Wingdings"/>
       </w:rPr>
     </w:lvl>
     <w:lvl w:ilvl="3" w:tplc="040C0001" w:tentative="1">
@@ -2673,7 +2673,7 @@
         <w:ind w:left="3960" w:hanging="360"/>
       </w:pPr>
       <w:rPr>
-        <w:rFonts w:ascii="Symbol" w:hAnsi="Symbol" w:hint="default"/>
+        <w:rFonts w:hint="default" w:ascii="Symbol" w:hAnsi="Symbol"/>
       </w:rPr>
     </w:lvl>
     <w:lvl w:ilvl="4" w:tplc="040C0003" w:tentative="1">
@@ -2685,7 +2685,7 @@
         <w:ind w:left="4680" w:hanging="360"/>
       </w:pPr>
       <w:rPr>
-        <w:rFonts w:ascii="Courier New" w:hAnsi="Courier New" w:cs="Courier New" w:hint="default"/>
+        <w:rFonts w:hint="default" w:ascii="Courier New" w:hAnsi="Courier New" w:cs="Courier New"/>
       </w:rPr>
     </w:lvl>
     <w:lvl w:ilvl="5" w:tplc="040C0005" w:tentative="1">
@@ -2697,7 +2697,7 @@
         <w:ind w:left="5400" w:hanging="360"/>
       </w:pPr>
       <w:rPr>
-        <w:rFonts w:ascii="Wingdings" w:hAnsi="Wingdings" w:hint="default"/>
+        <w:rFonts w:hint="default" w:ascii="Wingdings" w:hAnsi="Wingdings"/>
       </w:rPr>
     </w:lvl>
     <w:lvl w:ilvl="6" w:tplc="040C0001" w:tentative="1">
@@ -2709,7 +2709,7 @@
         <w:ind w:left="6120" w:hanging="360"/>
       </w:pPr>
       <w:rPr>
-        <w:rFonts w:ascii="Symbol" w:hAnsi="Symbol" w:hint="default"/>
+        <w:rFonts w:hint="default" w:ascii="Symbol" w:hAnsi="Symbol"/>
       </w:rPr>
     </w:lvl>
     <w:lvl w:ilvl="7" w:tplc="040C0003" w:tentative="1">
@@ -2721,7 +2721,7 @@
         <w:ind w:left="6840" w:hanging="360"/>
       </w:pPr>
       <w:rPr>
-        <w:rFonts w:ascii="Courier New" w:hAnsi="Courier New" w:cs="Courier New" w:hint="default"/>
+        <w:rFonts w:hint="default" w:ascii="Courier New" w:hAnsi="Courier New" w:cs="Courier New"/>
       </w:rPr>
     </w:lvl>
     <w:lvl w:ilvl="8" w:tplc="040C0005" w:tentative="1">
@@ -2733,7 +2733,7 @@
         <w:ind w:left="7560" w:hanging="360"/>
       </w:pPr>
       <w:rPr>
-        <w:rFonts w:ascii="Wingdings" w:hAnsi="Wingdings" w:hint="default"/>
+        <w:rFonts w:hint="default" w:ascii="Wingdings" w:hAnsi="Wingdings"/>
       </w:rPr>
     </w:lvl>
   </w:abstractNum>
@@ -2763,7 +2763,7 @@
   <w:docDefaults>
     <w:rPrDefault>
       <w:rPr>
-        <w:rFonts w:asciiTheme="minorHAnsi" w:eastAsiaTheme="minorHAnsi" w:hAnsiTheme="minorHAnsi" w:cstheme="minorBidi"/>
+        <w:rFonts w:asciiTheme="minorHAnsi" w:hAnsiTheme="minorHAnsi" w:eastAsiaTheme="minorHAnsi" w:cstheme="minorBidi"/>
         <w:sz w:val="24"/>
         <w:szCs w:val="24"/>
         <w:lang w:val="fr-FR" w:eastAsia="en-US" w:bidi="ar-SA"/>
@@ -2774,14 +2774,14 @@
   <w:latentStyles w:defLockedState="0" w:defUIPriority="99" w:defSemiHidden="0" w:defUnhideWhenUsed="0" w:defQFormat="0" w:count="376">
     <w:lsdException w:name="Normal" w:uiPriority="0" w:qFormat="1"/>
     <w:lsdException w:name="heading 1" w:uiPriority="9" w:qFormat="1"/>
-    <w:lsdException w:name="heading 2" w:semiHidden="1" w:uiPriority="9" w:unhideWhenUsed="1" w:qFormat="1"/>
-    <w:lsdException w:name="heading 3" w:semiHidden="1" w:uiPriority="9" w:unhideWhenUsed="1" w:qFormat="1"/>
-    <w:lsdException w:name="heading 4" w:semiHidden="1" w:uiPriority="9" w:unhideWhenUsed="1" w:qFormat="1"/>
-    <w:lsdException w:name="heading 5" w:semiHidden="1" w:uiPriority="9" w:unhideWhenUsed="1" w:qFormat="1"/>
-    <w:lsdException w:name="heading 6" w:semiHidden="1" w:uiPriority="9" w:unhideWhenUsed="1" w:qFormat="1"/>
-    <w:lsdException w:name="heading 7" w:semiHidden="1" w:uiPriority="9" w:unhideWhenUsed="1" w:qFormat="1"/>
-    <w:lsdException w:name="heading 8" w:semiHidden="1" w:uiPriority="9" w:unhideWhenUsed="1" w:qFormat="1"/>
-    <w:lsdException w:name="heading 9" w:semiHidden="1" w:uiPriority="9" w:unhideWhenUsed="1" w:qFormat="1"/>
+    <w:lsdException w:name="heading 2" w:uiPriority="9" w:semiHidden="1" w:unhideWhenUsed="1" w:qFormat="1"/>
+    <w:lsdException w:name="heading 3" w:uiPriority="9" w:semiHidden="1" w:unhideWhenUsed="1" w:qFormat="1"/>
+    <w:lsdException w:name="heading 4" w:uiPriority="9" w:semiHidden="1" w:unhideWhenUsed="1" w:qFormat="1"/>
+    <w:lsdException w:name="heading 5" w:uiPriority="9" w:semiHidden="1" w:unhideWhenUsed="1" w:qFormat="1"/>
+    <w:lsdException w:name="heading 6" w:uiPriority="9" w:semiHidden="1" w:unhideWhenUsed="1" w:qFormat="1"/>
+    <w:lsdException w:name="heading 7" w:uiPriority="9" w:semiHidden="1" w:unhideWhenUsed="1" w:qFormat="1"/>
+    <w:lsdException w:name="heading 8" w:uiPriority="9" w:semiHidden="1" w:unhideWhenUsed="1" w:qFormat="1"/>
+    <w:lsdException w:name="heading 9" w:uiPriority="9" w:semiHidden="1" w:unhideWhenUsed="1" w:qFormat="1"/>
     <w:lsdException w:name="index 1" w:semiHidden="1" w:unhideWhenUsed="1"/>
     <w:lsdException w:name="index 2" w:semiHidden="1" w:unhideWhenUsed="1"/>
     <w:lsdException w:name="index 3" w:semiHidden="1" w:unhideWhenUsed="1"/>
@@ -2791,22 +2791,22 @@
     <w:lsdException w:name="index 7" w:semiHidden="1" w:unhideWhenUsed="1"/>
     <w:lsdException w:name="index 8" w:semiHidden="1" w:unhideWhenUsed="1"/>
     <w:lsdException w:name="index 9" w:semiHidden="1" w:unhideWhenUsed="1"/>
-    <w:lsdException w:name="toc 1" w:semiHidden="1" w:uiPriority="39" w:unhideWhenUsed="1"/>
-    <w:lsdException w:name="toc 2" w:semiHidden="1" w:uiPriority="39" w:unhideWhenUsed="1"/>
-    <w:lsdException w:name="toc 3" w:semiHidden="1" w:uiPriority="39" w:unhideWhenUsed="1"/>
-    <w:lsdException w:name="toc 4" w:semiHidden="1" w:uiPriority="39" w:unhideWhenUsed="1"/>
-    <w:lsdException w:name="toc 5" w:semiHidden="1" w:uiPriority="39" w:unhideWhenUsed="1"/>
-    <w:lsdException w:name="toc 6" w:semiHidden="1" w:uiPriority="39" w:unhideWhenUsed="1"/>
-    <w:lsdException w:name="toc 7" w:semiHidden="1" w:uiPriority="39" w:unhideWhenUsed="1"/>
-    <w:lsdException w:name="toc 8" w:semiHidden="1" w:uiPriority="39" w:unhideWhenUsed="1"/>
-    <w:lsdException w:name="toc 9" w:semiHidden="1" w:uiPriority="39" w:unhideWhenUsed="1"/>
+    <w:lsdException w:name="toc 1" w:uiPriority="39" w:semiHidden="1" w:unhideWhenUsed="1"/>
+    <w:lsdException w:name="toc 2" w:uiPriority="39" w:semiHidden="1" w:unhideWhenUsed="1"/>
+    <w:lsdException w:name="toc 3" w:uiPriority="39" w:semiHidden="1" w:unhideWhenUsed="1"/>
+    <w:lsdException w:name="toc 4" w:uiPriority="39" w:semiHidden="1" w:unhideWhenUsed="1"/>
+    <w:lsdException w:name="toc 5" w:uiPriority="39" w:semiHidden="1" w:unhideWhenUsed="1"/>
+    <w:lsdException w:name="toc 6" w:uiPriority="39" w:semiHidden="1" w:unhideWhenUsed="1"/>
+    <w:lsdException w:name="toc 7" w:uiPriority="39" w:semiHidden="1" w:unhideWhenUsed="1"/>
+    <w:lsdException w:name="toc 8" w:uiPriority="39" w:semiHidden="1" w:unhideWhenUsed="1"/>
+    <w:lsdException w:name="toc 9" w:uiPriority="39" w:semiHidden="1" w:unhideWhenUsed="1"/>
     <w:lsdException w:name="Normal Indent" w:semiHidden="1" w:unhideWhenUsed="1"/>
     <w:lsdException w:name="footnote text" w:semiHidden="1" w:unhideWhenUsed="1"/>
     <w:lsdException w:name="annotation text" w:semiHidden="1" w:unhideWhenUsed="1"/>
     <w:lsdException w:name="header" w:semiHidden="1" w:unhideWhenUsed="1"/>
     <w:lsdException w:name="footer" w:semiHidden="1" w:unhideWhenUsed="1"/>
     <w:lsdException w:name="index heading" w:semiHidden="1" w:unhideWhenUsed="1"/>
-    <w:lsdException w:name="caption" w:semiHidden="1" w:uiPriority="35" w:unhideWhenUsed="1" w:qFormat="1"/>
+    <w:lsdException w:name="caption" w:uiPriority="35" w:semiHidden="1" w:unhideWhenUsed="1" w:qFormat="1"/>
     <w:lsdException w:name="table of figures" w:semiHidden="1" w:unhideWhenUsed="1"/>
     <w:lsdException w:name="envelope address" w:semiHidden="1" w:unhideWhenUsed="1"/>
     <w:lsdException w:name="envelope return" w:semiHidden="1" w:unhideWhenUsed="1"/>
@@ -2837,7 +2837,7 @@
     <w:lsdException w:name="Title" w:uiPriority="10" w:qFormat="1"/>
     <w:lsdException w:name="Closing" w:semiHidden="1" w:unhideWhenUsed="1"/>
     <w:lsdException w:name="Signature" w:semiHidden="1" w:unhideWhenUsed="1"/>
-    <w:lsdException w:name="Default Paragraph Font" w:semiHidden="1" w:uiPriority="1" w:unhideWhenUsed="1"/>
+    <w:lsdException w:name="Default Paragraph Font" w:uiPriority="1" w:semiHidden="1" w:unhideWhenUsed="1"/>
     <w:lsdException w:name="Body Text" w:semiHidden="1" w:unhideWhenUsed="1"/>
     <w:lsdException w:name="Body Text Indent" w:semiHidden="1" w:unhideWhenUsed="1"/>
     <w:lsdException w:name="List Continue" w:semiHidden="1" w:unhideWhenUsed="1"/>
@@ -3037,8 +3037,8 @@
     <w:lsdException w:name="Subtle Reference" w:uiPriority="31" w:qFormat="1"/>
     <w:lsdException w:name="Intense Reference" w:uiPriority="32" w:qFormat="1"/>
     <w:lsdException w:name="Book Title" w:uiPriority="33" w:qFormat="1"/>
-    <w:lsdException w:name="Bibliography" w:semiHidden="1" w:uiPriority="37" w:unhideWhenUsed="1"/>
-    <w:lsdException w:name="TOC Heading" w:semiHidden="1" w:uiPriority="39" w:unhideWhenUsed="1" w:qFormat="1"/>
+    <w:lsdException w:name="Bibliography" w:uiPriority="37" w:semiHidden="1" w:unhideWhenUsed="1"/>
+    <w:lsdException w:name="TOC Heading" w:uiPriority="39" w:semiHidden="1" w:unhideWhenUsed="1" w:qFormat="1"/>
     <w:lsdException w:name="Plain Table 1" w:uiPriority="41"/>
     <w:lsdException w:name="Plain Table 2" w:uiPriority="42"/>
     <w:lsdException w:name="Plain Table 3" w:uiPriority="43"/>
@@ -3149,17 +3149,17 @@
     <w:lsdException w:name="Unresolved Mention" w:semiHidden="1" w:unhideWhenUsed="1"/>
     <w:lsdException w:name="Smart Link" w:semiHidden="1" w:unhideWhenUsed="1"/>
   </w:latentStyles>
-  <w:style w:type="paragraph" w:default="1" w:styleId="Normal">
+  <w:style w:type="paragraph" w:styleId="Normal" w:default="1">
     <w:name w:val="Normal"/>
     <w:qFormat/>
   </w:style>
-  <w:style w:type="character" w:default="1" w:styleId="DefaultParagraphFont">
+  <w:style w:type="character" w:styleId="DefaultParagraphFont" w:default="1">
     <w:name w:val="Default Paragraph Font"/>
     <w:uiPriority w:val="1"/>
     <w:semiHidden/>
     <w:unhideWhenUsed/>
   </w:style>
-  <w:style w:type="table" w:default="1" w:styleId="TableNormal">
+  <w:style w:type="table" w:styleId="TableNormal" w:default="1">
     <w:name w:val="Normal Table"/>
     <w:uiPriority w:val="99"/>
     <w:semiHidden/>
@@ -3174,7 +3174,7 @@
       </w:tblCellMar>
     </w:tblPr>
   </w:style>
-  <w:style w:type="numbering" w:default="1" w:styleId="NoList">
+  <w:style w:type="numbering" w:styleId="NoList" w:default="1">
     <w:name w:val="No List"/>
     <w:uiPriority w:val="99"/>
     <w:semiHidden/>
@@ -3198,16 +3198,16 @@
     <w:rsid w:val="00FB4123"/>
     <w:tblPr>
       <w:tblBorders>
-        <w:top w:val="single" w:sz="4" w:space="0" w:color="000000" w:themeColor="text1"/>
-        <w:left w:val="single" w:sz="4" w:space="0" w:color="000000" w:themeColor="text1"/>
-        <w:bottom w:val="single" w:sz="4" w:space="0" w:color="000000" w:themeColor="text1"/>
-        <w:right w:val="single" w:sz="4" w:space="0" w:color="000000" w:themeColor="text1"/>
-        <w:insideH w:val="single" w:sz="4" w:space="0" w:color="000000" w:themeColor="text1"/>
-        <w:insideV w:val="single" w:sz="4" w:space="0" w:color="000000" w:themeColor="text1"/>
+        <w:top w:val="single" w:color="000000" w:themeColor="text1" w:sz="4" w:space="0"/>
+        <w:left w:val="single" w:color="000000" w:themeColor="text1" w:sz="4" w:space="0"/>
+        <w:bottom w:val="single" w:color="000000" w:themeColor="text1" w:sz="4" w:space="0"/>
+        <w:right w:val="single" w:color="000000" w:themeColor="text1" w:sz="4" w:space="0"/>
+        <w:insideH w:val="single" w:color="000000" w:themeColor="text1" w:sz="4" w:space="0"/>
+        <w:insideV w:val="single" w:color="000000" w:themeColor="text1" w:sz="4" w:space="0"/>
       </w:tblBorders>
     </w:tblPr>
   </w:style>
-  <w:style w:type="character" w:customStyle="1" w:styleId="HeaderChar">
+  <w:style w:type="character" w:styleId="HeaderChar" w:customStyle="1">
     <w:name w:val="Header Char"/>
     <w:basedOn w:val="DefaultParagraphFont"/>
     <w:link w:val="Header"/>
@@ -3226,7 +3226,7 @@
       </w:tabs>
     </w:pPr>
   </w:style>
-  <w:style w:type="character" w:customStyle="1" w:styleId="FooterChar">
+  <w:style w:type="character" w:styleId="FooterChar" w:customStyle="1">
     <w:name w:val="Footer Char"/>
     <w:basedOn w:val="DefaultParagraphFont"/>
     <w:link w:val="Footer"/>

</xml_diff>